<commit_message>
I have identified possible solutions.
</commit_message>
<xml_diff>
--- a/O-Bryen_Dusty_WPFRepository/ProblemSolving/O'Bryen_Dusty_ProblemSolving.docx
+++ b/O-Bryen_Dusty_WPFRepository/ProblemSolving/O'Bryen_Dusty_ProblemSolving.docx
@@ -18,8 +18,6 @@
           <w:szCs w:val="20"/>
         </w:rPr>
       </w:pPr>
-      <w:bookmarkStart w:id="0" w:name="_GoBack"/>
-      <w:bookmarkEnd w:id="0"/>
       <w:r>
         <w:rPr>
           <w:rFonts w:ascii="Times New Roman" w:hAnsi="Times New Roman" w:cs="Times New Roman"/>
@@ -57,13 +55,15 @@
           <w:rFonts w:ascii="Times New Roman" w:hAnsi="Times New Roman" w:cs="Times New Roman"/>
           <w:sz w:val="20"/>
           <w:szCs w:val="20"/>
-        </w:rPr>
-      </w:pPr>
-      <w:r>
-        <w:rPr>
-          <w:rFonts w:ascii="Times New Roman" w:hAnsi="Times New Roman" w:cs="Times New Roman"/>
-          <w:sz w:val="20"/>
-          <w:szCs w:val="20"/>
+          <w:highlight w:val="yellow"/>
+        </w:rPr>
+      </w:pPr>
+      <w:r>
+        <w:rPr>
+          <w:rFonts w:ascii="Times New Roman" w:hAnsi="Times New Roman" w:cs="Times New Roman"/>
+          <w:sz w:val="20"/>
+          <w:szCs w:val="20"/>
+          <w:highlight w:val="yellow"/>
         </w:rPr>
         <w:t>Define the problem.</w:t>
       </w:r>
@@ -79,13 +79,15 @@
           <w:rFonts w:ascii="Times New Roman" w:hAnsi="Times New Roman" w:cs="Times New Roman"/>
           <w:sz w:val="20"/>
           <w:szCs w:val="20"/>
-        </w:rPr>
-      </w:pPr>
-      <w:r>
-        <w:rPr>
-          <w:rFonts w:ascii="Times New Roman" w:hAnsi="Times New Roman" w:cs="Times New Roman"/>
-          <w:sz w:val="20"/>
-          <w:szCs w:val="20"/>
+          <w:highlight w:val="yellow"/>
+        </w:rPr>
+      </w:pPr>
+      <w:r>
+        <w:rPr>
+          <w:rFonts w:ascii="Times New Roman" w:hAnsi="Times New Roman" w:cs="Times New Roman"/>
+          <w:sz w:val="20"/>
+          <w:szCs w:val="20"/>
+          <w:highlight w:val="yellow"/>
         </w:rPr>
         <w:t>Do this in your own words.</w:t>
       </w:r>
@@ -101,13 +103,15 @@
           <w:rFonts w:ascii="Times New Roman" w:hAnsi="Times New Roman" w:cs="Times New Roman"/>
           <w:sz w:val="20"/>
           <w:szCs w:val="20"/>
-        </w:rPr>
-      </w:pPr>
-      <w:r>
-        <w:rPr>
-          <w:rFonts w:ascii="Times New Roman" w:hAnsi="Times New Roman" w:cs="Times New Roman"/>
-          <w:sz w:val="20"/>
-          <w:szCs w:val="20"/>
+          <w:highlight w:val="yellow"/>
+        </w:rPr>
+      </w:pPr>
+      <w:r>
+        <w:rPr>
+          <w:rFonts w:ascii="Times New Roman" w:hAnsi="Times New Roman" w:cs="Times New Roman"/>
+          <w:sz w:val="20"/>
+          <w:szCs w:val="20"/>
+          <w:highlight w:val="yellow"/>
         </w:rPr>
         <w:t>What insight can you offer into the problem that is not immediately visible from the word problem alone?</w:t>
       </w:r>
@@ -123,13 +127,15 @@
           <w:rFonts w:ascii="Times New Roman" w:hAnsi="Times New Roman" w:cs="Times New Roman"/>
           <w:sz w:val="20"/>
           <w:szCs w:val="20"/>
-        </w:rPr>
-      </w:pPr>
-      <w:r>
-        <w:rPr>
-          <w:rFonts w:ascii="Times New Roman" w:hAnsi="Times New Roman" w:cs="Times New Roman"/>
-          <w:sz w:val="20"/>
-          <w:szCs w:val="20"/>
+          <w:highlight w:val="yellow"/>
+        </w:rPr>
+      </w:pPr>
+      <w:r>
+        <w:rPr>
+          <w:rFonts w:ascii="Times New Roman" w:hAnsi="Times New Roman" w:cs="Times New Roman"/>
+          <w:sz w:val="20"/>
+          <w:szCs w:val="20"/>
+          <w:highlight w:val="yellow"/>
         </w:rPr>
         <w:t>What is the overall goal?</w:t>
       </w:r>
@@ -145,13 +151,15 @@
           <w:rFonts w:ascii="Times New Roman" w:hAnsi="Times New Roman" w:cs="Times New Roman"/>
           <w:sz w:val="20"/>
           <w:szCs w:val="20"/>
-        </w:rPr>
-      </w:pPr>
-      <w:r>
-        <w:rPr>
-          <w:rFonts w:ascii="Times New Roman" w:hAnsi="Times New Roman" w:cs="Times New Roman"/>
-          <w:sz w:val="20"/>
-          <w:szCs w:val="20"/>
+          <w:highlight w:val="yellow"/>
+        </w:rPr>
+      </w:pPr>
+      <w:r>
+        <w:rPr>
+          <w:rFonts w:ascii="Times New Roman" w:hAnsi="Times New Roman" w:cs="Times New Roman"/>
+          <w:sz w:val="20"/>
+          <w:szCs w:val="20"/>
+          <w:highlight w:val="yellow"/>
         </w:rPr>
         <w:t>Break the problem apart.</w:t>
       </w:r>
@@ -167,13 +175,15 @@
           <w:rFonts w:ascii="Times New Roman" w:hAnsi="Times New Roman" w:cs="Times New Roman"/>
           <w:sz w:val="20"/>
           <w:szCs w:val="20"/>
-        </w:rPr>
-      </w:pPr>
-      <w:r>
-        <w:rPr>
-          <w:rFonts w:ascii="Times New Roman" w:hAnsi="Times New Roman" w:cs="Times New Roman"/>
-          <w:sz w:val="20"/>
-          <w:szCs w:val="20"/>
+          <w:highlight w:val="yellow"/>
+        </w:rPr>
+      </w:pPr>
+      <w:r>
+        <w:rPr>
+          <w:rFonts w:ascii="Times New Roman" w:hAnsi="Times New Roman" w:cs="Times New Roman"/>
+          <w:sz w:val="20"/>
+          <w:szCs w:val="20"/>
+          <w:highlight w:val="yellow"/>
         </w:rPr>
         <w:t>What are the constraints?</w:t>
       </w:r>
@@ -189,13 +199,15 @@
           <w:rFonts w:ascii="Times New Roman" w:hAnsi="Times New Roman" w:cs="Times New Roman"/>
           <w:sz w:val="20"/>
           <w:szCs w:val="20"/>
-        </w:rPr>
-      </w:pPr>
-      <w:r>
-        <w:rPr>
-          <w:rFonts w:ascii="Times New Roman" w:hAnsi="Times New Roman" w:cs="Times New Roman"/>
-          <w:sz w:val="20"/>
-          <w:szCs w:val="20"/>
+          <w:highlight w:val="yellow"/>
+        </w:rPr>
+      </w:pPr>
+      <w:r>
+        <w:rPr>
+          <w:rFonts w:ascii="Times New Roman" w:hAnsi="Times New Roman" w:cs="Times New Roman"/>
+          <w:sz w:val="20"/>
+          <w:szCs w:val="20"/>
+          <w:highlight w:val="yellow"/>
         </w:rPr>
         <w:t>What are the sub-goals?</w:t>
       </w:r>
@@ -626,20 +638,44 @@
         <w:rPr>
           <w:rFonts w:ascii="Times New Roman" w:hAnsi="Times New Roman" w:cs="Times New Roman"/>
         </w:rPr>
-        <w:t>The sub goals are for the man to come up with a creative solution</w:t>
-      </w:r>
-      <w:r>
-        <w:rPr>
-          <w:rFonts w:ascii="Times New Roman" w:hAnsi="Times New Roman" w:cs="Times New Roman"/>
-        </w:rPr>
-        <w:t xml:space="preserve"> to </w:t>
+        <w:t>The sub goals are for th</w:t>
+      </w:r>
+      <w:r>
+        <w:rPr>
+          <w:rFonts w:ascii="Times New Roman" w:hAnsi="Times New Roman" w:cs="Times New Roman"/>
+        </w:rPr>
+        <w:t xml:space="preserve">e man to </w:t>
       </w:r>
       <w:proofErr w:type="gramStart"/>
       <w:r>
         <w:rPr>
           <w:rFonts w:ascii="Times New Roman" w:hAnsi="Times New Roman" w:cs="Times New Roman"/>
         </w:rPr>
-        <w:t>either get all of them across at once, in a way he hasn’t considered before; or to figure out how he can leave two behind and</w:t>
+        <w:t>either get al</w:t>
+      </w:r>
+      <w:r>
+        <w:rPr>
+          <w:rFonts w:ascii="Times New Roman" w:hAnsi="Times New Roman" w:cs="Times New Roman"/>
+        </w:rPr>
+        <w:t xml:space="preserve">l of them across at once, </w:t>
+      </w:r>
+      <w:r>
+        <w:rPr>
+          <w:rFonts w:ascii="Times New Roman" w:hAnsi="Times New Roman" w:cs="Times New Roman"/>
+        </w:rPr>
+        <w:t>or to figure out how he can leave two behind</w:t>
+      </w:r>
+      <w:r>
+        <w:rPr>
+          <w:rFonts w:ascii="Times New Roman" w:hAnsi="Times New Roman" w:cs="Times New Roman"/>
+        </w:rPr>
+        <w:t>,</w:t>
+      </w:r>
+      <w:r>
+        <w:rPr>
+          <w:rFonts w:ascii="Times New Roman" w:hAnsi="Times New Roman" w:cs="Times New Roman"/>
+        </w:rPr>
+        <w:t xml:space="preserve"> and</w:t>
       </w:r>
       <w:proofErr w:type="gramEnd"/>
       <w:r>
@@ -662,45 +698,64 @@
           <w:rFonts w:ascii="Times New Roman" w:hAnsi="Times New Roman" w:cs="Times New Roman"/>
         </w:rPr>
       </w:pPr>
-    </w:p>
-    <w:p>
-      <w:pPr>
-        <w:rPr>
-          <w:rFonts w:ascii="Times New Roman" w:hAnsi="Times New Roman" w:cs="Times New Roman"/>
-        </w:rPr>
-      </w:pPr>
-    </w:p>
-    <w:p>
-      <w:pPr>
-        <w:rPr>
-          <w:rFonts w:ascii="Times New Roman" w:hAnsi="Times New Roman" w:cs="Times New Roman"/>
-        </w:rPr>
-      </w:pPr>
-      <w:r>
-        <w:rPr>
-          <w:rFonts w:ascii="Times New Roman" w:hAnsi="Times New Roman" w:cs="Times New Roman"/>
-        </w:rPr>
-        <w:t>The sub-goals then are to get off the riverbank</w:t>
-      </w:r>
-    </w:p>
-    <w:p>
-      <w:pPr>
-        <w:rPr>
-          <w:rFonts w:ascii="Times New Roman" w:hAnsi="Times New Roman" w:cs="Times New Roman"/>
-        </w:rPr>
-      </w:pPr>
-    </w:p>
-    <w:p>
-      <w:pPr>
-        <w:rPr>
-          <w:rFonts w:ascii="Times New Roman" w:hAnsi="Times New Roman" w:cs="Times New Roman"/>
-        </w:rPr>
-      </w:pPr>
-      <w:r>
-        <w:rPr>
-          <w:rFonts w:ascii="Times New Roman" w:hAnsi="Times New Roman" w:cs="Times New Roman"/>
-        </w:rPr>
-        <w:lastRenderedPageBreak/>
+      <w:r>
+        <w:rPr>
+          <w:rFonts w:ascii="Times New Roman" w:hAnsi="Times New Roman" w:cs="Times New Roman"/>
+        </w:rPr>
+        <w:t>Possible solutions would be for the man to consider how he could actually fit all three into the</w:t>
+      </w:r>
+      <w:r>
+        <w:rPr>
+          <w:rFonts w:ascii="Times New Roman" w:hAnsi="Times New Roman" w:cs="Times New Roman"/>
+        </w:rPr>
+        <w:t xml:space="preserve"> boat</w:t>
+      </w:r>
+      <w:r>
+        <w:rPr>
+          <w:rFonts w:ascii="Times New Roman" w:hAnsi="Times New Roman" w:cs="Times New Roman"/>
+        </w:rPr>
+        <w:t>, in a creative way he hasn’t thought of before.  If there was only enough room for two in the boat, then I think he should put the cat in the second spot, hold the seeds in his lap, and put the parrot on his shoulder.  If he were to leave any behind</w:t>
+      </w:r>
+      <w:r>
+        <w:rPr>
+          <w:rFonts w:ascii="Times New Roman" w:hAnsi="Times New Roman" w:cs="Times New Roman"/>
+        </w:rPr>
+        <w:t xml:space="preserve">, he could hide the seeds, take the cat first, come back for the seeds and leave the bird behind, and then come back for the bird.  </w:t>
+      </w:r>
+      <w:bookmarkStart w:id="0" w:name="_GoBack"/>
+      <w:bookmarkEnd w:id="0"/>
+    </w:p>
+    <w:p>
+      <w:pPr>
+        <w:rPr>
+          <w:rFonts w:ascii="Times New Roman" w:hAnsi="Times New Roman" w:cs="Times New Roman"/>
+        </w:rPr>
+      </w:pPr>
+    </w:p>
+    <w:p>
+      <w:pPr>
+        <w:rPr>
+          <w:rFonts w:ascii="Times New Roman" w:hAnsi="Times New Roman" w:cs="Times New Roman"/>
+        </w:rPr>
+      </w:pPr>
+    </w:p>
+    <w:p>
+      <w:pPr>
+        <w:rPr>
+          <w:rFonts w:ascii="Times New Roman" w:hAnsi="Times New Roman" w:cs="Times New Roman"/>
+        </w:rPr>
+      </w:pPr>
+    </w:p>
+    <w:p>
+      <w:pPr>
+        <w:rPr>
+          <w:rFonts w:ascii="Times New Roman" w:hAnsi="Times New Roman" w:cs="Times New Roman"/>
+        </w:rPr>
+      </w:pPr>
+      <w:r>
+        <w:rPr>
+          <w:rFonts w:ascii="Times New Roman" w:hAnsi="Times New Roman" w:cs="Times New Roman"/>
+        </w:rPr>
         <w:t>Problem 2:</w:t>
       </w:r>
     </w:p>
@@ -787,7 +842,7 @@
       <w:pStyle w:val="Header"/>
     </w:pPr>
     <w:r>
-      <w:t>Dusty Perez-O’Bryen</w:t>
+      <w:t>Dusty O’Bryen</w:t>
     </w:r>
   </w:p>
   <w:p>
@@ -795,10 +850,7 @@
       <w:pStyle w:val="Header"/>
     </w:pPr>
     <w:r>
-      <w:t>November 28</w:t>
-    </w:r>
-    <w:r>
-      <w:t>, 2013</w:t>
+      <w:t>November 28, 2013</w:t>
     </w:r>
   </w:p>
   <w:p>
@@ -806,10 +858,7 @@
       <w:pStyle w:val="Header"/>
     </w:pPr>
     <w:r>
-      <w:t>Web Programming Fundamentals</w:t>
-    </w:r>
-    <w:r>
-      <w:t xml:space="preserve"> 02</w:t>
+      <w:t>Web Programming Fundamentals 02</w:t>
     </w:r>
   </w:p>
   <w:p>
@@ -3280,7 +3329,7 @@
 </file>
 
 <file path=customXml/itemProps1.xml><?xml version="1.0" encoding="utf-8"?>
-<ds:datastoreItem xmlns:ds="http://schemas.openxmlformats.org/officeDocument/2006/customXml" ds:itemID="{57F1E020-B7A8-D845-8B71-098264C72405}">
+<ds:datastoreItem xmlns:ds="http://schemas.openxmlformats.org/officeDocument/2006/customXml" ds:itemID="{6A2FD52E-56C0-BE48-9A86-2B9599A79F57}">
   <ds:schemaRefs>
     <ds:schemaRef ds:uri="http://schemas.openxmlformats.org/officeDocument/2006/bibliography"/>
   </ds:schemaRefs>

</xml_diff>

<commit_message>
I have evaluated my solutions to Problem 1.
</commit_message>
<xml_diff>
--- a/O-Bryen_Dusty_WPFRepository/ProblemSolving/O'Bryen_Dusty_ProblemSolving.docx
+++ b/O-Bryen_Dusty_WPFRepository/ProblemSolving/O'Bryen_Dusty_ProblemSolving.docx
@@ -223,13 +223,15 @@
           <w:rFonts w:ascii="Times New Roman" w:hAnsi="Times New Roman" w:cs="Times New Roman"/>
           <w:sz w:val="20"/>
           <w:szCs w:val="20"/>
-        </w:rPr>
-      </w:pPr>
-      <w:r>
-        <w:rPr>
-          <w:rFonts w:ascii="Times New Roman" w:hAnsi="Times New Roman" w:cs="Times New Roman"/>
-          <w:sz w:val="20"/>
-          <w:szCs w:val="20"/>
+          <w:highlight w:val="yellow"/>
+        </w:rPr>
+      </w:pPr>
+      <w:r>
+        <w:rPr>
+          <w:rFonts w:ascii="Times New Roman" w:hAnsi="Times New Roman" w:cs="Times New Roman"/>
+          <w:sz w:val="20"/>
+          <w:szCs w:val="20"/>
+          <w:highlight w:val="yellow"/>
         </w:rPr>
         <w:t>Identify Potential Solutions.</w:t>
       </w:r>
@@ -252,6 +254,7 @@
           <w:rFonts w:ascii="Times New Roman" w:hAnsi="Times New Roman" w:cs="Times New Roman"/>
           <w:sz w:val="20"/>
           <w:szCs w:val="20"/>
+          <w:highlight w:val="yellow"/>
         </w:rPr>
         <w:t>For each of the sub-problems you’ve discussed in #2, what is a possible solution?</w:t>
       </w:r>
@@ -482,27 +485,13 @@
         <w:rPr>
           <w:rFonts w:ascii="Times New Roman" w:hAnsi="Times New Roman" w:cs="Times New Roman"/>
         </w:rPr>
-        <w:t xml:space="preserve">t the seeds being eaten by the </w:t>
-      </w:r>
-      <w:proofErr w:type="gramStart"/>
-      <w:r>
-        <w:rPr>
-          <w:rFonts w:ascii="Times New Roman" w:hAnsi="Times New Roman" w:cs="Times New Roman"/>
-        </w:rPr>
-        <w:t>p</w:t>
-      </w:r>
-      <w:r>
-        <w:rPr>
-          <w:rFonts w:ascii="Times New Roman" w:hAnsi="Times New Roman" w:cs="Times New Roman"/>
-        </w:rPr>
-        <w:t>arrot,</w:t>
-      </w:r>
-      <w:proofErr w:type="gramEnd"/>
-      <w:r>
-        <w:rPr>
-          <w:rFonts w:ascii="Times New Roman" w:hAnsi="Times New Roman" w:cs="Times New Roman"/>
-        </w:rPr>
-        <w:t xml:space="preserve"> implies that they are equally </w:t>
+        <w:t>t the seeds being eaten by the p</w:t>
+      </w:r>
+      <w:r>
+        <w:rPr>
+          <w:rFonts w:ascii="Times New Roman" w:hAnsi="Times New Roman" w:cs="Times New Roman"/>
+        </w:rPr>
+        <w:t xml:space="preserve">arrot, implies that they are equally </w:t>
       </w:r>
       <w:r>
         <w:rPr>
@@ -646,7 +635,6 @@
         </w:rPr>
         <w:t xml:space="preserve">e man to </w:t>
       </w:r>
-      <w:proofErr w:type="gramStart"/>
       <w:r>
         <w:rPr>
           <w:rFonts w:ascii="Times New Roman" w:hAnsi="Times New Roman" w:cs="Times New Roman"/>
@@ -675,14 +663,7 @@
         <w:rPr>
           <w:rFonts w:ascii="Times New Roman" w:hAnsi="Times New Roman" w:cs="Times New Roman"/>
         </w:rPr>
-        <w:t xml:space="preserve"> and</w:t>
-      </w:r>
-      <w:proofErr w:type="gramEnd"/>
-      <w:r>
-        <w:rPr>
-          <w:rFonts w:ascii="Times New Roman" w:hAnsi="Times New Roman" w:cs="Times New Roman"/>
-        </w:rPr>
-        <w:t xml:space="preserve"> come back for them.</w:t>
+        <w:t xml:space="preserve"> and come back for them.</w:t>
       </w:r>
     </w:p>
     <w:p>
@@ -721,6 +702,32 @@
           <w:rFonts w:ascii="Times New Roman" w:hAnsi="Times New Roman" w:cs="Times New Roman"/>
         </w:rPr>
         <w:t xml:space="preserve">, he could hide the seeds, take the cat first, come back for the seeds and leave the bird behind, and then come back for the bird.  </w:t>
+      </w:r>
+    </w:p>
+    <w:p>
+      <w:pPr>
+        <w:rPr>
+          <w:rFonts w:ascii="Times New Roman" w:hAnsi="Times New Roman" w:cs="Times New Roman"/>
+        </w:rPr>
+      </w:pPr>
+    </w:p>
+    <w:p>
+      <w:pPr>
+        <w:rPr>
+          <w:rFonts w:ascii="Times New Roman" w:hAnsi="Times New Roman" w:cs="Times New Roman"/>
+        </w:rPr>
+      </w:pPr>
+      <w:r>
+        <w:rPr>
+          <w:rFonts w:ascii="Times New Roman" w:hAnsi="Times New Roman" w:cs="Times New Roman"/>
+        </w:rPr>
+        <w:t xml:space="preserve">In evaluating the two solutions I’ve come up with, I believe that both meet the goal of getting across the river, getting everything he needs there, and preventing the animals from being alone together, and protects the seeds from the parrot.  </w:t>
+      </w:r>
+      <w:r>
+        <w:rPr>
+          <w:rFonts w:ascii="Times New Roman" w:hAnsi="Times New Roman" w:cs="Times New Roman"/>
+        </w:rPr>
+        <w:t>Each solution works for this case.</w:t>
       </w:r>
       <w:bookmarkStart w:id="0" w:name="_GoBack"/>
       <w:bookmarkEnd w:id="0"/>
@@ -3329,7 +3336,7 @@
 </file>
 
 <file path=customXml/itemProps1.xml><?xml version="1.0" encoding="utf-8"?>
-<ds:datastoreItem xmlns:ds="http://schemas.openxmlformats.org/officeDocument/2006/customXml" ds:itemID="{6A2FD52E-56C0-BE48-9A86-2B9599A79F57}">
+<ds:datastoreItem xmlns:ds="http://schemas.openxmlformats.org/officeDocument/2006/customXml" ds:itemID="{99B97949-B954-6748-819D-EE4301D1A6CF}">
   <ds:schemaRefs>
     <ds:schemaRef ds:uri="http://schemas.openxmlformats.org/officeDocument/2006/bibliography"/>
   </ds:schemaRefs>

</xml_diff>

<commit_message>
I chose my solution for Problem 1, and developed a plan of action.  Additionally, I explained my theories of why the solution I chose is the best solution, and why other options would not work.
</commit_message>
<xml_diff>
--- a/O-Bryen_Dusty_WPFRepository/ProblemSolving/O'Bryen_Dusty_ProblemSolving.docx
+++ b/O-Bryen_Dusty_WPFRepository/ProblemSolving/O'Bryen_Dusty_ProblemSolving.docx
@@ -270,6 +270,7 @@
           <w:rFonts w:ascii="Times New Roman" w:hAnsi="Times New Roman" w:cs="Times New Roman"/>
           <w:sz w:val="20"/>
           <w:szCs w:val="20"/>
+          <w:highlight w:val="yellow"/>
         </w:rPr>
       </w:pPr>
       <w:r>
@@ -277,6 +278,7 @@
           <w:rFonts w:ascii="Times New Roman" w:hAnsi="Times New Roman" w:cs="Times New Roman"/>
           <w:sz w:val="20"/>
           <w:szCs w:val="20"/>
+          <w:highlight w:val="yellow"/>
         </w:rPr>
         <w:t>Evaluate each potential solution.</w:t>
       </w:r>
@@ -292,6 +294,7 @@
           <w:rFonts w:ascii="Times New Roman" w:hAnsi="Times New Roman" w:cs="Times New Roman"/>
           <w:sz w:val="20"/>
           <w:szCs w:val="20"/>
+          <w:highlight w:val="yellow"/>
         </w:rPr>
       </w:pPr>
       <w:r>
@@ -299,6 +302,7 @@
           <w:rFonts w:ascii="Times New Roman" w:hAnsi="Times New Roman" w:cs="Times New Roman"/>
           <w:sz w:val="20"/>
           <w:szCs w:val="20"/>
+          <w:highlight w:val="yellow"/>
         </w:rPr>
         <w:t>Does each solution meet the goals?</w:t>
       </w:r>
@@ -314,6 +318,7 @@
           <w:rFonts w:ascii="Times New Roman" w:hAnsi="Times New Roman" w:cs="Times New Roman"/>
           <w:sz w:val="20"/>
           <w:szCs w:val="20"/>
+          <w:highlight w:val="yellow"/>
         </w:rPr>
       </w:pPr>
       <w:r>
@@ -321,6 +326,7 @@
           <w:rFonts w:ascii="Times New Roman" w:hAnsi="Times New Roman" w:cs="Times New Roman"/>
           <w:sz w:val="20"/>
           <w:szCs w:val="20"/>
+          <w:highlight w:val="yellow"/>
         </w:rPr>
         <w:t>Will each solution work for ALL cases?</w:t>
       </w:r>
@@ -336,13 +342,17 @@
           <w:rFonts w:ascii="Times New Roman" w:hAnsi="Times New Roman" w:cs="Times New Roman"/>
           <w:sz w:val="20"/>
           <w:szCs w:val="20"/>
-        </w:rPr>
-      </w:pPr>
+          <w:highlight w:val="yellow"/>
+        </w:rPr>
+      </w:pPr>
+      <w:bookmarkStart w:id="0" w:name="_GoBack"/>
+      <w:bookmarkEnd w:id="0"/>
       <w:r>
         <w:rPr>
           <w:rFonts w:ascii="Times New Roman" w:hAnsi="Times New Roman" w:cs="Times New Roman"/>
           <w:sz w:val="20"/>
           <w:szCs w:val="20"/>
+          <w:highlight w:val="yellow"/>
         </w:rPr>
         <w:t>Choose a solution and develop a plan to implement it.</w:t>
       </w:r>
@@ -358,6 +368,7 @@
           <w:rFonts w:ascii="Times New Roman" w:hAnsi="Times New Roman" w:cs="Times New Roman"/>
           <w:sz w:val="20"/>
           <w:szCs w:val="20"/>
+          <w:highlight w:val="yellow"/>
         </w:rPr>
       </w:pPr>
       <w:r>
@@ -365,6 +376,7 @@
           <w:rFonts w:ascii="Times New Roman" w:hAnsi="Times New Roman" w:cs="Times New Roman"/>
           <w:sz w:val="20"/>
           <w:szCs w:val="20"/>
+          <w:highlight w:val="yellow"/>
         </w:rPr>
         <w:t>Explain the solution in full.</w:t>
       </w:r>
@@ -380,6 +392,7 @@
           <w:rFonts w:ascii="Times New Roman" w:hAnsi="Times New Roman" w:cs="Times New Roman"/>
           <w:sz w:val="20"/>
           <w:szCs w:val="20"/>
+          <w:highlight w:val="yellow"/>
         </w:rPr>
       </w:pPr>
       <w:r>
@@ -387,6 +400,7 @@
           <w:rFonts w:ascii="Times New Roman" w:hAnsi="Times New Roman" w:cs="Times New Roman"/>
           <w:sz w:val="20"/>
           <w:szCs w:val="20"/>
+          <w:highlight w:val="yellow"/>
         </w:rPr>
         <w:t>Describe some test cases you tried out to make sure it works. (You can include drawings and diagrams as part of your explanation as long as they are clearly communicating the solution).</w:t>
       </w:r>
@@ -485,13 +499,27 @@
         <w:rPr>
           <w:rFonts w:ascii="Times New Roman" w:hAnsi="Times New Roman" w:cs="Times New Roman"/>
         </w:rPr>
-        <w:t>t the seeds being eaten by the p</w:t>
-      </w:r>
-      <w:r>
-        <w:rPr>
-          <w:rFonts w:ascii="Times New Roman" w:hAnsi="Times New Roman" w:cs="Times New Roman"/>
-        </w:rPr>
-        <w:t xml:space="preserve">arrot, implies that they are equally </w:t>
+        <w:t xml:space="preserve">t the seeds being eaten by the </w:t>
+      </w:r>
+      <w:proofErr w:type="gramStart"/>
+      <w:r>
+        <w:rPr>
+          <w:rFonts w:ascii="Times New Roman" w:hAnsi="Times New Roman" w:cs="Times New Roman"/>
+        </w:rPr>
+        <w:t>p</w:t>
+      </w:r>
+      <w:r>
+        <w:rPr>
+          <w:rFonts w:ascii="Times New Roman" w:hAnsi="Times New Roman" w:cs="Times New Roman"/>
+        </w:rPr>
+        <w:t>arrot,</w:t>
+      </w:r>
+      <w:proofErr w:type="gramEnd"/>
+      <w:r>
+        <w:rPr>
+          <w:rFonts w:ascii="Times New Roman" w:hAnsi="Times New Roman" w:cs="Times New Roman"/>
+        </w:rPr>
+        <w:t xml:space="preserve"> implies that they are equally </w:t>
       </w:r>
       <w:r>
         <w:rPr>
@@ -533,7 +561,21 @@
         <w:rPr>
           <w:rFonts w:ascii="Times New Roman" w:hAnsi="Times New Roman" w:cs="Times New Roman"/>
         </w:rPr>
-        <w:t>Ultimately the goal is to figure out how he can transport himself, the parrot, cat, and seeds</w:t>
+        <w:t xml:space="preserve">Ultimately the goal is to figure out how he can transport himself, the </w:t>
+      </w:r>
+      <w:proofErr w:type="gramStart"/>
+      <w:r>
+        <w:rPr>
+          <w:rFonts w:ascii="Times New Roman" w:hAnsi="Times New Roman" w:cs="Times New Roman"/>
+        </w:rPr>
+        <w:t>parrot</w:t>
+      </w:r>
+      <w:proofErr w:type="gramEnd"/>
+      <w:r>
+        <w:rPr>
+          <w:rFonts w:ascii="Times New Roman" w:hAnsi="Times New Roman" w:cs="Times New Roman"/>
+        </w:rPr>
+        <w:t>, cat, and seeds</w:t>
       </w:r>
       <w:r>
         <w:rPr>
@@ -635,6 +677,7 @@
         </w:rPr>
         <w:t xml:space="preserve">e man to </w:t>
       </w:r>
+      <w:proofErr w:type="gramStart"/>
       <w:r>
         <w:rPr>
           <w:rFonts w:ascii="Times New Roman" w:hAnsi="Times New Roman" w:cs="Times New Roman"/>
@@ -663,7 +706,14 @@
         <w:rPr>
           <w:rFonts w:ascii="Times New Roman" w:hAnsi="Times New Roman" w:cs="Times New Roman"/>
         </w:rPr>
-        <w:t xml:space="preserve"> and come back for them.</w:t>
+        <w:t xml:space="preserve"> and</w:t>
+      </w:r>
+      <w:proofErr w:type="gramEnd"/>
+      <w:r>
+        <w:rPr>
+          <w:rFonts w:ascii="Times New Roman" w:hAnsi="Times New Roman" w:cs="Times New Roman"/>
+        </w:rPr>
+        <w:t xml:space="preserve"> come back for them.</w:t>
       </w:r>
     </w:p>
     <w:p>
@@ -721,7 +771,33 @@
         <w:rPr>
           <w:rFonts w:ascii="Times New Roman" w:hAnsi="Times New Roman" w:cs="Times New Roman"/>
         </w:rPr>
-        <w:t xml:space="preserve">In evaluating the two solutions I’ve come up with, I believe that both meet the goal of getting across the river, getting everything he needs there, and preventing the animals from being alone together, and protects the seeds from the parrot.  </w:t>
+        <w:t>In evaluatin</w:t>
+      </w:r>
+      <w:r>
+        <w:rPr>
+          <w:rFonts w:ascii="Times New Roman" w:hAnsi="Times New Roman" w:cs="Times New Roman"/>
+        </w:rPr>
+        <w:t>g the two solutions</w:t>
+      </w:r>
+      <w:r>
+        <w:rPr>
+          <w:rFonts w:ascii="Times New Roman" w:hAnsi="Times New Roman" w:cs="Times New Roman"/>
+        </w:rPr>
+        <w:t xml:space="preserve">, I believe that both meet the goal of getting across the river, getting everything he needs there, and preventing the animals from being alone together, and </w:t>
+      </w:r>
+      <w:proofErr w:type="gramStart"/>
+      <w:r>
+        <w:rPr>
+          <w:rFonts w:ascii="Times New Roman" w:hAnsi="Times New Roman" w:cs="Times New Roman"/>
+        </w:rPr>
+        <w:t>protects</w:t>
+      </w:r>
+      <w:proofErr w:type="gramEnd"/>
+      <w:r>
+        <w:rPr>
+          <w:rFonts w:ascii="Times New Roman" w:hAnsi="Times New Roman" w:cs="Times New Roman"/>
+        </w:rPr>
+        <w:t xml:space="preserve"> the seeds from the parrot.  </w:t>
       </w:r>
       <w:r>
         <w:rPr>
@@ -729,15 +805,52 @@
         </w:rPr>
         <w:t>Each solution works for this case.</w:t>
       </w:r>
-      <w:bookmarkStart w:id="0" w:name="_GoBack"/>
-      <w:bookmarkEnd w:id="0"/>
-    </w:p>
-    <w:p>
-      <w:pPr>
-        <w:rPr>
-          <w:rFonts w:ascii="Times New Roman" w:hAnsi="Times New Roman" w:cs="Times New Roman"/>
-        </w:rPr>
-      </w:pPr>
+    </w:p>
+    <w:p>
+      <w:pPr>
+        <w:rPr>
+          <w:rFonts w:ascii="Times New Roman" w:hAnsi="Times New Roman" w:cs="Times New Roman"/>
+        </w:rPr>
+      </w:pPr>
+    </w:p>
+    <w:p>
+      <w:pPr>
+        <w:rPr>
+          <w:rFonts w:ascii="Times New Roman" w:hAnsi="Times New Roman" w:cs="Times New Roman"/>
+        </w:rPr>
+      </w:pPr>
+      <w:r>
+        <w:rPr>
+          <w:rFonts w:ascii="Times New Roman" w:hAnsi="Times New Roman" w:cs="Times New Roman"/>
+        </w:rPr>
+        <w:t xml:space="preserve">Because the second solution </w:t>
+      </w:r>
+      <w:r>
+        <w:rPr>
+          <w:rFonts w:ascii="Times New Roman" w:hAnsi="Times New Roman" w:cs="Times New Roman"/>
+        </w:rPr>
+        <w:t>to leave two behind would take longer, it seems it would be a waste of time; when the first solution will get all three across with the man at once, in a faster way, and still only takes up two spots in the boat.  In choosing the first solution, the plan of action is very simple.  It is for the man to set the cat inside the boat first, put the parrot on his shoulder next, and then holding the bag of seeds he can climb inside his spot in the boat and set the seeds down on his lap when he sits down.</w:t>
+      </w:r>
+    </w:p>
+    <w:p>
+      <w:pPr>
+        <w:rPr>
+          <w:rFonts w:ascii="Times New Roman" w:hAnsi="Times New Roman" w:cs="Times New Roman"/>
+        </w:rPr>
+      </w:pPr>
+    </w:p>
+    <w:p>
+      <w:pPr>
+        <w:rPr>
+          <w:rFonts w:ascii="Times New Roman" w:hAnsi="Times New Roman" w:cs="Times New Roman"/>
+        </w:rPr>
+      </w:pPr>
+      <w:r>
+        <w:rPr>
+          <w:rFonts w:ascii="Times New Roman" w:hAnsi="Times New Roman" w:cs="Times New Roman"/>
+        </w:rPr>
+        <w:t>Though it would be difficult to physically test this plan, I contemplated the different solutions.  The man cannot take the bird first, because he would have to come back for either the cat or the seeds next, both of which the man does not want to leave the bird alone with.  He can’t take the seeds first, because he cannot leave the cat and bird together.  Taking the cat first would work, only if the man is successful in hiding the seeds from the bird, but that is risky.  It makes the most sense for the man to figure out how to take all three at once.</w:t>
+      </w:r>
     </w:p>
     <w:p>
       <w:pPr>
@@ -3336,7 +3449,7 @@
 </file>
 
 <file path=customXml/itemProps1.xml><?xml version="1.0" encoding="utf-8"?>
-<ds:datastoreItem xmlns:ds="http://schemas.openxmlformats.org/officeDocument/2006/customXml" ds:itemID="{99B97949-B954-6748-819D-EE4301D1A6CF}">
+<ds:datastoreItem xmlns:ds="http://schemas.openxmlformats.org/officeDocument/2006/customXml" ds:itemID="{8C2A2FD8-7E84-994C-BBDB-84A29A593AD6}">
   <ds:schemaRefs>
     <ds:schemaRef ds:uri="http://schemas.openxmlformats.org/officeDocument/2006/bibliography"/>
   </ds:schemaRefs>

</xml_diff>

<commit_message>
I am identifying Problem 2, pointing out issues that are not directly discussed, and stating what I believe the overall goal to be.
</commit_message>
<xml_diff>
--- a/O-Bryen_Dusty_WPFRepository/ProblemSolving/O'Bryen_Dusty_ProblemSolving.docx
+++ b/O-Bryen_Dusty_WPFRepository/ProblemSolving/O'Bryen_Dusty_ProblemSolving.docx
@@ -18,21 +18,426 @@
           <w:szCs w:val="20"/>
         </w:rPr>
       </w:pPr>
-      <w:r>
+    </w:p>
+    <w:p>
+      <w:pPr>
+        <w:rPr>
+          <w:rFonts w:ascii="Times New Roman" w:hAnsi="Times New Roman" w:cs="Times New Roman"/>
+          <w:b/>
+        </w:rPr>
+      </w:pPr>
+      <w:r>
+        <w:rPr>
+          <w:rFonts w:ascii="Times New Roman" w:hAnsi="Times New Roman" w:cs="Times New Roman"/>
+          <w:b/>
+        </w:rPr>
+        <w:t>Proble</w:t>
+      </w:r>
+      <w:r>
+        <w:rPr>
+          <w:rFonts w:ascii="Times New Roman" w:hAnsi="Times New Roman" w:cs="Times New Roman"/>
+          <w:b/>
+        </w:rPr>
+        <w:t>m 1 - A Cat, a Parrot, and a Bag of Seed:</w:t>
+      </w:r>
+    </w:p>
+    <w:p>
+      <w:pPr>
+        <w:rPr>
+          <w:rFonts w:ascii="Times New Roman" w:hAnsi="Times New Roman" w:cs="Times New Roman"/>
+          <w:b/>
+        </w:rPr>
+      </w:pPr>
+    </w:p>
+    <w:p>
+      <w:pPr>
+        <w:rPr>
+          <w:rFonts w:ascii="Times New Roman" w:hAnsi="Times New Roman" w:cs="Times New Roman"/>
+          <w:b/>
+        </w:rPr>
+      </w:pPr>
+      <w:r>
+        <w:rPr>
+          <w:rFonts w:ascii="Times New Roman" w:hAnsi="Times New Roman" w:cs="Times New Roman"/>
+          <w:b/>
+        </w:rPr>
+        <w:t>A man finds himself on a riverbank with a cat, a parrot and a bag of seed.  He needs to transport all three to the other side of the river in his boat.  However, the boat has room for only the man, himself and one other item (either</w:t>
+      </w:r>
+      <w:r>
+        <w:rPr>
+          <w:rFonts w:ascii="Times New Roman" w:hAnsi="Times New Roman" w:cs="Times New Roman"/>
+          <w:b/>
+        </w:rPr>
+        <w:t xml:space="preserve"> the cat, parrot or seed).  In his absence, the cat could eat the parrot, and the parrot would eat the bag of seed.  Show how he can get all the passengers to the other side, without leaving the wrong ones alone together.</w:t>
+      </w:r>
+    </w:p>
+    <w:p>
+      <w:pPr>
+        <w:rPr>
+          <w:rFonts w:ascii="Times New Roman" w:hAnsi="Times New Roman" w:cs="Times New Roman"/>
+        </w:rPr>
+      </w:pPr>
+    </w:p>
+    <w:p>
+      <w:pPr>
+        <w:rPr>
+          <w:rFonts w:ascii="Times New Roman" w:hAnsi="Times New Roman" w:cs="Times New Roman"/>
+        </w:rPr>
+      </w:pPr>
+      <w:r>
+        <w:rPr>
+          <w:rFonts w:ascii="Times New Roman" w:hAnsi="Times New Roman" w:cs="Times New Roman"/>
+        </w:rPr>
+        <w:t>The initial problem is that the boat is too small to get everything he needs to the other side of the river</w:t>
+      </w:r>
+      <w:r>
+        <w:rPr>
+          <w:rFonts w:ascii="Times New Roman" w:hAnsi="Times New Roman" w:cs="Times New Roman"/>
+        </w:rPr>
+        <w:t xml:space="preserve"> in one trip</w:t>
+      </w:r>
+      <w:r>
+        <w:rPr>
+          <w:rFonts w:ascii="Times New Roman" w:hAnsi="Times New Roman" w:cs="Times New Roman"/>
+        </w:rPr>
+        <w:t>.</w:t>
+      </w:r>
+      <w:r>
+        <w:rPr>
+          <w:rFonts w:ascii="Times New Roman" w:hAnsi="Times New Roman" w:cs="Times New Roman"/>
+        </w:rPr>
+        <w:t xml:space="preserve">  It is obvious that he is concerned about the safety of both the cat and the parrot, and that he has taken on the roll of caring for them.  The fact that he is concerned abou</w:t>
+      </w:r>
+      <w:r>
+        <w:rPr>
+          <w:rFonts w:ascii="Times New Roman" w:hAnsi="Times New Roman" w:cs="Times New Roman"/>
+        </w:rPr>
+        <w:t>t the seeds being eaten by the p</w:t>
+      </w:r>
+      <w:r>
+        <w:rPr>
+          <w:rFonts w:ascii="Times New Roman" w:hAnsi="Times New Roman" w:cs="Times New Roman"/>
+        </w:rPr>
+        <w:t xml:space="preserve">arrot, implies that they are equally </w:t>
+      </w:r>
+      <w:r>
+        <w:rPr>
+          <w:rFonts w:ascii="Times New Roman" w:hAnsi="Times New Roman" w:cs="Times New Roman"/>
+        </w:rPr>
+        <w:t>important to hi</w:t>
+      </w:r>
+      <w:r>
+        <w:rPr>
+          <w:rFonts w:ascii="Times New Roman" w:hAnsi="Times New Roman" w:cs="Times New Roman"/>
+        </w:rPr>
+        <w:t>m</w:t>
+      </w:r>
+      <w:r>
+        <w:rPr>
+          <w:rFonts w:ascii="Times New Roman" w:hAnsi="Times New Roman" w:cs="Times New Roman"/>
+        </w:rPr>
+        <w:t xml:space="preserve">.  </w:t>
+      </w:r>
+      <w:r>
+        <w:rPr>
+          <w:rFonts w:ascii="Times New Roman" w:hAnsi="Times New Roman" w:cs="Times New Roman"/>
+        </w:rPr>
+        <w:t>Because it states the words “in his absence”, I assume it means he has considered th</w:t>
+      </w:r>
+      <w:r>
+        <w:rPr>
+          <w:rFonts w:ascii="Times New Roman" w:hAnsi="Times New Roman" w:cs="Times New Roman"/>
+        </w:rPr>
+        <w:t>e possibility of having to more than one trip</w:t>
+      </w:r>
+      <w:r>
+        <w:rPr>
+          <w:rFonts w:ascii="Times New Roman" w:hAnsi="Times New Roman" w:cs="Times New Roman"/>
+        </w:rPr>
+        <w:t xml:space="preserve"> already. </w:t>
+      </w:r>
+      <w:r>
+        <w:rPr>
+          <w:rFonts w:ascii="Times New Roman" w:hAnsi="Times New Roman" w:cs="Times New Roman"/>
+        </w:rPr>
+        <w:t>Ultimately the goal is to figure out how he can transport himself, the parrot, cat, and seeds</w:t>
+      </w:r>
+      <w:r>
+        <w:rPr>
+          <w:rFonts w:ascii="Times New Roman" w:hAnsi="Times New Roman" w:cs="Times New Roman"/>
+        </w:rPr>
+        <w:t xml:space="preserve"> safely and without having to leave any behind.</w:t>
+      </w:r>
+      <w:r>
+        <w:rPr>
+          <w:rFonts w:ascii="Times New Roman" w:hAnsi="Times New Roman" w:cs="Times New Roman"/>
+        </w:rPr>
+        <w:t xml:space="preserve">  </w:t>
+      </w:r>
+    </w:p>
+    <w:p>
+      <w:pPr>
+        <w:rPr>
+          <w:rFonts w:ascii="Times New Roman" w:hAnsi="Times New Roman" w:cs="Times New Roman"/>
+        </w:rPr>
+      </w:pPr>
+    </w:p>
+    <w:p>
+      <w:pPr>
+        <w:rPr>
+          <w:rFonts w:ascii="Times New Roman" w:hAnsi="Times New Roman" w:cs="Times New Roman"/>
+        </w:rPr>
+      </w:pPr>
+      <w:r>
+        <w:rPr>
+          <w:rFonts w:ascii="Times New Roman" w:hAnsi="Times New Roman" w:cs="Times New Roman"/>
+        </w:rPr>
+        <w:t>In breaking the problem apart</w:t>
+      </w:r>
+      <w:r>
+        <w:rPr>
+          <w:rFonts w:ascii="Times New Roman" w:hAnsi="Times New Roman" w:cs="Times New Roman"/>
+        </w:rPr>
+        <w:t xml:space="preserve"> the constraints are that the boat is too small, he is solely responsible for the welfare of the animals, the animals likely cannot be left alone for him to take </w:t>
+      </w:r>
+      <w:r>
+        <w:rPr>
+          <w:rFonts w:ascii="Times New Roman" w:hAnsi="Times New Roman" w:cs="Times New Roman"/>
+        </w:rPr>
+        <w:t>more than one trip</w:t>
+      </w:r>
+      <w:r>
+        <w:rPr>
+          <w:rFonts w:ascii="Times New Roman" w:hAnsi="Times New Roman" w:cs="Times New Roman"/>
+        </w:rPr>
+        <w:t>, one ani</w:t>
+      </w:r>
+      <w:r>
+        <w:rPr>
+          <w:rFonts w:ascii="Times New Roman" w:hAnsi="Times New Roman" w:cs="Times New Roman"/>
+        </w:rPr>
+        <w:t>mal is a predator to the oth</w:t>
+      </w:r>
+      <w:r>
+        <w:rPr>
+          <w:rFonts w:ascii="Times New Roman" w:hAnsi="Times New Roman" w:cs="Times New Roman"/>
+        </w:rPr>
+        <w:t>er</w:t>
+      </w:r>
+      <w:r>
+        <w:rPr>
+          <w:rFonts w:ascii="Times New Roman" w:hAnsi="Times New Roman" w:cs="Times New Roman"/>
+        </w:rPr>
+        <w:t>, he is unable to walk, and there is no one else there to help him.</w:t>
+      </w:r>
+      <w:r>
+        <w:rPr>
+          <w:rFonts w:ascii="Times New Roman" w:hAnsi="Times New Roman" w:cs="Times New Roman"/>
+        </w:rPr>
+        <w:t xml:space="preserve">  </w:t>
+      </w:r>
+    </w:p>
+    <w:p>
+      <w:pPr>
+        <w:rPr>
+          <w:rFonts w:ascii="Times New Roman" w:hAnsi="Times New Roman" w:cs="Times New Roman"/>
+        </w:rPr>
+      </w:pPr>
+    </w:p>
+    <w:p>
+      <w:pPr>
+        <w:rPr>
+          <w:rFonts w:ascii="Times New Roman" w:hAnsi="Times New Roman" w:cs="Times New Roman"/>
+        </w:rPr>
+      </w:pPr>
+      <w:r>
+        <w:rPr>
+          <w:rFonts w:ascii="Times New Roman" w:hAnsi="Times New Roman" w:cs="Times New Roman"/>
+        </w:rPr>
+        <w:t>The sub goals are for th</w:t>
+      </w:r>
+      <w:r>
+        <w:rPr>
+          <w:rFonts w:ascii="Times New Roman" w:hAnsi="Times New Roman" w:cs="Times New Roman"/>
+        </w:rPr>
+        <w:t xml:space="preserve">e man to </w:t>
+      </w:r>
+      <w:r>
+        <w:rPr>
+          <w:rFonts w:ascii="Times New Roman" w:hAnsi="Times New Roman" w:cs="Times New Roman"/>
+        </w:rPr>
+        <w:t>either get al</w:t>
+      </w:r>
+      <w:r>
+        <w:rPr>
+          <w:rFonts w:ascii="Times New Roman" w:hAnsi="Times New Roman" w:cs="Times New Roman"/>
+        </w:rPr>
+        <w:t xml:space="preserve">l of them across at once, </w:t>
+      </w:r>
+      <w:r>
+        <w:rPr>
+          <w:rFonts w:ascii="Times New Roman" w:hAnsi="Times New Roman" w:cs="Times New Roman"/>
+        </w:rPr>
+        <w:t>or to figure out how he can leave two behind</w:t>
+      </w:r>
+      <w:r>
+        <w:rPr>
+          <w:rFonts w:ascii="Times New Roman" w:hAnsi="Times New Roman" w:cs="Times New Roman"/>
+        </w:rPr>
+        <w:t>,</w:t>
+      </w:r>
+      <w:r>
+        <w:rPr>
+          <w:rFonts w:ascii="Times New Roman" w:hAnsi="Times New Roman" w:cs="Times New Roman"/>
+        </w:rPr>
+        <w:t xml:space="preserve"> and come back for them.</w:t>
+      </w:r>
+    </w:p>
+    <w:p>
+      <w:pPr>
+        <w:rPr>
+          <w:rFonts w:ascii="Times New Roman" w:hAnsi="Times New Roman" w:cs="Times New Roman"/>
+        </w:rPr>
+      </w:pPr>
+    </w:p>
+    <w:p>
+      <w:pPr>
+        <w:rPr>
+          <w:rFonts w:ascii="Times New Roman" w:hAnsi="Times New Roman" w:cs="Times New Roman"/>
+        </w:rPr>
+      </w:pPr>
+      <w:r>
+        <w:rPr>
+          <w:rFonts w:ascii="Times New Roman" w:hAnsi="Times New Roman" w:cs="Times New Roman"/>
+        </w:rPr>
+        <w:t>Possible solutions would be for the man to consider how he could actually fit all three into the</w:t>
+      </w:r>
+      <w:r>
+        <w:rPr>
+          <w:rFonts w:ascii="Times New Roman" w:hAnsi="Times New Roman" w:cs="Times New Roman"/>
+        </w:rPr>
+        <w:t xml:space="preserve"> boat</w:t>
+      </w:r>
+      <w:r>
+        <w:rPr>
+          <w:rFonts w:ascii="Times New Roman" w:hAnsi="Times New Roman" w:cs="Times New Roman"/>
+        </w:rPr>
+        <w:t>, in a creative way he hasn’t thought of before.  If there was only enough room for two in the boat, then I think he should put the cat in the second spot, hold the seeds in his lap, and put the parrot on his shoulder.  If he were to leave any behind</w:t>
+      </w:r>
+      <w:r>
+        <w:rPr>
+          <w:rFonts w:ascii="Times New Roman" w:hAnsi="Times New Roman" w:cs="Times New Roman"/>
+        </w:rPr>
+        <w:t xml:space="preserve">, he could hide the seeds, take the cat first, come back for the seeds and leave the bird behind, and then come back for the bird.  </w:t>
+      </w:r>
+    </w:p>
+    <w:p>
+      <w:pPr>
+        <w:rPr>
+          <w:rFonts w:ascii="Times New Roman" w:hAnsi="Times New Roman" w:cs="Times New Roman"/>
+        </w:rPr>
+      </w:pPr>
+    </w:p>
+    <w:p>
+      <w:pPr>
+        <w:rPr>
+          <w:rFonts w:ascii="Times New Roman" w:hAnsi="Times New Roman" w:cs="Times New Roman"/>
+        </w:rPr>
+      </w:pPr>
+      <w:r>
+        <w:rPr>
+          <w:rFonts w:ascii="Times New Roman" w:hAnsi="Times New Roman" w:cs="Times New Roman"/>
+        </w:rPr>
+        <w:t>In evaluatin</w:t>
+      </w:r>
+      <w:r>
+        <w:rPr>
+          <w:rFonts w:ascii="Times New Roman" w:hAnsi="Times New Roman" w:cs="Times New Roman"/>
+        </w:rPr>
+        <w:t>g the two solutions</w:t>
+      </w:r>
+      <w:r>
+        <w:rPr>
+          <w:rFonts w:ascii="Times New Roman" w:hAnsi="Times New Roman" w:cs="Times New Roman"/>
+        </w:rPr>
+        <w:t xml:space="preserve">, I believe that both meet the goal of getting across the river, getting everything he needs there, and preventing the animals from being alone together, and protects the seeds from the parrot.  </w:t>
+      </w:r>
+      <w:r>
+        <w:rPr>
+          <w:rFonts w:ascii="Times New Roman" w:hAnsi="Times New Roman" w:cs="Times New Roman"/>
+        </w:rPr>
+        <w:t>Each solution works for this case.</w:t>
+      </w:r>
+    </w:p>
+    <w:p>
+      <w:pPr>
+        <w:rPr>
+          <w:rFonts w:ascii="Times New Roman" w:hAnsi="Times New Roman" w:cs="Times New Roman"/>
+        </w:rPr>
+      </w:pPr>
+    </w:p>
+    <w:p>
+      <w:pPr>
+        <w:rPr>
+          <w:rFonts w:ascii="Times New Roman" w:hAnsi="Times New Roman" w:cs="Times New Roman"/>
+        </w:rPr>
+      </w:pPr>
+      <w:r>
+        <w:rPr>
+          <w:rFonts w:ascii="Times New Roman" w:hAnsi="Times New Roman" w:cs="Times New Roman"/>
+        </w:rPr>
+        <w:t xml:space="preserve">Because the second solution </w:t>
+      </w:r>
+      <w:r>
+        <w:rPr>
+          <w:rFonts w:ascii="Times New Roman" w:hAnsi="Times New Roman" w:cs="Times New Roman"/>
+        </w:rPr>
+        <w:t>to leave two behind would take longer, it seems it would be a waste of time; when the first solution will get all three across with the man at once, in a faster way, and still only takes up two spots in the boat.  In choosing the first solution, the plan of action is very simple.  It is for the man to set the cat inside the boat first, put the parrot on his shoulder next, and then holding the bag of seeds he can climb inside his spot in the boat and set the seeds down on his lap when he sits down.</w:t>
+      </w:r>
+    </w:p>
+    <w:p>
+      <w:pPr>
+        <w:rPr>
+          <w:rFonts w:ascii="Times New Roman" w:hAnsi="Times New Roman" w:cs="Times New Roman"/>
+        </w:rPr>
+      </w:pPr>
+    </w:p>
+    <w:p>
+      <w:pPr>
+        <w:rPr>
+          <w:rFonts w:ascii="Times New Roman" w:hAnsi="Times New Roman" w:cs="Times New Roman"/>
+        </w:rPr>
+      </w:pPr>
+      <w:r>
+        <w:rPr>
+          <w:rFonts w:ascii="Times New Roman" w:hAnsi="Times New Roman" w:cs="Times New Roman"/>
+        </w:rPr>
+        <w:lastRenderedPageBreak/>
+        <w:t>Though it would be difficult to physically test this plan, I contemplated the different solutions.  The man cannot take the bird first, because he would have to come back for either the cat or the seeds next, both of which the man does not want to leave the bird alone with.  He can’t take the seeds first, because he cannot leave the cat and bird together.  Taking the cat first would work, only if the man is successful in hiding the seeds from the bird, but that is risky.  It makes the most sense for the man to figure out how to take all three at once.</w:t>
+      </w:r>
+    </w:p>
+    <w:p>
+      <w:pPr>
+        <w:rPr>
+          <w:rFonts w:ascii="Times New Roman" w:hAnsi="Times New Roman" w:cs="Times New Roman"/>
+        </w:rPr>
+      </w:pPr>
+    </w:p>
+    <w:p>
+      <w:pPr>
         <w:rPr>
           <w:rFonts w:ascii="Times New Roman" w:hAnsi="Times New Roman" w:cs="Times New Roman"/>
           <w:sz w:val="20"/>
           <w:szCs w:val="20"/>
         </w:rPr>
-        <w:t>Instructions</w:t>
-      </w:r>
+      </w:pPr>
       <w:r>
         <w:rPr>
           <w:rFonts w:ascii="Times New Roman" w:hAnsi="Times New Roman" w:cs="Times New Roman"/>
           <w:sz w:val="20"/>
           <w:szCs w:val="20"/>
         </w:rPr>
-        <w:t>:</w:t>
+        <w:t>Instructions:</w:t>
       </w:r>
     </w:p>
     <w:p>
@@ -55,7 +460,6 @@
           <w:rFonts w:ascii="Times New Roman" w:hAnsi="Times New Roman" w:cs="Times New Roman"/>
           <w:sz w:val="20"/>
           <w:szCs w:val="20"/>
-          <w:highlight w:val="yellow"/>
         </w:rPr>
       </w:pPr>
       <w:r>
@@ -63,7 +467,6 @@
           <w:rFonts w:ascii="Times New Roman" w:hAnsi="Times New Roman" w:cs="Times New Roman"/>
           <w:sz w:val="20"/>
           <w:szCs w:val="20"/>
-          <w:highlight w:val="yellow"/>
         </w:rPr>
         <w:t>Define the problem.</w:t>
       </w:r>
@@ -79,7 +482,6 @@
           <w:rFonts w:ascii="Times New Roman" w:hAnsi="Times New Roman" w:cs="Times New Roman"/>
           <w:sz w:val="20"/>
           <w:szCs w:val="20"/>
-          <w:highlight w:val="yellow"/>
         </w:rPr>
       </w:pPr>
       <w:r>
@@ -87,7 +489,6 @@
           <w:rFonts w:ascii="Times New Roman" w:hAnsi="Times New Roman" w:cs="Times New Roman"/>
           <w:sz w:val="20"/>
           <w:szCs w:val="20"/>
-          <w:highlight w:val="yellow"/>
         </w:rPr>
         <w:t>Do this in your own words.</w:t>
       </w:r>
@@ -103,7 +504,6 @@
           <w:rFonts w:ascii="Times New Roman" w:hAnsi="Times New Roman" w:cs="Times New Roman"/>
           <w:sz w:val="20"/>
           <w:szCs w:val="20"/>
-          <w:highlight w:val="yellow"/>
         </w:rPr>
       </w:pPr>
       <w:r>
@@ -111,7 +511,6 @@
           <w:rFonts w:ascii="Times New Roman" w:hAnsi="Times New Roman" w:cs="Times New Roman"/>
           <w:sz w:val="20"/>
           <w:szCs w:val="20"/>
-          <w:highlight w:val="yellow"/>
         </w:rPr>
         <w:t>What insight can you offer into the problem that is not immediately visible from the word problem alone?</w:t>
       </w:r>
@@ -127,7 +526,6 @@
           <w:rFonts w:ascii="Times New Roman" w:hAnsi="Times New Roman" w:cs="Times New Roman"/>
           <w:sz w:val="20"/>
           <w:szCs w:val="20"/>
-          <w:highlight w:val="yellow"/>
         </w:rPr>
       </w:pPr>
       <w:r>
@@ -135,7 +533,6 @@
           <w:rFonts w:ascii="Times New Roman" w:hAnsi="Times New Roman" w:cs="Times New Roman"/>
           <w:sz w:val="20"/>
           <w:szCs w:val="20"/>
-          <w:highlight w:val="yellow"/>
         </w:rPr>
         <w:t>What is the overall goal?</w:t>
       </w:r>
@@ -151,7 +548,6 @@
           <w:rFonts w:ascii="Times New Roman" w:hAnsi="Times New Roman" w:cs="Times New Roman"/>
           <w:sz w:val="20"/>
           <w:szCs w:val="20"/>
-          <w:highlight w:val="yellow"/>
         </w:rPr>
       </w:pPr>
       <w:r>
@@ -159,7 +555,6 @@
           <w:rFonts w:ascii="Times New Roman" w:hAnsi="Times New Roman" w:cs="Times New Roman"/>
           <w:sz w:val="20"/>
           <w:szCs w:val="20"/>
-          <w:highlight w:val="yellow"/>
         </w:rPr>
         <w:t>Break the problem apart.</w:t>
       </w:r>
@@ -175,7 +570,6 @@
           <w:rFonts w:ascii="Times New Roman" w:hAnsi="Times New Roman" w:cs="Times New Roman"/>
           <w:sz w:val="20"/>
           <w:szCs w:val="20"/>
-          <w:highlight w:val="yellow"/>
         </w:rPr>
       </w:pPr>
       <w:r>
@@ -183,7 +577,6 @@
           <w:rFonts w:ascii="Times New Roman" w:hAnsi="Times New Roman" w:cs="Times New Roman"/>
           <w:sz w:val="20"/>
           <w:szCs w:val="20"/>
-          <w:highlight w:val="yellow"/>
         </w:rPr>
         <w:t>What are the constraints?</w:t>
       </w:r>
@@ -199,7 +592,6 @@
           <w:rFonts w:ascii="Times New Roman" w:hAnsi="Times New Roman" w:cs="Times New Roman"/>
           <w:sz w:val="20"/>
           <w:szCs w:val="20"/>
-          <w:highlight w:val="yellow"/>
         </w:rPr>
       </w:pPr>
       <w:r>
@@ -207,7 +599,6 @@
           <w:rFonts w:ascii="Times New Roman" w:hAnsi="Times New Roman" w:cs="Times New Roman"/>
           <w:sz w:val="20"/>
           <w:szCs w:val="20"/>
-          <w:highlight w:val="yellow"/>
         </w:rPr>
         <w:t>What are the sub-goals?</w:t>
       </w:r>
@@ -223,7 +614,6 @@
           <w:rFonts w:ascii="Times New Roman" w:hAnsi="Times New Roman" w:cs="Times New Roman"/>
           <w:sz w:val="20"/>
           <w:szCs w:val="20"/>
-          <w:highlight w:val="yellow"/>
         </w:rPr>
       </w:pPr>
       <w:r>
@@ -231,7 +621,6 @@
           <w:rFonts w:ascii="Times New Roman" w:hAnsi="Times New Roman" w:cs="Times New Roman"/>
           <w:sz w:val="20"/>
           <w:szCs w:val="20"/>
-          <w:highlight w:val="yellow"/>
         </w:rPr>
         <w:t>Identify Potential Solutions.</w:t>
       </w:r>
@@ -254,7 +643,6 @@
           <w:rFonts w:ascii="Times New Roman" w:hAnsi="Times New Roman" w:cs="Times New Roman"/>
           <w:sz w:val="20"/>
           <w:szCs w:val="20"/>
-          <w:highlight w:val="yellow"/>
         </w:rPr>
         <w:t>For each of the sub-problems you’ve discussed in #2, what is a possible solution?</w:t>
       </w:r>
@@ -270,7 +658,6 @@
           <w:rFonts w:ascii="Times New Roman" w:hAnsi="Times New Roman" w:cs="Times New Roman"/>
           <w:sz w:val="20"/>
           <w:szCs w:val="20"/>
-          <w:highlight w:val="yellow"/>
         </w:rPr>
       </w:pPr>
       <w:r>
@@ -278,7 +665,6 @@
           <w:rFonts w:ascii="Times New Roman" w:hAnsi="Times New Roman" w:cs="Times New Roman"/>
           <w:sz w:val="20"/>
           <w:szCs w:val="20"/>
-          <w:highlight w:val="yellow"/>
         </w:rPr>
         <w:t>Evaluate each potential solution.</w:t>
       </w:r>
@@ -294,7 +680,6 @@
           <w:rFonts w:ascii="Times New Roman" w:hAnsi="Times New Roman" w:cs="Times New Roman"/>
           <w:sz w:val="20"/>
           <w:szCs w:val="20"/>
-          <w:highlight w:val="yellow"/>
         </w:rPr>
       </w:pPr>
       <w:r>
@@ -302,7 +687,6 @@
           <w:rFonts w:ascii="Times New Roman" w:hAnsi="Times New Roman" w:cs="Times New Roman"/>
           <w:sz w:val="20"/>
           <w:szCs w:val="20"/>
-          <w:highlight w:val="yellow"/>
         </w:rPr>
         <w:t>Does each solution meet the goals?</w:t>
       </w:r>
@@ -318,7 +702,6 @@
           <w:rFonts w:ascii="Times New Roman" w:hAnsi="Times New Roman" w:cs="Times New Roman"/>
           <w:sz w:val="20"/>
           <w:szCs w:val="20"/>
-          <w:highlight w:val="yellow"/>
         </w:rPr>
       </w:pPr>
       <w:r>
@@ -326,7 +709,6 @@
           <w:rFonts w:ascii="Times New Roman" w:hAnsi="Times New Roman" w:cs="Times New Roman"/>
           <w:sz w:val="20"/>
           <w:szCs w:val="20"/>
-          <w:highlight w:val="yellow"/>
         </w:rPr>
         <w:t>Will each solution work for ALL cases?</w:t>
       </w:r>
@@ -342,17 +724,13 @@
           <w:rFonts w:ascii="Times New Roman" w:hAnsi="Times New Roman" w:cs="Times New Roman"/>
           <w:sz w:val="20"/>
           <w:szCs w:val="20"/>
-          <w:highlight w:val="yellow"/>
-        </w:rPr>
-      </w:pPr>
-      <w:bookmarkStart w:id="0" w:name="_GoBack"/>
-      <w:bookmarkEnd w:id="0"/>
+        </w:rPr>
+      </w:pPr>
       <w:r>
         <w:rPr>
           <w:rFonts w:ascii="Times New Roman" w:hAnsi="Times New Roman" w:cs="Times New Roman"/>
           <w:sz w:val="20"/>
           <w:szCs w:val="20"/>
-          <w:highlight w:val="yellow"/>
         </w:rPr>
         <w:t>Choose a solution and develop a plan to implement it.</w:t>
       </w:r>
@@ -368,7 +746,6 @@
           <w:rFonts w:ascii="Times New Roman" w:hAnsi="Times New Roman" w:cs="Times New Roman"/>
           <w:sz w:val="20"/>
           <w:szCs w:val="20"/>
-          <w:highlight w:val="yellow"/>
         </w:rPr>
       </w:pPr>
       <w:r>
@@ -376,7 +753,6 @@
           <w:rFonts w:ascii="Times New Roman" w:hAnsi="Times New Roman" w:cs="Times New Roman"/>
           <w:sz w:val="20"/>
           <w:szCs w:val="20"/>
-          <w:highlight w:val="yellow"/>
         </w:rPr>
         <w:t>Explain the solution in full.</w:t>
       </w:r>
@@ -392,7 +768,6 @@
           <w:rFonts w:ascii="Times New Roman" w:hAnsi="Times New Roman" w:cs="Times New Roman"/>
           <w:sz w:val="20"/>
           <w:szCs w:val="20"/>
-          <w:highlight w:val="yellow"/>
         </w:rPr>
       </w:pPr>
       <w:r>
@@ -400,7 +775,6 @@
           <w:rFonts w:ascii="Times New Roman" w:hAnsi="Times New Roman" w:cs="Times New Roman"/>
           <w:sz w:val="20"/>
           <w:szCs w:val="20"/>
-          <w:highlight w:val="yellow"/>
         </w:rPr>
         <w:t>Describe some test cases you tried out to make sure it works. (You can include drawings and diagrams as part of your explanation as long as they are clearly communicating the solution).</w:t>
       </w:r>
@@ -409,8 +783,13 @@
       <w:pPr>
         <w:rPr>
           <w:rFonts w:ascii="Times New Roman" w:hAnsi="Times New Roman" w:cs="Times New Roman"/>
-          <w:sz w:val="20"/>
-          <w:szCs w:val="20"/>
+        </w:rPr>
+      </w:pPr>
+    </w:p>
+    <w:p>
+      <w:pPr>
+        <w:rPr>
+          <w:rFonts w:ascii="Times New Roman" w:hAnsi="Times New Roman" w:cs="Times New Roman"/>
         </w:rPr>
       </w:pPr>
     </w:p>
@@ -426,458 +805,130 @@
           <w:rFonts w:ascii="Times New Roman" w:hAnsi="Times New Roman" w:cs="Times New Roman"/>
           <w:b/>
         </w:rPr>
-        <w:t>Proble</w:t>
+        <w:t>Problem 2:</w:t>
       </w:r>
       <w:r>
         <w:rPr>
           <w:rFonts w:ascii="Times New Roman" w:hAnsi="Times New Roman" w:cs="Times New Roman"/>
           <w:b/>
         </w:rPr>
-        <w:t>m 1 - A Cat, a Parrot, and a Bag of Seed:</w:t>
-      </w:r>
-    </w:p>
-    <w:p>
-      <w:pPr>
+        <w:t xml:space="preserve"> </w:t>
+      </w:r>
+      <w:r>
         <w:rPr>
           <w:rFonts w:ascii="Times New Roman" w:hAnsi="Times New Roman" w:cs="Times New Roman"/>
           <w:b/>
         </w:rPr>
-      </w:pPr>
-      <w:r>
+        <w:t>Socks in the Dark:</w:t>
+      </w:r>
+    </w:p>
+    <w:p>
+      <w:pPr>
         <w:rPr>
           <w:rFonts w:ascii="Times New Roman" w:hAnsi="Times New Roman" w:cs="Times New Roman"/>
           <w:b/>
         </w:rPr>
-        <w:t>A man finds himself on a riverbank with a cat, a parrot and a bag of seed.  He needs to transport all three to the other side of the river in his boat.  However, the boat has room for only the man, himself and one other item (either</w:t>
-      </w:r>
+      </w:pPr>
       <w:r>
         <w:rPr>
           <w:rFonts w:ascii="Times New Roman" w:hAnsi="Times New Roman" w:cs="Times New Roman"/>
           <w:b/>
         </w:rPr>
-        <w:t xml:space="preserve"> the cat, parrot or seed).  In his absence, the cat could eat the parrot, and the parrot would eat the bag of seed.  Show how he can get all the passengers to the other side, without leaving the wrong ones alone together.</w:t>
-      </w:r>
-    </w:p>
-    <w:p>
-      <w:pPr>
-        <w:rPr>
-          <w:rFonts w:ascii="Times New Roman" w:hAnsi="Times New Roman" w:cs="Times New Roman"/>
-        </w:rPr>
-      </w:pPr>
-    </w:p>
-    <w:p>
-      <w:pPr>
-        <w:rPr>
-          <w:rFonts w:ascii="Times New Roman" w:hAnsi="Times New Roman" w:cs="Times New Roman"/>
-        </w:rPr>
-      </w:pPr>
-      <w:r>
-        <w:rPr>
-          <w:rFonts w:ascii="Times New Roman" w:hAnsi="Times New Roman" w:cs="Times New Roman"/>
-        </w:rPr>
-        <w:t>The initial problem is that the boat is too small to get everything he needs to the other side of the river</w:t>
-      </w:r>
-      <w:r>
-        <w:rPr>
-          <w:rFonts w:ascii="Times New Roman" w:hAnsi="Times New Roman" w:cs="Times New Roman"/>
-        </w:rPr>
-        <w:t xml:space="preserve"> in one trip</w:t>
-      </w:r>
-      <w:r>
-        <w:rPr>
-          <w:rFonts w:ascii="Times New Roman" w:hAnsi="Times New Roman" w:cs="Times New Roman"/>
-        </w:rPr>
-        <w:t>.</w:t>
-      </w:r>
-      <w:r>
-        <w:rPr>
-          <w:rFonts w:ascii="Times New Roman" w:hAnsi="Times New Roman" w:cs="Times New Roman"/>
-        </w:rPr>
-        <w:t xml:space="preserve">  It is obvious that he is concerned about the safety of both the cat and the parrot, and that he has taken on the roll of caring for them.  The fact that he is concerned abou</w:t>
-      </w:r>
-      <w:r>
-        <w:rPr>
-          <w:rFonts w:ascii="Times New Roman" w:hAnsi="Times New Roman" w:cs="Times New Roman"/>
-        </w:rPr>
-        <w:t xml:space="preserve">t the seeds being eaten by the </w:t>
-      </w:r>
-      <w:proofErr w:type="gramStart"/>
-      <w:r>
-        <w:rPr>
-          <w:rFonts w:ascii="Times New Roman" w:hAnsi="Times New Roman" w:cs="Times New Roman"/>
-        </w:rPr>
-        <w:t>p</w:t>
-      </w:r>
-      <w:r>
-        <w:rPr>
-          <w:rFonts w:ascii="Times New Roman" w:hAnsi="Times New Roman" w:cs="Times New Roman"/>
-        </w:rPr>
-        <w:t>arrot,</w:t>
-      </w:r>
-      <w:proofErr w:type="gramEnd"/>
-      <w:r>
-        <w:rPr>
-          <w:rFonts w:ascii="Times New Roman" w:hAnsi="Times New Roman" w:cs="Times New Roman"/>
-        </w:rPr>
-        <w:t xml:space="preserve"> implies that they are equally </w:t>
-      </w:r>
-      <w:r>
-        <w:rPr>
-          <w:rFonts w:ascii="Times New Roman" w:hAnsi="Times New Roman" w:cs="Times New Roman"/>
-        </w:rPr>
-        <w:t>important to hi</w:t>
-      </w:r>
-      <w:r>
-        <w:rPr>
-          <w:rFonts w:ascii="Times New Roman" w:hAnsi="Times New Roman" w:cs="Times New Roman"/>
-        </w:rPr>
-        <w:t>m</w:t>
-      </w:r>
-      <w:r>
-        <w:rPr>
-          <w:rFonts w:ascii="Times New Roman" w:hAnsi="Times New Roman" w:cs="Times New Roman"/>
-        </w:rPr>
-        <w:t xml:space="preserve">.  </w:t>
-      </w:r>
-      <w:r>
-        <w:rPr>
-          <w:rFonts w:ascii="Times New Roman" w:hAnsi="Times New Roman" w:cs="Times New Roman"/>
-        </w:rPr>
-        <w:t>Because it states the words “in his absence”, I assume it means he has considered th</w:t>
-      </w:r>
-      <w:r>
-        <w:rPr>
-          <w:rFonts w:ascii="Times New Roman" w:hAnsi="Times New Roman" w:cs="Times New Roman"/>
-        </w:rPr>
-        <w:t>e possibility of having to more than one trip</w:t>
-      </w:r>
-      <w:r>
-        <w:rPr>
-          <w:rFonts w:ascii="Times New Roman" w:hAnsi="Times New Roman" w:cs="Times New Roman"/>
-        </w:rPr>
-        <w:t xml:space="preserve"> already. </w:t>
-      </w:r>
-      <w:r>
-        <w:rPr>
-          <w:rFonts w:ascii="Times New Roman" w:hAnsi="Times New Roman" w:cs="Times New Roman"/>
-        </w:rPr>
-        <w:t xml:space="preserve">Ultimately the goal is to figure out how he can transport himself, the </w:t>
-      </w:r>
-      <w:proofErr w:type="gramStart"/>
-      <w:r>
-        <w:rPr>
-          <w:rFonts w:ascii="Times New Roman" w:hAnsi="Times New Roman" w:cs="Times New Roman"/>
-        </w:rPr>
-        <w:t>parrot</w:t>
-      </w:r>
-      <w:proofErr w:type="gramEnd"/>
-      <w:r>
-        <w:rPr>
-          <w:rFonts w:ascii="Times New Roman" w:hAnsi="Times New Roman" w:cs="Times New Roman"/>
-        </w:rPr>
-        <w:t>, cat, and seeds</w:t>
-      </w:r>
-      <w:r>
-        <w:rPr>
-          <w:rFonts w:ascii="Times New Roman" w:hAnsi="Times New Roman" w:cs="Times New Roman"/>
-        </w:rPr>
-        <w:t xml:space="preserve"> safely and without having to leave any behind.</w:t>
-      </w:r>
-      <w:r>
-        <w:rPr>
-          <w:rFonts w:ascii="Times New Roman" w:hAnsi="Times New Roman" w:cs="Times New Roman"/>
-        </w:rPr>
-        <w:t xml:space="preserve">  </w:t>
-      </w:r>
-    </w:p>
-    <w:p>
-      <w:pPr>
-        <w:rPr>
-          <w:rFonts w:ascii="Times New Roman" w:hAnsi="Times New Roman" w:cs="Times New Roman"/>
-        </w:rPr>
-      </w:pPr>
-    </w:p>
-    <w:p>
-      <w:pPr>
-        <w:rPr>
-          <w:rFonts w:ascii="Times New Roman" w:hAnsi="Times New Roman" w:cs="Times New Roman"/>
-        </w:rPr>
-      </w:pPr>
-      <w:r>
-        <w:rPr>
-          <w:rFonts w:ascii="Times New Roman" w:hAnsi="Times New Roman" w:cs="Times New Roman"/>
-        </w:rPr>
-        <w:t>In breaking the problem apart</w:t>
-      </w:r>
-      <w:r>
-        <w:rPr>
-          <w:rFonts w:ascii="Times New Roman" w:hAnsi="Times New Roman" w:cs="Times New Roman"/>
-        </w:rPr>
-        <w:t xml:space="preserve"> the constraints are that the boat is too small, he is solely responsible for the welfare of the animals, the animals likely cannot be left alone for him to take </w:t>
-      </w:r>
-      <w:r>
-        <w:rPr>
-          <w:rFonts w:ascii="Times New Roman" w:hAnsi="Times New Roman" w:cs="Times New Roman"/>
-        </w:rPr>
-        <w:t>more than one trip</w:t>
-      </w:r>
-      <w:r>
-        <w:rPr>
-          <w:rFonts w:ascii="Times New Roman" w:hAnsi="Times New Roman" w:cs="Times New Roman"/>
-        </w:rPr>
-        <w:t>, one ani</w:t>
-      </w:r>
-      <w:r>
-        <w:rPr>
-          <w:rFonts w:ascii="Times New Roman" w:hAnsi="Times New Roman" w:cs="Times New Roman"/>
-        </w:rPr>
-        <w:t>mal is a predator to the oth</w:t>
-      </w:r>
-      <w:r>
-        <w:rPr>
-          <w:rFonts w:ascii="Times New Roman" w:hAnsi="Times New Roman" w:cs="Times New Roman"/>
-        </w:rPr>
-        <w:t>er</w:t>
-      </w:r>
-      <w:r>
-        <w:rPr>
-          <w:rFonts w:ascii="Times New Roman" w:hAnsi="Times New Roman" w:cs="Times New Roman"/>
-        </w:rPr>
-        <w:t>, he is unable to walk, and there is no one else there to help him.</w:t>
-      </w:r>
-      <w:r>
-        <w:rPr>
-          <w:rFonts w:ascii="Times New Roman" w:hAnsi="Times New Roman" w:cs="Times New Roman"/>
-        </w:rPr>
-        <w:t xml:space="preserve">  </w:t>
-      </w:r>
-    </w:p>
-    <w:p>
-      <w:pPr>
-        <w:rPr>
-          <w:rFonts w:ascii="Times New Roman" w:hAnsi="Times New Roman" w:cs="Times New Roman"/>
-        </w:rPr>
-      </w:pPr>
-    </w:p>
-    <w:p>
-      <w:pPr>
-        <w:rPr>
-          <w:rFonts w:ascii="Times New Roman" w:hAnsi="Times New Roman" w:cs="Times New Roman"/>
-        </w:rPr>
-      </w:pPr>
-      <w:r>
-        <w:rPr>
-          <w:rFonts w:ascii="Times New Roman" w:hAnsi="Times New Roman" w:cs="Times New Roman"/>
-        </w:rPr>
-        <w:t>The sub goals are for th</w:t>
-      </w:r>
-      <w:r>
-        <w:rPr>
-          <w:rFonts w:ascii="Times New Roman" w:hAnsi="Times New Roman" w:cs="Times New Roman"/>
-        </w:rPr>
-        <w:t xml:space="preserve">e man to </w:t>
-      </w:r>
-      <w:proofErr w:type="gramStart"/>
-      <w:r>
-        <w:rPr>
-          <w:rFonts w:ascii="Times New Roman" w:hAnsi="Times New Roman" w:cs="Times New Roman"/>
-        </w:rPr>
-        <w:t>either get al</w:t>
-      </w:r>
-      <w:r>
-        <w:rPr>
-          <w:rFonts w:ascii="Times New Roman" w:hAnsi="Times New Roman" w:cs="Times New Roman"/>
-        </w:rPr>
-        <w:t xml:space="preserve">l of them across at once, </w:t>
-      </w:r>
-      <w:r>
-        <w:rPr>
-          <w:rFonts w:ascii="Times New Roman" w:hAnsi="Times New Roman" w:cs="Times New Roman"/>
-        </w:rPr>
-        <w:t>or to figure out how he can leave two behind</w:t>
-      </w:r>
-      <w:r>
-        <w:rPr>
-          <w:rFonts w:ascii="Times New Roman" w:hAnsi="Times New Roman" w:cs="Times New Roman"/>
-        </w:rPr>
-        <w:t>,</w:t>
-      </w:r>
-      <w:r>
-        <w:rPr>
-          <w:rFonts w:ascii="Times New Roman" w:hAnsi="Times New Roman" w:cs="Times New Roman"/>
-        </w:rPr>
-        <w:t xml:space="preserve"> and</w:t>
-      </w:r>
-      <w:proofErr w:type="gramEnd"/>
-      <w:r>
-        <w:rPr>
-          <w:rFonts w:ascii="Times New Roman" w:hAnsi="Times New Roman" w:cs="Times New Roman"/>
-        </w:rPr>
-        <w:t xml:space="preserve"> come back for them.</w:t>
-      </w:r>
-    </w:p>
-    <w:p>
-      <w:pPr>
-        <w:rPr>
-          <w:rFonts w:ascii="Times New Roman" w:hAnsi="Times New Roman" w:cs="Times New Roman"/>
-        </w:rPr>
-      </w:pPr>
-    </w:p>
-    <w:p>
-      <w:pPr>
-        <w:rPr>
-          <w:rFonts w:ascii="Times New Roman" w:hAnsi="Times New Roman" w:cs="Times New Roman"/>
-        </w:rPr>
-      </w:pPr>
-      <w:r>
-        <w:rPr>
-          <w:rFonts w:ascii="Times New Roman" w:hAnsi="Times New Roman" w:cs="Times New Roman"/>
-        </w:rPr>
-        <w:t>Possible solutions would be for the man to consider how he could actually fit all three into the</w:t>
-      </w:r>
-      <w:r>
-        <w:rPr>
-          <w:rFonts w:ascii="Times New Roman" w:hAnsi="Times New Roman" w:cs="Times New Roman"/>
-        </w:rPr>
-        <w:t xml:space="preserve"> boat</w:t>
-      </w:r>
-      <w:r>
-        <w:rPr>
-          <w:rFonts w:ascii="Times New Roman" w:hAnsi="Times New Roman" w:cs="Times New Roman"/>
-        </w:rPr>
-        <w:t>, in a creative way he hasn’t thought of before.  If there was only enough room for two in the boat, then I think he should put the cat in the second spot, hold the seeds in his lap, and put the parrot on his shoulder.  If he were to leave any behind</w:t>
-      </w:r>
-      <w:r>
-        <w:rPr>
-          <w:rFonts w:ascii="Times New Roman" w:hAnsi="Times New Roman" w:cs="Times New Roman"/>
-        </w:rPr>
-        <w:t xml:space="preserve">, he could hide the seeds, take the cat first, come back for the seeds and leave the bird behind, and then come back for the bird.  </w:t>
-      </w:r>
-    </w:p>
-    <w:p>
-      <w:pPr>
-        <w:rPr>
-          <w:rFonts w:ascii="Times New Roman" w:hAnsi="Times New Roman" w:cs="Times New Roman"/>
-        </w:rPr>
-      </w:pPr>
-    </w:p>
-    <w:p>
-      <w:pPr>
-        <w:rPr>
-          <w:rFonts w:ascii="Times New Roman" w:hAnsi="Times New Roman" w:cs="Times New Roman"/>
-        </w:rPr>
-      </w:pPr>
-      <w:r>
-        <w:rPr>
-          <w:rFonts w:ascii="Times New Roman" w:hAnsi="Times New Roman" w:cs="Times New Roman"/>
-        </w:rPr>
-        <w:t>In evaluatin</w:t>
-      </w:r>
-      <w:r>
-        <w:rPr>
-          <w:rFonts w:ascii="Times New Roman" w:hAnsi="Times New Roman" w:cs="Times New Roman"/>
-        </w:rPr>
-        <w:t>g the two solutions</w:t>
-      </w:r>
-      <w:r>
-        <w:rPr>
-          <w:rFonts w:ascii="Times New Roman" w:hAnsi="Times New Roman" w:cs="Times New Roman"/>
-        </w:rPr>
-        <w:t xml:space="preserve">, I believe that both meet the goal of getting across the river, getting everything he needs there, and preventing the animals from being alone together, and </w:t>
-      </w:r>
-      <w:proofErr w:type="gramStart"/>
-      <w:r>
-        <w:rPr>
-          <w:rFonts w:ascii="Times New Roman" w:hAnsi="Times New Roman" w:cs="Times New Roman"/>
-        </w:rPr>
-        <w:t>protects</w:t>
-      </w:r>
-      <w:proofErr w:type="gramEnd"/>
-      <w:r>
-        <w:rPr>
-          <w:rFonts w:ascii="Times New Roman" w:hAnsi="Times New Roman" w:cs="Times New Roman"/>
-        </w:rPr>
-        <w:t xml:space="preserve"> the seeds from the parrot.  </w:t>
-      </w:r>
-      <w:r>
-        <w:rPr>
-          <w:rFonts w:ascii="Times New Roman" w:hAnsi="Times New Roman" w:cs="Times New Roman"/>
-        </w:rPr>
-        <w:t>Each solution works for this case.</w:t>
-      </w:r>
-    </w:p>
-    <w:p>
-      <w:pPr>
-        <w:rPr>
-          <w:rFonts w:ascii="Times New Roman" w:hAnsi="Times New Roman" w:cs="Times New Roman"/>
-        </w:rPr>
-      </w:pPr>
-    </w:p>
-    <w:p>
-      <w:pPr>
-        <w:rPr>
-          <w:rFonts w:ascii="Times New Roman" w:hAnsi="Times New Roman" w:cs="Times New Roman"/>
-        </w:rPr>
-      </w:pPr>
-      <w:r>
-        <w:rPr>
-          <w:rFonts w:ascii="Times New Roman" w:hAnsi="Times New Roman" w:cs="Times New Roman"/>
-        </w:rPr>
-        <w:t xml:space="preserve">Because the second solution </w:t>
-      </w:r>
-      <w:r>
-        <w:rPr>
-          <w:rFonts w:ascii="Times New Roman" w:hAnsi="Times New Roman" w:cs="Times New Roman"/>
-        </w:rPr>
-        <w:t>to leave two behind would take longer, it seems it would be a waste of time; when the first solution will get all three across with the man at once, in a faster way, and still only takes up two spots in the boat.  In choosing the first solution, the plan of action is very simple.  It is for the man to set the cat inside the boat first, put the parrot on his shoulder next, and then holding the bag of seeds he can climb inside his spot in the boat and set the seeds down on his lap when he sits down.</w:t>
-      </w:r>
-    </w:p>
-    <w:p>
-      <w:pPr>
-        <w:rPr>
-          <w:rFonts w:ascii="Times New Roman" w:hAnsi="Times New Roman" w:cs="Times New Roman"/>
-        </w:rPr>
-      </w:pPr>
-    </w:p>
-    <w:p>
-      <w:pPr>
-        <w:rPr>
-          <w:rFonts w:ascii="Times New Roman" w:hAnsi="Times New Roman" w:cs="Times New Roman"/>
-        </w:rPr>
-      </w:pPr>
-      <w:r>
-        <w:rPr>
-          <w:rFonts w:ascii="Times New Roman" w:hAnsi="Times New Roman" w:cs="Times New Roman"/>
-        </w:rPr>
-        <w:t>Though it would be difficult to physically test this plan, I contemplated the different solutions.  The man cannot take the bird first, because he would have to come back for either the cat or the seeds next, both of which the man does not want to leave the bird alone with.  He can’t take the seeds first, because he cannot leave the cat and bird together.  Taking the cat first would work, only if the man is successful in hiding the seeds from the bird, but that is risky.  It makes the most sense for the man to figure out how to take all three at once.</w:t>
-      </w:r>
-    </w:p>
-    <w:p>
-      <w:pPr>
-        <w:rPr>
-          <w:rFonts w:ascii="Times New Roman" w:hAnsi="Times New Roman" w:cs="Times New Roman"/>
-        </w:rPr>
-      </w:pPr>
-    </w:p>
-    <w:p>
-      <w:pPr>
-        <w:rPr>
-          <w:rFonts w:ascii="Times New Roman" w:hAnsi="Times New Roman" w:cs="Times New Roman"/>
-        </w:rPr>
-      </w:pPr>
-    </w:p>
-    <w:p>
-      <w:pPr>
-        <w:rPr>
-          <w:rFonts w:ascii="Times New Roman" w:hAnsi="Times New Roman" w:cs="Times New Roman"/>
-        </w:rPr>
-      </w:pPr>
-      <w:r>
-        <w:rPr>
-          <w:rFonts w:ascii="Times New Roman" w:hAnsi="Times New Roman" w:cs="Times New Roman"/>
-        </w:rPr>
-        <w:t>Problem 2:</w:t>
-      </w:r>
+        <w:t>There are 20 socks in a drawer: 5 pairs of black socks, 3 pairs of brown and 2 pairs of white.  You select</w:t>
+      </w:r>
+      <w:r>
+        <w:rPr>
+          <w:rFonts w:ascii="Times New Roman" w:hAnsi="Times New Roman" w:cs="Times New Roman"/>
+          <w:b/>
+        </w:rPr>
+        <w:t xml:space="preserve"> the socks in the dark and can check them only after a selection has been made.  What is the smallest number of socks you need to select to guarantee getting the following:</w:t>
+      </w:r>
+    </w:p>
+    <w:p>
+      <w:pPr>
+        <w:pStyle w:val="ListParagraph"/>
+        <w:numPr>
+          <w:ilvl w:val="0"/>
+          <w:numId w:val="11"/>
+        </w:numPr>
+        <w:rPr>
+          <w:rFonts w:ascii="Times New Roman" w:hAnsi="Times New Roman" w:cs="Times New Roman"/>
+          <w:b/>
+        </w:rPr>
+      </w:pPr>
+      <w:r>
+        <w:rPr>
+          <w:rFonts w:ascii="Times New Roman" w:hAnsi="Times New Roman" w:cs="Times New Roman"/>
+          <w:b/>
+        </w:rPr>
+        <w:t>At least one matching pair</w:t>
+      </w:r>
+    </w:p>
+    <w:p>
+      <w:pPr>
+        <w:pStyle w:val="ListParagraph"/>
+        <w:numPr>
+          <w:ilvl w:val="0"/>
+          <w:numId w:val="11"/>
+        </w:numPr>
+        <w:rPr>
+          <w:rFonts w:ascii="Times New Roman" w:hAnsi="Times New Roman" w:cs="Times New Roman"/>
+          <w:b/>
+        </w:rPr>
+      </w:pPr>
+      <w:r>
+        <w:rPr>
+          <w:rFonts w:ascii="Times New Roman" w:hAnsi="Times New Roman" w:cs="Times New Roman"/>
+          <w:b/>
+        </w:rPr>
+        <w:t>At least one matching pair of each color.</w:t>
+      </w:r>
+    </w:p>
+    <w:p>
+      <w:pPr>
+        <w:rPr>
+          <w:rFonts w:ascii="Times New Roman" w:hAnsi="Times New Roman" w:cs="Times New Roman"/>
+        </w:rPr>
+      </w:pPr>
+    </w:p>
+    <w:p>
+      <w:pPr>
+        <w:rPr>
+          <w:rFonts w:ascii="Times New Roman" w:hAnsi="Times New Roman" w:cs="Times New Roman"/>
+        </w:rPr>
+      </w:pPr>
+      <w:r>
+        <w:rPr>
+          <w:rFonts w:ascii="Times New Roman" w:hAnsi="Times New Roman" w:cs="Times New Roman"/>
+        </w:rPr>
+        <w:t xml:space="preserve">The problem is </w:t>
+      </w:r>
+      <w:r>
+        <w:rPr>
+          <w:rFonts w:ascii="Times New Roman" w:hAnsi="Times New Roman" w:cs="Times New Roman"/>
+        </w:rPr>
+        <w:t>that in the da</w:t>
+      </w:r>
+      <w:r>
+        <w:rPr>
+          <w:rFonts w:ascii="Times New Roman" w:hAnsi="Times New Roman" w:cs="Times New Roman"/>
+        </w:rPr>
+        <w:t>rk it’s difficult to know which pair of socks are being chosen.</w:t>
+      </w:r>
+      <w:r>
+        <w:rPr>
+          <w:rFonts w:ascii="Times New Roman" w:hAnsi="Times New Roman" w:cs="Times New Roman"/>
+        </w:rPr>
+        <w:t xml:space="preserve">  Quite possibly the person may need to choose the correct pair because they will be visible, or they need a specific pair to stay warm, or one kind tends to be the most comfortable.  The overall goal is to </w:t>
+      </w:r>
+      <w:r>
+        <w:rPr>
+          <w:rFonts w:ascii="Times New Roman" w:hAnsi="Times New Roman" w:cs="Times New Roman"/>
+        </w:rPr>
+        <w:t>choose matching colors.</w:t>
+      </w:r>
+      <w:bookmarkStart w:id="0" w:name="_GoBack"/>
+      <w:bookmarkEnd w:id="0"/>
     </w:p>
     <w:p>
       <w:pPr>
@@ -909,7 +960,7 @@
     <w:sectPr>
       <w:headerReference w:type="default" r:id="rId9"/>
       <w:pgSz w:w="12240" w:h="15840"/>
-      <w:pgMar w:top="1440" w:right="1440" w:bottom="1440" w:left="1440" w:header="720" w:footer="720" w:gutter="0"/>
+      <w:pgMar w:top="2160" w:right="1440" w:bottom="1440" w:left="1440" w:header="720" w:footer="720" w:gutter="0"/>
       <w:cols w:space="720"/>
       <w:docGrid w:linePitch="360"/>
     </w:sectPr>
@@ -1778,6 +1829,92 @@
     </w:lvl>
   </w:abstractNum>
   <w:abstractNum w:abstractNumId="9">
+    <w:nsid w:val="7F302F1A"/>
+    <w:multiLevelType w:val="hybridMultilevel"/>
+    <w:tmpl w:val="8F52AC7A"/>
+    <w:lvl w:ilvl="0" w:tplc="04090017">
+      <w:start w:val="1"/>
+      <w:numFmt w:val="lowerLetter"/>
+      <w:lvlText w:val="%1)"/>
+      <w:lvlJc w:val="left"/>
+      <w:pPr>
+        <w:ind w:left="720" w:hanging="360"/>
+      </w:pPr>
+    </w:lvl>
+    <w:lvl w:ilvl="1" w:tplc="04090019" w:tentative="1">
+      <w:start w:val="1"/>
+      <w:numFmt w:val="lowerLetter"/>
+      <w:lvlText w:val="%2."/>
+      <w:lvlJc w:val="left"/>
+      <w:pPr>
+        <w:ind w:left="1440" w:hanging="360"/>
+      </w:pPr>
+    </w:lvl>
+    <w:lvl w:ilvl="2" w:tplc="0409001B" w:tentative="1">
+      <w:start w:val="1"/>
+      <w:numFmt w:val="lowerRoman"/>
+      <w:lvlText w:val="%3."/>
+      <w:lvlJc w:val="right"/>
+      <w:pPr>
+        <w:ind w:left="2160" w:hanging="180"/>
+      </w:pPr>
+    </w:lvl>
+    <w:lvl w:ilvl="3" w:tplc="0409000F" w:tentative="1">
+      <w:start w:val="1"/>
+      <w:numFmt w:val="decimal"/>
+      <w:lvlText w:val="%4."/>
+      <w:lvlJc w:val="left"/>
+      <w:pPr>
+        <w:ind w:left="2880" w:hanging="360"/>
+      </w:pPr>
+    </w:lvl>
+    <w:lvl w:ilvl="4" w:tplc="04090019" w:tentative="1">
+      <w:start w:val="1"/>
+      <w:numFmt w:val="lowerLetter"/>
+      <w:lvlText w:val="%5."/>
+      <w:lvlJc w:val="left"/>
+      <w:pPr>
+        <w:ind w:left="3600" w:hanging="360"/>
+      </w:pPr>
+    </w:lvl>
+    <w:lvl w:ilvl="5" w:tplc="0409001B" w:tentative="1">
+      <w:start w:val="1"/>
+      <w:numFmt w:val="lowerRoman"/>
+      <w:lvlText w:val="%6."/>
+      <w:lvlJc w:val="right"/>
+      <w:pPr>
+        <w:ind w:left="4320" w:hanging="180"/>
+      </w:pPr>
+    </w:lvl>
+    <w:lvl w:ilvl="6" w:tplc="0409000F" w:tentative="1">
+      <w:start w:val="1"/>
+      <w:numFmt w:val="decimal"/>
+      <w:lvlText w:val="%7."/>
+      <w:lvlJc w:val="left"/>
+      <w:pPr>
+        <w:ind w:left="5040" w:hanging="360"/>
+      </w:pPr>
+    </w:lvl>
+    <w:lvl w:ilvl="7" w:tplc="04090019" w:tentative="1">
+      <w:start w:val="1"/>
+      <w:numFmt w:val="lowerLetter"/>
+      <w:lvlText w:val="%8."/>
+      <w:lvlJc w:val="left"/>
+      <w:pPr>
+        <w:ind w:left="5760" w:hanging="360"/>
+      </w:pPr>
+    </w:lvl>
+    <w:lvl w:ilvl="8" w:tplc="0409001B" w:tentative="1">
+      <w:start w:val="1"/>
+      <w:numFmt w:val="lowerRoman"/>
+      <w:lvlText w:val="%9."/>
+      <w:lvlJc w:val="right"/>
+      <w:pPr>
+        <w:ind w:left="6480" w:hanging="180"/>
+      </w:pPr>
+    </w:lvl>
+  </w:abstractNum>
+  <w:abstractNum w:abstractNumId="10">
     <w:nsid w:val="7FAB142C"/>
     <w:multiLevelType w:val="multilevel"/>
     <w:tmpl w:val="0409001D"/>
@@ -1885,13 +2022,16 @@
     <w:abstractNumId w:val="6"/>
   </w:num>
   <w:num w:numId="8">
-    <w:abstractNumId w:val="9"/>
+    <w:abstractNumId w:val="10"/>
   </w:num>
   <w:num w:numId="9">
     <w:abstractNumId w:val="5"/>
   </w:num>
   <w:num w:numId="10">
     <w:abstractNumId w:val="4"/>
+  </w:num>
+  <w:num w:numId="11">
+    <w:abstractNumId w:val="9"/>
   </w:num>
 </w:numbering>
 </file>
@@ -3449,7 +3589,7 @@
 </file>
 
 <file path=customXml/itemProps1.xml><?xml version="1.0" encoding="utf-8"?>
-<ds:datastoreItem xmlns:ds="http://schemas.openxmlformats.org/officeDocument/2006/customXml" ds:itemID="{8C2A2FD8-7E84-994C-BBDB-84A29A593AD6}">
+<ds:datastoreItem xmlns:ds="http://schemas.openxmlformats.org/officeDocument/2006/customXml" ds:itemID="{42A066FF-107A-C74B-9B9C-92C6F4ED4199}">
   <ds:schemaRefs>
     <ds:schemaRef ds:uri="http://schemas.openxmlformats.org/officeDocument/2006/bibliography"/>
   </ds:schemaRefs>

</xml_diff>

<commit_message>
I have broken Problem 2 apart, listing it’s constraints and sub goals.  I have also added to possible issues that are not directly stated.
</commit_message>
<xml_diff>
--- a/O-Bryen_Dusty_WPFRepository/ProblemSolving/O'Bryen_Dusty_ProblemSolving.docx
+++ b/O-Bryen_Dusty_WPFRepository/ProblemSolving/O'Bryen_Dusty_ProblemSolving.docx
@@ -112,13 +112,27 @@
         <w:rPr>
           <w:rFonts w:ascii="Times New Roman" w:hAnsi="Times New Roman" w:cs="Times New Roman"/>
         </w:rPr>
-        <w:t>t the seeds being eaten by the p</w:t>
-      </w:r>
-      <w:r>
-        <w:rPr>
-          <w:rFonts w:ascii="Times New Roman" w:hAnsi="Times New Roman" w:cs="Times New Roman"/>
-        </w:rPr>
-        <w:t xml:space="preserve">arrot, implies that they are equally </w:t>
+        <w:t xml:space="preserve">t the seeds being eaten by the </w:t>
+      </w:r>
+      <w:proofErr w:type="gramStart"/>
+      <w:r>
+        <w:rPr>
+          <w:rFonts w:ascii="Times New Roman" w:hAnsi="Times New Roman" w:cs="Times New Roman"/>
+        </w:rPr>
+        <w:t>p</w:t>
+      </w:r>
+      <w:r>
+        <w:rPr>
+          <w:rFonts w:ascii="Times New Roman" w:hAnsi="Times New Roman" w:cs="Times New Roman"/>
+        </w:rPr>
+        <w:t>arrot,</w:t>
+      </w:r>
+      <w:proofErr w:type="gramEnd"/>
+      <w:r>
+        <w:rPr>
+          <w:rFonts w:ascii="Times New Roman" w:hAnsi="Times New Roman" w:cs="Times New Roman"/>
+        </w:rPr>
+        <w:t xml:space="preserve"> implies that they are equally </w:t>
       </w:r>
       <w:r>
         <w:rPr>
@@ -262,6 +276,7 @@
         </w:rPr>
         <w:t xml:space="preserve">e man to </w:t>
       </w:r>
+      <w:proofErr w:type="gramStart"/>
       <w:r>
         <w:rPr>
           <w:rFonts w:ascii="Times New Roman" w:hAnsi="Times New Roman" w:cs="Times New Roman"/>
@@ -290,7 +305,14 @@
         <w:rPr>
           <w:rFonts w:ascii="Times New Roman" w:hAnsi="Times New Roman" w:cs="Times New Roman"/>
         </w:rPr>
-        <w:t xml:space="preserve"> and come back for them.</w:t>
+        <w:t xml:space="preserve"> and</w:t>
+      </w:r>
+      <w:proofErr w:type="gramEnd"/>
+      <w:r>
+        <w:rPr>
+          <w:rFonts w:ascii="Times New Roman" w:hAnsi="Times New Roman" w:cs="Times New Roman"/>
+        </w:rPr>
+        <w:t xml:space="preserve"> come back for them.</w:t>
       </w:r>
     </w:p>
     <w:p>
@@ -322,7 +344,21 @@
         <w:rPr>
           <w:rFonts w:ascii="Times New Roman" w:hAnsi="Times New Roman" w:cs="Times New Roman"/>
         </w:rPr>
-        <w:t>, in a creative way he hasn’t thought of before.  If there was only enough room for two in the boat, then I think he should put the cat in the second spot, hold the seeds in his lap, and put the parrot on his shoulder.  If he were to leave any behind</w:t>
+        <w:t xml:space="preserve">, in a creative way he hasn’t thought of before.  If there was only enough room for two in the boat, then I think he should put the cat in the second spot, hold the seeds in his lap, and put the </w:t>
+      </w:r>
+      <w:proofErr w:type="gramStart"/>
+      <w:r>
+        <w:rPr>
+          <w:rFonts w:ascii="Times New Roman" w:hAnsi="Times New Roman" w:cs="Times New Roman"/>
+        </w:rPr>
+        <w:t>parrot</w:t>
+      </w:r>
+      <w:proofErr w:type="gramEnd"/>
+      <w:r>
+        <w:rPr>
+          <w:rFonts w:ascii="Times New Roman" w:hAnsi="Times New Roman" w:cs="Times New Roman"/>
+        </w:rPr>
+        <w:t xml:space="preserve"> on his shoulder.  If he were to leave any behind</w:t>
       </w:r>
       <w:r>
         <w:rPr>
@@ -360,7 +396,21 @@
         <w:rPr>
           <w:rFonts w:ascii="Times New Roman" w:hAnsi="Times New Roman" w:cs="Times New Roman"/>
         </w:rPr>
-        <w:t xml:space="preserve">, I believe that both meet the goal of getting across the river, getting everything he needs there, and preventing the animals from being alone together, and protects the seeds from the parrot.  </w:t>
+        <w:t xml:space="preserve">, I believe that both meet the goal of getting across the river, getting everything he needs there, and preventing the animals from being alone together, and </w:t>
+      </w:r>
+      <w:proofErr w:type="gramStart"/>
+      <w:r>
+        <w:rPr>
+          <w:rFonts w:ascii="Times New Roman" w:hAnsi="Times New Roman" w:cs="Times New Roman"/>
+        </w:rPr>
+        <w:t>protects</w:t>
+      </w:r>
+      <w:proofErr w:type="gramEnd"/>
+      <w:r>
+        <w:rPr>
+          <w:rFonts w:ascii="Times New Roman" w:hAnsi="Times New Roman" w:cs="Times New Roman"/>
+        </w:rPr>
+        <w:t xml:space="preserve"> the seeds from the parrot.  </w:t>
       </w:r>
       <w:r>
         <w:rPr>
@@ -460,6 +510,7 @@
           <w:rFonts w:ascii="Times New Roman" w:hAnsi="Times New Roman" w:cs="Times New Roman"/>
           <w:sz w:val="20"/>
           <w:szCs w:val="20"/>
+          <w:highlight w:val="yellow"/>
         </w:rPr>
       </w:pPr>
       <w:r>
@@ -467,6 +518,7 @@
           <w:rFonts w:ascii="Times New Roman" w:hAnsi="Times New Roman" w:cs="Times New Roman"/>
           <w:sz w:val="20"/>
           <w:szCs w:val="20"/>
+          <w:highlight w:val="yellow"/>
         </w:rPr>
         <w:t>Define the problem.</w:t>
       </w:r>
@@ -482,6 +534,7 @@
           <w:rFonts w:ascii="Times New Roman" w:hAnsi="Times New Roman" w:cs="Times New Roman"/>
           <w:sz w:val="20"/>
           <w:szCs w:val="20"/>
+          <w:highlight w:val="yellow"/>
         </w:rPr>
       </w:pPr>
       <w:r>
@@ -489,6 +542,7 @@
           <w:rFonts w:ascii="Times New Roman" w:hAnsi="Times New Roman" w:cs="Times New Roman"/>
           <w:sz w:val="20"/>
           <w:szCs w:val="20"/>
+          <w:highlight w:val="yellow"/>
         </w:rPr>
         <w:t>Do this in your own words.</w:t>
       </w:r>
@@ -504,6 +558,7 @@
           <w:rFonts w:ascii="Times New Roman" w:hAnsi="Times New Roman" w:cs="Times New Roman"/>
           <w:sz w:val="20"/>
           <w:szCs w:val="20"/>
+          <w:highlight w:val="yellow"/>
         </w:rPr>
       </w:pPr>
       <w:r>
@@ -511,6 +566,7 @@
           <w:rFonts w:ascii="Times New Roman" w:hAnsi="Times New Roman" w:cs="Times New Roman"/>
           <w:sz w:val="20"/>
           <w:szCs w:val="20"/>
+          <w:highlight w:val="yellow"/>
         </w:rPr>
         <w:t>What insight can you offer into the problem that is not immediately visible from the word problem alone?</w:t>
       </w:r>
@@ -526,6 +582,7 @@
           <w:rFonts w:ascii="Times New Roman" w:hAnsi="Times New Roman" w:cs="Times New Roman"/>
           <w:sz w:val="20"/>
           <w:szCs w:val="20"/>
+          <w:highlight w:val="yellow"/>
         </w:rPr>
       </w:pPr>
       <w:r>
@@ -533,6 +590,7 @@
           <w:rFonts w:ascii="Times New Roman" w:hAnsi="Times New Roman" w:cs="Times New Roman"/>
           <w:sz w:val="20"/>
           <w:szCs w:val="20"/>
+          <w:highlight w:val="yellow"/>
         </w:rPr>
         <w:t>What is the overall goal?</w:t>
       </w:r>
@@ -548,13 +606,17 @@
           <w:rFonts w:ascii="Times New Roman" w:hAnsi="Times New Roman" w:cs="Times New Roman"/>
           <w:sz w:val="20"/>
           <w:szCs w:val="20"/>
-        </w:rPr>
-      </w:pPr>
+          <w:highlight w:val="yellow"/>
+        </w:rPr>
+      </w:pPr>
+      <w:bookmarkStart w:id="0" w:name="_GoBack"/>
+      <w:bookmarkEnd w:id="0"/>
       <w:r>
         <w:rPr>
           <w:rFonts w:ascii="Times New Roman" w:hAnsi="Times New Roman" w:cs="Times New Roman"/>
           <w:sz w:val="20"/>
           <w:szCs w:val="20"/>
+          <w:highlight w:val="yellow"/>
         </w:rPr>
         <w:t>Break the problem apart.</w:t>
       </w:r>
@@ -570,6 +632,7 @@
           <w:rFonts w:ascii="Times New Roman" w:hAnsi="Times New Roman" w:cs="Times New Roman"/>
           <w:sz w:val="20"/>
           <w:szCs w:val="20"/>
+          <w:highlight w:val="yellow"/>
         </w:rPr>
       </w:pPr>
       <w:r>
@@ -577,6 +640,7 @@
           <w:rFonts w:ascii="Times New Roman" w:hAnsi="Times New Roman" w:cs="Times New Roman"/>
           <w:sz w:val="20"/>
           <w:szCs w:val="20"/>
+          <w:highlight w:val="yellow"/>
         </w:rPr>
         <w:t>What are the constraints?</w:t>
       </w:r>
@@ -592,6 +656,7 @@
           <w:rFonts w:ascii="Times New Roman" w:hAnsi="Times New Roman" w:cs="Times New Roman"/>
           <w:sz w:val="20"/>
           <w:szCs w:val="20"/>
+          <w:highlight w:val="yellow"/>
         </w:rPr>
       </w:pPr>
       <w:r>
@@ -599,6 +664,7 @@
           <w:rFonts w:ascii="Times New Roman" w:hAnsi="Times New Roman" w:cs="Times New Roman"/>
           <w:sz w:val="20"/>
           <w:szCs w:val="20"/>
+          <w:highlight w:val="yellow"/>
         </w:rPr>
         <w:t>What are the sub-goals?</w:t>
       </w:r>
@@ -841,8 +907,17 @@
           <w:rFonts w:ascii="Times New Roman" w:hAnsi="Times New Roman" w:cs="Times New Roman"/>
           <w:b/>
         </w:rPr>
-        <w:t xml:space="preserve"> the socks in the dark and can check them only after a selection has been made.  What is the smallest number of socks you need to select to guarantee getting the following:</w:t>
-      </w:r>
+        <w:t xml:space="preserve"> the socks in the dark and can check them only after a selection has been made.  What is the smallest number of socks you need to select to guarantee getting the </w:t>
+      </w:r>
+      <w:proofErr w:type="gramStart"/>
+      <w:r>
+        <w:rPr>
+          <w:rFonts w:ascii="Times New Roman" w:hAnsi="Times New Roman" w:cs="Times New Roman"/>
+          <w:b/>
+        </w:rPr>
+        <w:t>following:</w:t>
+      </w:r>
+      <w:proofErr w:type="gramEnd"/>
     </w:p>
     <w:p>
       <w:pPr>
@@ -913,13 +988,39 @@
         <w:rPr>
           <w:rFonts w:ascii="Times New Roman" w:hAnsi="Times New Roman" w:cs="Times New Roman"/>
         </w:rPr>
-        <w:t>rk it’s difficult to know which pair of socks are being chosen.</w:t>
-      </w:r>
-      <w:r>
-        <w:rPr>
-          <w:rFonts w:ascii="Times New Roman" w:hAnsi="Times New Roman" w:cs="Times New Roman"/>
-        </w:rPr>
-        <w:t xml:space="preserve">  Quite possibly the person may need to choose the correct pair because they will be visible, or they need a specific pair to stay warm, or one kind tends to be the most comfortable.  The overall goal is to </w:t>
+        <w:t xml:space="preserve">rk it’s difficult to know which pair of socks </w:t>
+      </w:r>
+      <w:proofErr w:type="gramStart"/>
+      <w:r>
+        <w:rPr>
+          <w:rFonts w:ascii="Times New Roman" w:hAnsi="Times New Roman" w:cs="Times New Roman"/>
+        </w:rPr>
+        <w:t>are</w:t>
+      </w:r>
+      <w:proofErr w:type="gramEnd"/>
+      <w:r>
+        <w:rPr>
+          <w:rFonts w:ascii="Times New Roman" w:hAnsi="Times New Roman" w:cs="Times New Roman"/>
+        </w:rPr>
+        <w:t xml:space="preserve"> being chosen.</w:t>
+      </w:r>
+      <w:r>
+        <w:rPr>
+          <w:rFonts w:ascii="Times New Roman" w:hAnsi="Times New Roman" w:cs="Times New Roman"/>
+        </w:rPr>
+        <w:t xml:space="preserve">  Quite possibly the person may need to choose the correct pair because they will be visible, or they need a specific pair to stay warm, or one kind tends to be the most comfortable.  </w:t>
+      </w:r>
+      <w:r>
+        <w:rPr>
+          <w:rFonts w:ascii="Times New Roman" w:hAnsi="Times New Roman" w:cs="Times New Roman"/>
+        </w:rPr>
+        <w:t xml:space="preserve">Also, it is possible they are in a location with no electricity, or a broken light, or they do not want to wake anyone else that may be in the room.  </w:t>
+      </w:r>
+      <w:r>
+        <w:rPr>
+          <w:rFonts w:ascii="Times New Roman" w:hAnsi="Times New Roman" w:cs="Times New Roman"/>
+        </w:rPr>
+        <w:t xml:space="preserve">The overall goal is to </w:t>
       </w:r>
       <w:r>
         <w:rPr>
@@ -927,8 +1028,32 @@
         </w:rPr>
         <w:t>choose matching colors.</w:t>
       </w:r>
-      <w:bookmarkStart w:id="0" w:name="_GoBack"/>
-      <w:bookmarkEnd w:id="0"/>
+    </w:p>
+    <w:p>
+      <w:pPr>
+        <w:rPr>
+          <w:rFonts w:ascii="Times New Roman" w:hAnsi="Times New Roman" w:cs="Times New Roman"/>
+        </w:rPr>
+      </w:pPr>
+    </w:p>
+    <w:p>
+      <w:pPr>
+        <w:rPr>
+          <w:rFonts w:ascii="Times New Roman" w:hAnsi="Times New Roman" w:cs="Times New Roman"/>
+        </w:rPr>
+      </w:pPr>
+      <w:r>
+        <w:rPr>
+          <w:rFonts w:ascii="Times New Roman" w:hAnsi="Times New Roman" w:cs="Times New Roman"/>
+        </w:rPr>
+        <w:t>Breaking the problem apart, I find th</w:t>
+      </w:r>
+      <w:r>
+        <w:rPr>
+          <w:rFonts w:ascii="Times New Roman" w:hAnsi="Times New Roman" w:cs="Times New Roman"/>
+        </w:rPr>
+        <w:t>e constraints to be the inability to see, for whatever reason.  The sub goal is to figure out a solution to find at least one matching pair, and a matching pair of each color.</w:t>
+      </w:r>
     </w:p>
     <w:p>
       <w:pPr>
@@ -3589,7 +3714,7 @@
 </file>
 
 <file path=customXml/itemProps1.xml><?xml version="1.0" encoding="utf-8"?>
-<ds:datastoreItem xmlns:ds="http://schemas.openxmlformats.org/officeDocument/2006/customXml" ds:itemID="{42A066FF-107A-C74B-9B9C-92C6F4ED4199}">
+<ds:datastoreItem xmlns:ds="http://schemas.openxmlformats.org/officeDocument/2006/customXml" ds:itemID="{6112507C-1C68-5044-BF25-CA7C952989F1}">
   <ds:schemaRefs>
     <ds:schemaRef ds:uri="http://schemas.openxmlformats.org/officeDocument/2006/bibliography"/>
   </ds:schemaRefs>

</xml_diff>

<commit_message>
I have identified possible solutions for Problem 2
</commit_message>
<xml_diff>
--- a/O-Bryen_Dusty_WPFRepository/ProblemSolving/O'Bryen_Dusty_ProblemSolving.docx
+++ b/O-Bryen_Dusty_WPFRepository/ProblemSolving/O'Bryen_Dusty_ProblemSolving.docx
@@ -6,23 +6,6 @@
       <w:pPr>
         <w:rPr>
           <w:rFonts w:ascii="Times New Roman" w:hAnsi="Times New Roman" w:cs="Times New Roman"/>
-          <w:vertAlign w:val="superscript"/>
-        </w:rPr>
-      </w:pPr>
-    </w:p>
-    <w:p>
-      <w:pPr>
-        <w:rPr>
-          <w:rFonts w:ascii="Times New Roman" w:hAnsi="Times New Roman" w:cs="Times New Roman"/>
-          <w:sz w:val="20"/>
-          <w:szCs w:val="20"/>
-        </w:rPr>
-      </w:pPr>
-    </w:p>
-    <w:p>
-      <w:pPr>
-        <w:rPr>
-          <w:rFonts w:ascii="Times New Roman" w:hAnsi="Times New Roman" w:cs="Times New Roman"/>
           <w:b/>
         </w:rPr>
       </w:pPr>
@@ -462,8 +445,14 @@
         <w:rPr>
           <w:rFonts w:ascii="Times New Roman" w:hAnsi="Times New Roman" w:cs="Times New Roman"/>
         </w:rPr>
+        <w:t xml:space="preserve">Though it would be difficult to physically test this plan, I contemplated the different solutions.  The man cannot take the bird first, because he would have to come back for either the cat or the seeds next, both of which the man does not want to leave the bird alone with.  He can’t take the </w:t>
+      </w:r>
+      <w:r>
+        <w:rPr>
+          <w:rFonts w:ascii="Times New Roman" w:hAnsi="Times New Roman" w:cs="Times New Roman"/>
+        </w:rPr>
         <w:lastRenderedPageBreak/>
-        <w:t>Though it would be difficult to physically test this plan, I contemplated the different solutions.  The man cannot take the bird first, because he would have to come back for either the cat or the seeds next, both of which the man does not want to leave the bird alone with.  He can’t take the seeds first, because he cannot leave the cat and bird together.  Taking the cat first would work, only if the man is successful in hiding the seeds from the bird, but that is risky.  It makes the most sense for the man to figure out how to take all three at once.</w:t>
+        <w:t>seeds first, because he cannot leave the cat and bird together.  Taking the cat first would work, only if the man is successful in hiding the seeds from the bird, but that is risky.  It makes the most sense for the man to figure out how to take all three at once.</w:t>
       </w:r>
     </w:p>
     <w:p>
@@ -609,8 +598,6 @@
           <w:highlight w:val="yellow"/>
         </w:rPr>
       </w:pPr>
-      <w:bookmarkStart w:id="0" w:name="_GoBack"/>
-      <w:bookmarkEnd w:id="0"/>
       <w:r>
         <w:rPr>
           <w:rFonts w:ascii="Times New Roman" w:hAnsi="Times New Roman" w:cs="Times New Roman"/>
@@ -680,13 +667,17 @@
           <w:rFonts w:ascii="Times New Roman" w:hAnsi="Times New Roman" w:cs="Times New Roman"/>
           <w:sz w:val="20"/>
           <w:szCs w:val="20"/>
-        </w:rPr>
-      </w:pPr>
+          <w:highlight w:val="yellow"/>
+        </w:rPr>
+      </w:pPr>
+      <w:bookmarkStart w:id="0" w:name="_GoBack"/>
+      <w:bookmarkEnd w:id="0"/>
       <w:r>
         <w:rPr>
           <w:rFonts w:ascii="Times New Roman" w:hAnsi="Times New Roman" w:cs="Times New Roman"/>
           <w:sz w:val="20"/>
           <w:szCs w:val="20"/>
+          <w:highlight w:val="yellow"/>
         </w:rPr>
         <w:t>Identify Potential Solutions.</w:t>
       </w:r>
@@ -709,6 +700,7 @@
           <w:rFonts w:ascii="Times New Roman" w:hAnsi="Times New Roman" w:cs="Times New Roman"/>
           <w:sz w:val="20"/>
           <w:szCs w:val="20"/>
+          <w:highlight w:val="yellow"/>
         </w:rPr>
         <w:t>For each of the sub-problems you’ve discussed in #2, what is a possible solution?</w:t>
       </w:r>
@@ -1053,6 +1045,46 @@
           <w:rFonts w:ascii="Times New Roman" w:hAnsi="Times New Roman" w:cs="Times New Roman"/>
         </w:rPr>
         <w:t>e constraints to be the inability to see, for whatever reason.  The sub goal is to figure out a solution to find at least one matching pair, and a matching pair of each color.</w:t>
+      </w:r>
+    </w:p>
+    <w:p>
+      <w:pPr>
+        <w:rPr>
+          <w:rFonts w:ascii="Times New Roman" w:hAnsi="Times New Roman" w:cs="Times New Roman"/>
+        </w:rPr>
+      </w:pPr>
+    </w:p>
+    <w:p>
+      <w:pPr>
+        <w:rPr>
+          <w:rFonts w:ascii="Times New Roman" w:hAnsi="Times New Roman" w:cs="Times New Roman"/>
+        </w:rPr>
+      </w:pPr>
+      <w:r>
+        <w:rPr>
+          <w:rFonts w:ascii="Times New Roman" w:hAnsi="Times New Roman" w:cs="Times New Roman"/>
+        </w:rPr>
+        <w:t xml:space="preserve">Possible solutions could be: One, to figure out how to get some light.  Two, to just grab the entire drawer of socks and walk out of the room where there is light and then pair them together.  Or </w:t>
+      </w:r>
+      <w:proofErr w:type="gramStart"/>
+      <w:r>
+        <w:rPr>
+          <w:rFonts w:ascii="Times New Roman" w:hAnsi="Times New Roman" w:cs="Times New Roman"/>
+        </w:rPr>
+        <w:t>three,</w:t>
+      </w:r>
+      <w:proofErr w:type="gramEnd"/>
+      <w:r>
+        <w:rPr>
+          <w:rFonts w:ascii="Times New Roman" w:hAnsi="Times New Roman" w:cs="Times New Roman"/>
+        </w:rPr>
+        <w:t xml:space="preserve"> strategize a m</w:t>
+      </w:r>
+      <w:r>
+        <w:rPr>
+          <w:rFonts w:ascii="Times New Roman" w:hAnsi="Times New Roman" w:cs="Times New Roman"/>
+        </w:rPr>
+        <w:t>athematical plan to end up with enough to make matching pairs.</w:t>
       </w:r>
     </w:p>
     <w:p>
@@ -3714,7 +3746,7 @@
 </file>
 
 <file path=customXml/itemProps1.xml><?xml version="1.0" encoding="utf-8"?>
-<ds:datastoreItem xmlns:ds="http://schemas.openxmlformats.org/officeDocument/2006/customXml" ds:itemID="{6112507C-1C68-5044-BF25-CA7C952989F1}">
+<ds:datastoreItem xmlns:ds="http://schemas.openxmlformats.org/officeDocument/2006/customXml" ds:itemID="{EB1B1922-B8F0-A549-BE7F-59CDEB3A51E4}">
   <ds:schemaRefs>
     <ds:schemaRef ds:uri="http://schemas.openxmlformats.org/officeDocument/2006/bibliography"/>
   </ds:schemaRefs>

</xml_diff>

<commit_message>
I have re-read through the scenario given for Problem 2, and adjusted my responses for defining the problem, breaking the problem apart, and identifying potential solutions.
</commit_message>
<xml_diff>
--- a/O-Bryen_Dusty_WPFRepository/ProblemSolving/O'Bryen_Dusty_ProblemSolving.docx
+++ b/O-Bryen_Dusty_WPFRepository/ProblemSolving/O'Bryen_Dusty_ProblemSolving.docx
@@ -327,21 +327,7 @@
         <w:rPr>
           <w:rFonts w:ascii="Times New Roman" w:hAnsi="Times New Roman" w:cs="Times New Roman"/>
         </w:rPr>
-        <w:t xml:space="preserve">, in a creative way he hasn’t thought of before.  If there was only enough room for two in the boat, then I think he should put the cat in the second spot, hold the seeds in his lap, and put the </w:t>
-      </w:r>
-      <w:proofErr w:type="gramStart"/>
-      <w:r>
-        <w:rPr>
-          <w:rFonts w:ascii="Times New Roman" w:hAnsi="Times New Roman" w:cs="Times New Roman"/>
-        </w:rPr>
-        <w:t>parrot</w:t>
-      </w:r>
-      <w:proofErr w:type="gramEnd"/>
-      <w:r>
-        <w:rPr>
-          <w:rFonts w:ascii="Times New Roman" w:hAnsi="Times New Roman" w:cs="Times New Roman"/>
-        </w:rPr>
-        <w:t xml:space="preserve"> on his shoulder.  If he were to leave any behind</w:t>
+        <w:t>, in a creative way he hasn’t thought of before.  If there was only enough room for two in the boat, then I think he should put the cat in the second spot, hold the seeds in his lap, and put the parrot on his shoulder.  If he were to leave any behind</w:t>
       </w:r>
       <w:r>
         <w:rPr>
@@ -670,8 +656,6 @@
           <w:highlight w:val="yellow"/>
         </w:rPr>
       </w:pPr>
-      <w:bookmarkStart w:id="0" w:name="_GoBack"/>
-      <w:bookmarkEnd w:id="0"/>
       <w:r>
         <w:rPr>
           <w:rFonts w:ascii="Times New Roman" w:hAnsi="Times New Roman" w:cs="Times New Roman"/>
@@ -982,31 +966,65 @@
         </w:rPr>
         <w:t xml:space="preserve">rk it’s difficult to know which pair of socks </w:t>
       </w:r>
-      <w:proofErr w:type="gramStart"/>
-      <w:r>
-        <w:rPr>
-          <w:rFonts w:ascii="Times New Roman" w:hAnsi="Times New Roman" w:cs="Times New Roman"/>
-        </w:rPr>
-        <w:t>are</w:t>
-      </w:r>
-      <w:proofErr w:type="gramEnd"/>
-      <w:r>
-        <w:rPr>
-          <w:rFonts w:ascii="Times New Roman" w:hAnsi="Times New Roman" w:cs="Times New Roman"/>
-        </w:rPr>
-        <w:t xml:space="preserve"> being chosen.</w:t>
-      </w:r>
-      <w:r>
-        <w:rPr>
-          <w:rFonts w:ascii="Times New Roman" w:hAnsi="Times New Roman" w:cs="Times New Roman"/>
-        </w:rPr>
-        <w:t xml:space="preserve">  Quite possibly the person may need to choose the correct pair because they will be visible, or they need a specific pair to stay warm, or one kind tends to be the most comfortable.  </w:t>
-      </w:r>
-      <w:r>
-        <w:rPr>
-          <w:rFonts w:ascii="Times New Roman" w:hAnsi="Times New Roman" w:cs="Times New Roman"/>
-        </w:rPr>
-        <w:t xml:space="preserve">Also, it is possible they are in a location with no electricity, or a broken light, or they do not want to wake anyone else that may be in the room.  </w:t>
+      <w:r>
+        <w:rPr>
+          <w:rFonts w:ascii="Times New Roman" w:hAnsi="Times New Roman" w:cs="Times New Roman"/>
+        </w:rPr>
+        <w:t>is</w:t>
+      </w:r>
+      <w:r>
+        <w:rPr>
+          <w:rFonts w:ascii="Times New Roman" w:hAnsi="Times New Roman" w:cs="Times New Roman"/>
+        </w:rPr>
+        <w:t xml:space="preserve"> being chosen</w:t>
+      </w:r>
+      <w:r>
+        <w:rPr>
+          <w:rFonts w:ascii="Times New Roman" w:hAnsi="Times New Roman" w:cs="Times New Roman"/>
+        </w:rPr>
+        <w:t>, and the person is unable to view their selection until after choosing</w:t>
+      </w:r>
+      <w:r>
+        <w:rPr>
+          <w:rFonts w:ascii="Times New Roman" w:hAnsi="Times New Roman" w:cs="Times New Roman"/>
+        </w:rPr>
+        <w:t>.</w:t>
+      </w:r>
+      <w:r>
+        <w:rPr>
+          <w:rFonts w:ascii="Times New Roman" w:hAnsi="Times New Roman" w:cs="Times New Roman"/>
+        </w:rPr>
+        <w:t xml:space="preserve">  Quite possibly </w:t>
+      </w:r>
+      <w:r>
+        <w:rPr>
+          <w:rFonts w:ascii="Times New Roman" w:hAnsi="Times New Roman" w:cs="Times New Roman"/>
+        </w:rPr>
+        <w:t xml:space="preserve">they are in a location with no electricity, or a broken light, or they do not want to </w:t>
+      </w:r>
+      <w:r>
+        <w:rPr>
+          <w:rFonts w:ascii="Times New Roman" w:hAnsi="Times New Roman" w:cs="Times New Roman"/>
+        </w:rPr>
+        <w:t>disturb</w:t>
+      </w:r>
+      <w:r>
+        <w:rPr>
+          <w:rFonts w:ascii="Times New Roman" w:hAnsi="Times New Roman" w:cs="Times New Roman"/>
+        </w:rPr>
+        <w:t xml:space="preserve"> anyone else that may be in the room</w:t>
+      </w:r>
+      <w:r>
+        <w:rPr>
+          <w:rFonts w:ascii="Times New Roman" w:hAnsi="Times New Roman" w:cs="Times New Roman"/>
+        </w:rPr>
+        <w:t>, or they are in a contest where they are blindfolded</w:t>
+      </w:r>
+      <w:r>
+        <w:rPr>
+          <w:rFonts w:ascii="Times New Roman" w:hAnsi="Times New Roman" w:cs="Times New Roman"/>
+        </w:rPr>
+        <w:t xml:space="preserve">.  </w:t>
       </w:r>
       <w:r>
         <w:rPr>
@@ -1018,7 +1036,7 @@
         <w:rPr>
           <w:rFonts w:ascii="Times New Roman" w:hAnsi="Times New Roman" w:cs="Times New Roman"/>
         </w:rPr>
-        <w:t>choose matching colors.</w:t>
+        <w:t>choose enough to match colors, but only as little as possible.</w:t>
       </w:r>
     </w:p>
     <w:p>
@@ -1044,41 +1062,63 @@
         <w:rPr>
           <w:rFonts w:ascii="Times New Roman" w:hAnsi="Times New Roman" w:cs="Times New Roman"/>
         </w:rPr>
-        <w:t>e constraints to be the inability to see, for whatever reason.  The sub goal is to figure out a solution to find at least one matching pair, and a matching pair of each color.</w:t>
-      </w:r>
-    </w:p>
-    <w:p>
-      <w:pPr>
-        <w:rPr>
-          <w:rFonts w:ascii="Times New Roman" w:hAnsi="Times New Roman" w:cs="Times New Roman"/>
-        </w:rPr>
-      </w:pPr>
-    </w:p>
-    <w:p>
-      <w:pPr>
-        <w:rPr>
-          <w:rFonts w:ascii="Times New Roman" w:hAnsi="Times New Roman" w:cs="Times New Roman"/>
-        </w:rPr>
-      </w:pPr>
-      <w:r>
-        <w:rPr>
-          <w:rFonts w:ascii="Times New Roman" w:hAnsi="Times New Roman" w:cs="Times New Roman"/>
-        </w:rPr>
-        <w:t xml:space="preserve">Possible solutions could be: One, to figure out how to get some light.  Two, to just grab the entire drawer of socks and walk out of the room where there is light and then pair them together.  Or </w:t>
-      </w:r>
-      <w:proofErr w:type="gramStart"/>
-      <w:r>
-        <w:rPr>
-          <w:rFonts w:ascii="Times New Roman" w:hAnsi="Times New Roman" w:cs="Times New Roman"/>
-        </w:rPr>
-        <w:t>three,</w:t>
-      </w:r>
-      <w:proofErr w:type="gramEnd"/>
-      <w:r>
-        <w:rPr>
-          <w:rFonts w:ascii="Times New Roman" w:hAnsi="Times New Roman" w:cs="Times New Roman"/>
-        </w:rPr>
-        <w:t xml:space="preserve"> strategize a m</w:t>
+        <w:t xml:space="preserve">e constraints to be the inability to see, for whatever reason.  </w:t>
+      </w:r>
+      <w:r>
+        <w:rPr>
+          <w:rFonts w:ascii="Times New Roman" w:hAnsi="Times New Roman" w:cs="Times New Roman"/>
+        </w:rPr>
+        <w:t xml:space="preserve">Also, the person would need to solve this problem on the spot in their mind.  And the fact that they are limited on the amount they are to grab.  </w:t>
+      </w:r>
+      <w:r>
+        <w:rPr>
+          <w:rFonts w:ascii="Times New Roman" w:hAnsi="Times New Roman" w:cs="Times New Roman"/>
+        </w:rPr>
+        <w:t>The sub goal is to figure out a solution to find at least one matching pair, and a matching pair of each color</w:t>
+      </w:r>
+      <w:r>
+        <w:rPr>
+          <w:rFonts w:ascii="Times New Roman" w:hAnsi="Times New Roman" w:cs="Times New Roman"/>
+        </w:rPr>
+        <w:t xml:space="preserve"> by getting as few as possible</w:t>
+      </w:r>
+      <w:r>
+        <w:rPr>
+          <w:rFonts w:ascii="Times New Roman" w:hAnsi="Times New Roman" w:cs="Times New Roman"/>
+        </w:rPr>
+        <w:t>.</w:t>
+      </w:r>
+    </w:p>
+    <w:p>
+      <w:pPr>
+        <w:rPr>
+          <w:rFonts w:ascii="Times New Roman" w:hAnsi="Times New Roman" w:cs="Times New Roman"/>
+        </w:rPr>
+      </w:pPr>
+    </w:p>
+    <w:p>
+      <w:pPr>
+        <w:rPr>
+          <w:rFonts w:ascii="Times New Roman" w:hAnsi="Times New Roman" w:cs="Times New Roman"/>
+        </w:rPr>
+      </w:pPr>
+      <w:r>
+        <w:rPr>
+          <w:rFonts w:ascii="Times New Roman" w:hAnsi="Times New Roman" w:cs="Times New Roman"/>
+        </w:rPr>
+        <w:t>Possi</w:t>
+      </w:r>
+      <w:r>
+        <w:rPr>
+          <w:rFonts w:ascii="Times New Roman" w:hAnsi="Times New Roman" w:cs="Times New Roman"/>
+        </w:rPr>
+        <w:t xml:space="preserve">ble solutions could be: One, to just grab some and rely on luck to get matching pairs.  Or, to </w:t>
+      </w:r>
+      <w:r>
+        <w:rPr>
+          <w:rFonts w:ascii="Times New Roman" w:hAnsi="Times New Roman" w:cs="Times New Roman"/>
+        </w:rPr>
+        <w:t>strategize a m</w:t>
       </w:r>
       <w:r>
         <w:rPr>
@@ -1086,6 +1126,8 @@
         </w:rPr>
         <w:t>athematical plan to end up with enough to make matching pairs.</w:t>
       </w:r>
+      <w:bookmarkStart w:id="0" w:name="_GoBack"/>
+      <w:bookmarkEnd w:id="0"/>
     </w:p>
     <w:p>
       <w:pPr>
@@ -3746,7 +3788,7 @@
 </file>
 
 <file path=customXml/itemProps1.xml><?xml version="1.0" encoding="utf-8"?>
-<ds:datastoreItem xmlns:ds="http://schemas.openxmlformats.org/officeDocument/2006/customXml" ds:itemID="{EB1B1922-B8F0-A549-BE7F-59CDEB3A51E4}">
+<ds:datastoreItem xmlns:ds="http://schemas.openxmlformats.org/officeDocument/2006/customXml" ds:itemID="{4F462F77-54ED-FD4A-B1A8-41631F1E74DE}">
   <ds:schemaRefs>
     <ds:schemaRef ds:uri="http://schemas.openxmlformats.org/officeDocument/2006/bibliography"/>
   </ds:schemaRefs>

</xml_diff>

<commit_message>
I have evaluated the possible solutions, and chose one that I believe will work.
</commit_message>
<xml_diff>
--- a/O-Bryen_Dusty_WPFRepository/ProblemSolving/O'Bryen_Dusty_ProblemSolving.docx
+++ b/O-Bryen_Dusty_WPFRepository/ProblemSolving/O'Bryen_Dusty_ProblemSolving.docx
@@ -700,13 +700,17 @@
           <w:rFonts w:ascii="Times New Roman" w:hAnsi="Times New Roman" w:cs="Times New Roman"/>
           <w:sz w:val="20"/>
           <w:szCs w:val="20"/>
-        </w:rPr>
-      </w:pPr>
+          <w:highlight w:val="yellow"/>
+        </w:rPr>
+      </w:pPr>
+      <w:bookmarkStart w:id="0" w:name="_GoBack"/>
+      <w:bookmarkEnd w:id="0"/>
       <w:r>
         <w:rPr>
           <w:rFonts w:ascii="Times New Roman" w:hAnsi="Times New Roman" w:cs="Times New Roman"/>
           <w:sz w:val="20"/>
           <w:szCs w:val="20"/>
+          <w:highlight w:val="yellow"/>
         </w:rPr>
         <w:t>Evaluate each potential solution.</w:t>
       </w:r>
@@ -722,6 +726,7 @@
           <w:rFonts w:ascii="Times New Roman" w:hAnsi="Times New Roman" w:cs="Times New Roman"/>
           <w:sz w:val="20"/>
           <w:szCs w:val="20"/>
+          <w:highlight w:val="yellow"/>
         </w:rPr>
       </w:pPr>
       <w:r>
@@ -729,6 +734,7 @@
           <w:rFonts w:ascii="Times New Roman" w:hAnsi="Times New Roman" w:cs="Times New Roman"/>
           <w:sz w:val="20"/>
           <w:szCs w:val="20"/>
+          <w:highlight w:val="yellow"/>
         </w:rPr>
         <w:t>Does each solution meet the goals?</w:t>
       </w:r>
@@ -744,6 +750,7 @@
           <w:rFonts w:ascii="Times New Roman" w:hAnsi="Times New Roman" w:cs="Times New Roman"/>
           <w:sz w:val="20"/>
           <w:szCs w:val="20"/>
+          <w:highlight w:val="yellow"/>
         </w:rPr>
       </w:pPr>
       <w:r>
@@ -751,6 +758,7 @@
           <w:rFonts w:ascii="Times New Roman" w:hAnsi="Times New Roman" w:cs="Times New Roman"/>
           <w:sz w:val="20"/>
           <w:szCs w:val="20"/>
+          <w:highlight w:val="yellow"/>
         </w:rPr>
         <w:t>Will each solution work for ALL cases?</w:t>
       </w:r>
@@ -1112,7 +1120,43 @@
         <w:rPr>
           <w:rFonts w:ascii="Times New Roman" w:hAnsi="Times New Roman" w:cs="Times New Roman"/>
         </w:rPr>
-        <w:t xml:space="preserve">ble solutions could be: One, to just grab some and rely on luck to get matching pairs.  Or, to </w:t>
+        <w:t xml:space="preserve">ble solutions could be: One, to just grab some and rely on </w:t>
+      </w:r>
+      <w:r>
+        <w:rPr>
+          <w:rFonts w:ascii="Times New Roman" w:hAnsi="Times New Roman" w:cs="Times New Roman"/>
+        </w:rPr>
+        <w:t>luck to get matching pairs.  Or</w:t>
+      </w:r>
+      <w:r>
+        <w:rPr>
+          <w:rFonts w:ascii="Times New Roman" w:hAnsi="Times New Roman" w:cs="Times New Roman"/>
+        </w:rPr>
+        <w:t xml:space="preserve"> t</w:t>
+      </w:r>
+      <w:r>
+        <w:rPr>
+          <w:rFonts w:ascii="Times New Roman" w:hAnsi="Times New Roman" w:cs="Times New Roman"/>
+        </w:rPr>
+        <w:t>w</w:t>
+      </w:r>
+      <w:r>
+        <w:rPr>
+          <w:rFonts w:ascii="Times New Roman" w:hAnsi="Times New Roman" w:cs="Times New Roman"/>
+        </w:rPr>
+        <w:t>o</w:t>
+      </w:r>
+      <w:r>
+        <w:rPr>
+          <w:rFonts w:ascii="Times New Roman" w:hAnsi="Times New Roman" w:cs="Times New Roman"/>
+        </w:rPr>
+        <w:t>,</w:t>
+      </w:r>
+      <w:r>
+        <w:rPr>
+          <w:rFonts w:ascii="Times New Roman" w:hAnsi="Times New Roman" w:cs="Times New Roman"/>
+        </w:rPr>
+        <w:t xml:space="preserve"> </w:t>
       </w:r>
       <w:r>
         <w:rPr>
@@ -1126,8 +1170,40 @@
         </w:rPr>
         <w:t>athematical plan to end up with enough to make matching pairs.</w:t>
       </w:r>
-      <w:bookmarkStart w:id="0" w:name="_GoBack"/>
-      <w:bookmarkEnd w:id="0"/>
+    </w:p>
+    <w:p>
+      <w:pPr>
+        <w:rPr>
+          <w:rFonts w:ascii="Times New Roman" w:hAnsi="Times New Roman" w:cs="Times New Roman"/>
+        </w:rPr>
+      </w:pPr>
+    </w:p>
+    <w:p>
+      <w:pPr>
+        <w:rPr>
+          <w:rFonts w:ascii="Times New Roman" w:hAnsi="Times New Roman" w:cs="Times New Roman"/>
+        </w:rPr>
+      </w:pPr>
+      <w:r>
+        <w:rPr>
+          <w:rFonts w:ascii="Times New Roman" w:hAnsi="Times New Roman" w:cs="Times New Roman"/>
+        </w:rPr>
+        <w:t>Randomly grabbing socks and relying on luck could work, but it’s quite a roll of the dice and will not guarantee meeting the goal of the exact amount of matching pairs asked for.  So, the best solution seems to be using mathematical logic to make the matches, and as long as the calculations are correct, this solution will meet the goal for both of the required matches of socks.</w:t>
+      </w:r>
+    </w:p>
+    <w:p>
+      <w:pPr>
+        <w:rPr>
+          <w:rFonts w:ascii="Times New Roman" w:hAnsi="Times New Roman" w:cs="Times New Roman"/>
+        </w:rPr>
+      </w:pPr>
+    </w:p>
+    <w:p>
+      <w:pPr>
+        <w:rPr>
+          <w:rFonts w:ascii="Times New Roman" w:hAnsi="Times New Roman" w:cs="Times New Roman"/>
+        </w:rPr>
+      </w:pPr>
     </w:p>
     <w:p>
       <w:pPr>
@@ -3788,7 +3864,7 @@
 </file>
 
 <file path=customXml/itemProps1.xml><?xml version="1.0" encoding="utf-8"?>
-<ds:datastoreItem xmlns:ds="http://schemas.openxmlformats.org/officeDocument/2006/customXml" ds:itemID="{4F462F77-54ED-FD4A-B1A8-41631F1E74DE}">
+<ds:datastoreItem xmlns:ds="http://schemas.openxmlformats.org/officeDocument/2006/customXml" ds:itemID="{6FA6E868-6217-E24D-A943-D91875E35617}">
   <ds:schemaRefs>
     <ds:schemaRef ds:uri="http://schemas.openxmlformats.org/officeDocument/2006/bibliography"/>
   </ds:schemaRefs>

</xml_diff>

<commit_message>
For Problem 2, I have developed a plan for getting at least 1 matching pair, and given reasons why this is the only guaranteed mathematical method to use.  I’ve explained why it works, and why other options don’t.  I am working on the mathematical solution to get 1 matching pair of each color.
</commit_message>
<xml_diff>
--- a/O-Bryen_Dusty_WPFRepository/ProblemSolving/O'Bryen_Dusty_ProblemSolving.docx
+++ b/O-Bryen_Dusty_WPFRepository/ProblemSolving/O'Bryen_Dusty_ProblemSolving.docx
@@ -95,27 +95,13 @@
         <w:rPr>
           <w:rFonts w:ascii="Times New Roman" w:hAnsi="Times New Roman" w:cs="Times New Roman"/>
         </w:rPr>
-        <w:t xml:space="preserve">t the seeds being eaten by the </w:t>
-      </w:r>
-      <w:proofErr w:type="gramStart"/>
-      <w:r>
-        <w:rPr>
-          <w:rFonts w:ascii="Times New Roman" w:hAnsi="Times New Roman" w:cs="Times New Roman"/>
-        </w:rPr>
-        <w:t>p</w:t>
-      </w:r>
-      <w:r>
-        <w:rPr>
-          <w:rFonts w:ascii="Times New Roman" w:hAnsi="Times New Roman" w:cs="Times New Roman"/>
-        </w:rPr>
-        <w:t>arrot,</w:t>
-      </w:r>
-      <w:proofErr w:type="gramEnd"/>
-      <w:r>
-        <w:rPr>
-          <w:rFonts w:ascii="Times New Roman" w:hAnsi="Times New Roman" w:cs="Times New Roman"/>
-        </w:rPr>
-        <w:t xml:space="preserve"> implies that they are equally </w:t>
+        <w:t>t the seeds being eaten by the p</w:t>
+      </w:r>
+      <w:r>
+        <w:rPr>
+          <w:rFonts w:ascii="Times New Roman" w:hAnsi="Times New Roman" w:cs="Times New Roman"/>
+        </w:rPr>
+        <w:t xml:space="preserve">arrot, implies that they are equally </w:t>
       </w:r>
       <w:r>
         <w:rPr>
@@ -259,7 +245,6 @@
         </w:rPr>
         <w:t xml:space="preserve">e man to </w:t>
       </w:r>
-      <w:proofErr w:type="gramStart"/>
       <w:r>
         <w:rPr>
           <w:rFonts w:ascii="Times New Roman" w:hAnsi="Times New Roman" w:cs="Times New Roman"/>
@@ -288,14 +273,7 @@
         <w:rPr>
           <w:rFonts w:ascii="Times New Roman" w:hAnsi="Times New Roman" w:cs="Times New Roman"/>
         </w:rPr>
-        <w:t xml:space="preserve"> and</w:t>
-      </w:r>
-      <w:proofErr w:type="gramEnd"/>
-      <w:r>
-        <w:rPr>
-          <w:rFonts w:ascii="Times New Roman" w:hAnsi="Times New Roman" w:cs="Times New Roman"/>
-        </w:rPr>
-        <w:t xml:space="preserve"> come back for them.</w:t>
+        <w:t xml:space="preserve"> and come back for them.</w:t>
       </w:r>
     </w:p>
     <w:p>
@@ -365,21 +343,7 @@
         <w:rPr>
           <w:rFonts w:ascii="Times New Roman" w:hAnsi="Times New Roman" w:cs="Times New Roman"/>
         </w:rPr>
-        <w:t xml:space="preserve">, I believe that both meet the goal of getting across the river, getting everything he needs there, and preventing the animals from being alone together, and </w:t>
-      </w:r>
-      <w:proofErr w:type="gramStart"/>
-      <w:r>
-        <w:rPr>
-          <w:rFonts w:ascii="Times New Roman" w:hAnsi="Times New Roman" w:cs="Times New Roman"/>
-        </w:rPr>
-        <w:t>protects</w:t>
-      </w:r>
-      <w:proofErr w:type="gramEnd"/>
-      <w:r>
-        <w:rPr>
-          <w:rFonts w:ascii="Times New Roman" w:hAnsi="Times New Roman" w:cs="Times New Roman"/>
-        </w:rPr>
-        <w:t xml:space="preserve"> the seeds from the parrot.  </w:t>
+        <w:t xml:space="preserve">, I believe that both meet the goal of getting across the river, getting everything he needs there, and preventing the animals from being alone together, and protects the seeds from the parrot.  </w:t>
       </w:r>
       <w:r>
         <w:rPr>
@@ -703,8 +667,6 @@
           <w:highlight w:val="yellow"/>
         </w:rPr>
       </w:pPr>
-      <w:bookmarkStart w:id="0" w:name="_GoBack"/>
-      <w:bookmarkEnd w:id="0"/>
       <w:r>
         <w:rPr>
           <w:rFonts w:ascii="Times New Roman" w:hAnsi="Times New Roman" w:cs="Times New Roman"/>
@@ -891,17 +853,8 @@
           <w:rFonts w:ascii="Times New Roman" w:hAnsi="Times New Roman" w:cs="Times New Roman"/>
           <w:b/>
         </w:rPr>
-        <w:t xml:space="preserve"> the socks in the dark and can check them only after a selection has been made.  What is the smallest number of socks you need to select to guarantee getting the </w:t>
-      </w:r>
-      <w:proofErr w:type="gramStart"/>
-      <w:r>
-        <w:rPr>
-          <w:rFonts w:ascii="Times New Roman" w:hAnsi="Times New Roman" w:cs="Times New Roman"/>
-          <w:b/>
-        </w:rPr>
-        <w:t>following:</w:t>
-      </w:r>
-      <w:proofErr w:type="gramEnd"/>
+        <w:t xml:space="preserve"> the socks in the dark and can check them only after a selection has been made.  What is the smallest number of socks you need to select to guarantee getting the following:</w:t>
+      </w:r>
     </w:p>
     <w:p>
       <w:pPr>
@@ -1197,6 +1150,54 @@
           <w:rFonts w:ascii="Times New Roman" w:hAnsi="Times New Roman" w:cs="Times New Roman"/>
         </w:rPr>
       </w:pPr>
+    </w:p>
+    <w:p>
+      <w:pPr>
+        <w:rPr>
+          <w:rFonts w:ascii="Times New Roman" w:hAnsi="Times New Roman" w:cs="Times New Roman"/>
+        </w:rPr>
+      </w:pPr>
+      <w:r>
+        <w:rPr>
+          <w:rFonts w:ascii="Times New Roman" w:hAnsi="Times New Roman" w:cs="Times New Roman"/>
+        </w:rPr>
+        <w:t>In order to choose just 1 matching pair of socks, and grabbing the least amount possible, I feel the best mathematical method would be to grab 4 socks total.  Since we know there are 3 colors of socks, it makes sense to grab at least 3.  Granted there will be no guarantee that 1 of each color was chosen, but by grabbing a 4</w:t>
+      </w:r>
+      <w:r>
+        <w:rPr>
+          <w:rFonts w:ascii="Times New Roman" w:hAnsi="Times New Roman" w:cs="Times New Roman"/>
+          <w:vertAlign w:val="superscript"/>
+        </w:rPr>
+        <w:t>th</w:t>
+      </w:r>
+      <w:r>
+        <w:rPr>
+          <w:rFonts w:ascii="Times New Roman" w:hAnsi="Times New Roman" w:cs="Times New Roman"/>
+        </w:rPr>
+        <w:t xml:space="preserve"> sock, that one is guaranteed to match at least 1 of the other 3 socks chosen.  All 4 socks could end up being the same color, or 2 socks and 2 socks, or 3 socks and 1 other color.  No matter how you look at it, by choosing at least 4, there is guaranteed to be at least 1 matching pair.  If only 3 socks were chosen, they could possibly end up being 1 of each color; therefore, not a guaranteed match.</w:t>
+      </w:r>
+    </w:p>
+    <w:p>
+      <w:pPr>
+        <w:rPr>
+          <w:rFonts w:ascii="Times New Roman" w:hAnsi="Times New Roman" w:cs="Times New Roman"/>
+        </w:rPr>
+      </w:pPr>
+    </w:p>
+    <w:p>
+      <w:pPr>
+        <w:rPr>
+          <w:rFonts w:ascii="Times New Roman" w:hAnsi="Times New Roman" w:cs="Times New Roman"/>
+        </w:rPr>
+      </w:pPr>
+      <w:r>
+        <w:rPr>
+          <w:rFonts w:ascii="Times New Roman" w:hAnsi="Times New Roman" w:cs="Times New Roman"/>
+        </w:rPr>
+        <w:t>In order to choose 1 matching pairs of all 3 colors…..</w:t>
+      </w:r>
+      <w:bookmarkStart w:id="0" w:name="_GoBack"/>
+      <w:bookmarkEnd w:id="0"/>
     </w:p>
     <w:p>
       <w:pPr>
@@ -3864,7 +3865,7 @@
 </file>
 
 <file path=customXml/itemProps1.xml><?xml version="1.0" encoding="utf-8"?>
-<ds:datastoreItem xmlns:ds="http://schemas.openxmlformats.org/officeDocument/2006/customXml" ds:itemID="{6FA6E868-6217-E24D-A943-D91875E35617}">
+<ds:datastoreItem xmlns:ds="http://schemas.openxmlformats.org/officeDocument/2006/customXml" ds:itemID="{C8BAD6AC-57D3-B148-87BA-62488B59A782}">
   <ds:schemaRefs>
     <ds:schemaRef ds:uri="http://schemas.openxmlformats.org/officeDocument/2006/bibliography"/>
   </ds:schemaRefs>

</xml_diff>

<commit_message>
Adding to my answer for getting only 1 matching pair.
</commit_message>
<xml_diff>
--- a/O-Bryen_Dusty_WPFRepository/ProblemSolving/O'Bryen_Dusty_ProblemSolving.docx
+++ b/O-Bryen_Dusty_WPFRepository/ProblemSolving/O'Bryen_Dusty_ProblemSolving.docx
@@ -95,13 +95,27 @@
         <w:rPr>
           <w:rFonts w:ascii="Times New Roman" w:hAnsi="Times New Roman" w:cs="Times New Roman"/>
         </w:rPr>
-        <w:t>t the seeds being eaten by the p</w:t>
-      </w:r>
-      <w:r>
-        <w:rPr>
-          <w:rFonts w:ascii="Times New Roman" w:hAnsi="Times New Roman" w:cs="Times New Roman"/>
-        </w:rPr>
-        <w:t xml:space="preserve">arrot, implies that they are equally </w:t>
+        <w:t xml:space="preserve">t the seeds being eaten by the </w:t>
+      </w:r>
+      <w:proofErr w:type="gramStart"/>
+      <w:r>
+        <w:rPr>
+          <w:rFonts w:ascii="Times New Roman" w:hAnsi="Times New Roman" w:cs="Times New Roman"/>
+        </w:rPr>
+        <w:t>p</w:t>
+      </w:r>
+      <w:r>
+        <w:rPr>
+          <w:rFonts w:ascii="Times New Roman" w:hAnsi="Times New Roman" w:cs="Times New Roman"/>
+        </w:rPr>
+        <w:t>arrot,</w:t>
+      </w:r>
+      <w:proofErr w:type="gramEnd"/>
+      <w:r>
+        <w:rPr>
+          <w:rFonts w:ascii="Times New Roman" w:hAnsi="Times New Roman" w:cs="Times New Roman"/>
+        </w:rPr>
+        <w:t xml:space="preserve"> implies that they are equally </w:t>
       </w:r>
       <w:r>
         <w:rPr>
@@ -245,6 +259,7 @@
         </w:rPr>
         <w:t xml:space="preserve">e man to </w:t>
       </w:r>
+      <w:proofErr w:type="gramStart"/>
       <w:r>
         <w:rPr>
           <w:rFonts w:ascii="Times New Roman" w:hAnsi="Times New Roman" w:cs="Times New Roman"/>
@@ -273,7 +288,14 @@
         <w:rPr>
           <w:rFonts w:ascii="Times New Roman" w:hAnsi="Times New Roman" w:cs="Times New Roman"/>
         </w:rPr>
-        <w:t xml:space="preserve"> and come back for them.</w:t>
+        <w:t xml:space="preserve"> and</w:t>
+      </w:r>
+      <w:proofErr w:type="gramEnd"/>
+      <w:r>
+        <w:rPr>
+          <w:rFonts w:ascii="Times New Roman" w:hAnsi="Times New Roman" w:cs="Times New Roman"/>
+        </w:rPr>
+        <w:t xml:space="preserve"> come back for them.</w:t>
       </w:r>
     </w:p>
     <w:p>
@@ -343,7 +365,21 @@
         <w:rPr>
           <w:rFonts w:ascii="Times New Roman" w:hAnsi="Times New Roman" w:cs="Times New Roman"/>
         </w:rPr>
-        <w:t xml:space="preserve">, I believe that both meet the goal of getting across the river, getting everything he needs there, and preventing the animals from being alone together, and protects the seeds from the parrot.  </w:t>
+        <w:t xml:space="preserve">, I believe that both meet the goal of getting across the river, getting everything he needs there, and preventing the animals from being alone together, and </w:t>
+      </w:r>
+      <w:proofErr w:type="gramStart"/>
+      <w:r>
+        <w:rPr>
+          <w:rFonts w:ascii="Times New Roman" w:hAnsi="Times New Roman" w:cs="Times New Roman"/>
+        </w:rPr>
+        <w:t>protects</w:t>
+      </w:r>
+      <w:proofErr w:type="gramEnd"/>
+      <w:r>
+        <w:rPr>
+          <w:rFonts w:ascii="Times New Roman" w:hAnsi="Times New Roman" w:cs="Times New Roman"/>
+        </w:rPr>
+        <w:t xml:space="preserve"> the seeds from the parrot.  </w:t>
       </w:r>
       <w:r>
         <w:rPr>
@@ -853,8 +889,17 @@
           <w:rFonts w:ascii="Times New Roman" w:hAnsi="Times New Roman" w:cs="Times New Roman"/>
           <w:b/>
         </w:rPr>
-        <w:t xml:space="preserve"> the socks in the dark and can check them only after a selection has been made.  What is the smallest number of socks you need to select to guarantee getting the following:</w:t>
-      </w:r>
+        <w:t xml:space="preserve"> the socks in the dark and can check them only after a selection has been made.  What is the smallest number of socks you need to select to guarantee getting the </w:t>
+      </w:r>
+      <w:proofErr w:type="gramStart"/>
+      <w:r>
+        <w:rPr>
+          <w:rFonts w:ascii="Times New Roman" w:hAnsi="Times New Roman" w:cs="Times New Roman"/>
+          <w:b/>
+        </w:rPr>
+        <w:t>following:</w:t>
+      </w:r>
+      <w:proofErr w:type="gramEnd"/>
     </w:p>
     <w:p>
       <w:pPr>
@@ -1176,28 +1221,42 @@
         </w:rPr>
         <w:t xml:space="preserve"> sock, that one is guaranteed to match at least 1 of the other 3 socks chosen.  All 4 socks could end up being the same color, or 2 socks and 2 socks, or 3 socks and 1 other color.  No matter how you look at it, by choosing at least 4, there is guaranteed to be at least 1 matching pair.  If only 3 socks were chosen, they could possibly end up being 1 of each color; therefore, not a guaranteed match.</w:t>
       </w:r>
-    </w:p>
-    <w:p>
-      <w:pPr>
-        <w:rPr>
-          <w:rFonts w:ascii="Times New Roman" w:hAnsi="Times New Roman" w:cs="Times New Roman"/>
-        </w:rPr>
-      </w:pPr>
-    </w:p>
-    <w:p>
-      <w:pPr>
-        <w:rPr>
-          <w:rFonts w:ascii="Times New Roman" w:hAnsi="Times New Roman" w:cs="Times New Roman"/>
-        </w:rPr>
-      </w:pPr>
-      <w:r>
-        <w:rPr>
-          <w:rFonts w:ascii="Times New Roman" w:hAnsi="Times New Roman" w:cs="Times New Roman"/>
-        </w:rPr>
-        <w:t>In order to choose 1 matching pairs of all 3 colors…..</w:t>
+      <w:r>
+        <w:rPr>
+          <w:rFonts w:ascii="Times New Roman" w:hAnsi="Times New Roman" w:cs="Times New Roman"/>
+        </w:rPr>
+        <w:t xml:space="preserve">  If 5 or more socks were to be chosen, it would guarantee at least 2 matching pairs; which is more than what is being asked for this scenario, and would not be the least amount possible to guarantee at least 1 match.</w:t>
       </w:r>
       <w:bookmarkStart w:id="0" w:name="_GoBack"/>
       <w:bookmarkEnd w:id="0"/>
+    </w:p>
+    <w:p>
+      <w:pPr>
+        <w:rPr>
+          <w:rFonts w:ascii="Times New Roman" w:hAnsi="Times New Roman" w:cs="Times New Roman"/>
+        </w:rPr>
+      </w:pPr>
+    </w:p>
+    <w:p>
+      <w:pPr>
+        <w:rPr>
+          <w:rFonts w:ascii="Times New Roman" w:hAnsi="Times New Roman" w:cs="Times New Roman"/>
+        </w:rPr>
+      </w:pPr>
+      <w:r>
+        <w:rPr>
+          <w:rFonts w:ascii="Times New Roman" w:hAnsi="Times New Roman" w:cs="Times New Roman"/>
+        </w:rPr>
+        <w:t xml:space="preserve">In order to choose 1 matching pairs of all 3 </w:t>
+      </w:r>
+      <w:proofErr w:type="gramStart"/>
+      <w:r>
+        <w:rPr>
+          <w:rFonts w:ascii="Times New Roman" w:hAnsi="Times New Roman" w:cs="Times New Roman"/>
+        </w:rPr>
+        <w:t>colors…..</w:t>
+      </w:r>
+      <w:proofErr w:type="gramEnd"/>
     </w:p>
     <w:p>
       <w:pPr>
@@ -3865,7 +3924,7 @@
 </file>
 
 <file path=customXml/itemProps1.xml><?xml version="1.0" encoding="utf-8"?>
-<ds:datastoreItem xmlns:ds="http://schemas.openxmlformats.org/officeDocument/2006/customXml" ds:itemID="{C8BAD6AC-57D3-B148-87BA-62488B59A782}">
+<ds:datastoreItem xmlns:ds="http://schemas.openxmlformats.org/officeDocument/2006/customXml" ds:itemID="{29FC0824-38CD-F142-8D58-924508029B8F}">
   <ds:schemaRefs>
     <ds:schemaRef ds:uri="http://schemas.openxmlformats.org/officeDocument/2006/bibliography"/>
   </ds:schemaRefs>

</xml_diff>

<commit_message>
I have dissected each of the scenarios and have come up with solutions for each, and have explained why the solutions will work, or or reasons why it won’t work.
</commit_message>
<xml_diff>
--- a/O-Bryen_Dusty_WPFRepository/ProblemSolving/O'Bryen_Dusty_ProblemSolving.docx
+++ b/O-Bryen_Dusty_WPFRepository/ProblemSolving/O'Bryen_Dusty_ProblemSolving.docx
@@ -1202,11 +1202,25 @@
           <w:rFonts w:ascii="Times New Roman" w:hAnsi="Times New Roman" w:cs="Times New Roman"/>
         </w:rPr>
       </w:pPr>
-      <w:r>
-        <w:rPr>
-          <w:rFonts w:ascii="Times New Roman" w:hAnsi="Times New Roman" w:cs="Times New Roman"/>
-        </w:rPr>
-        <w:t>In order to choose just 1 matching pair of socks, and grabbing the least amount possible, I feel the best mathematical method would be to grab 4 socks total.  Since we know there are 3 colors of socks, it makes sense to grab at least 3.  Granted there will be no guarantee that 1 of each color was chosen, but by grabbing a 4</w:t>
+      <w:proofErr w:type="gramStart"/>
+      <w:r>
+        <w:rPr>
+          <w:rFonts w:ascii="Times New Roman" w:hAnsi="Times New Roman" w:cs="Times New Roman"/>
+        </w:rPr>
+        <w:t xml:space="preserve">a)  </w:t>
+      </w:r>
+      <w:r>
+        <w:rPr>
+          <w:rFonts w:ascii="Times New Roman" w:hAnsi="Times New Roman" w:cs="Times New Roman"/>
+        </w:rPr>
+        <w:t>In</w:t>
+      </w:r>
+      <w:proofErr w:type="gramEnd"/>
+      <w:r>
+        <w:rPr>
+          <w:rFonts w:ascii="Times New Roman" w:hAnsi="Times New Roman" w:cs="Times New Roman"/>
+        </w:rPr>
+        <w:t xml:space="preserve"> order to choose just 1 matching pair of socks, and grabbing the least amount possible, I feel the best mathematical method would be to grab 4 socks total.  Since we know there are 3 colors of socks, it makes sense to grab at least 3.  Granted there will be no guarantee that 1 of each color was chosen, but by grabbing a 4</w:t>
       </w:r>
       <w:r>
         <w:rPr>
@@ -1226,64 +1240,222 @@
           <w:rFonts w:ascii="Times New Roman" w:hAnsi="Times New Roman" w:cs="Times New Roman"/>
         </w:rPr>
         <w:t xml:space="preserve">  If 5 or more socks were to be chosen, it would guarantee at least 2 matching pairs; which is more than what is being asked for this scenario, and would not be the least amount possible to guarantee at least 1 match.</w:t>
+      </w:r>
+    </w:p>
+    <w:p>
+      <w:pPr>
+        <w:rPr>
+          <w:rFonts w:ascii="Times New Roman" w:hAnsi="Times New Roman" w:cs="Times New Roman"/>
+        </w:rPr>
+      </w:pPr>
+    </w:p>
+    <w:p>
+      <w:pPr>
+        <w:rPr>
+          <w:rFonts w:ascii="Times New Roman" w:hAnsi="Times New Roman" w:cs="Times New Roman"/>
+        </w:rPr>
+      </w:pPr>
+      <w:proofErr w:type="gramStart"/>
+      <w:r>
+        <w:rPr>
+          <w:rFonts w:ascii="Times New Roman" w:hAnsi="Times New Roman" w:cs="Times New Roman"/>
+        </w:rPr>
+        <w:t xml:space="preserve">b)  </w:t>
+      </w:r>
+      <w:r>
+        <w:rPr>
+          <w:rFonts w:ascii="Times New Roman" w:hAnsi="Times New Roman" w:cs="Times New Roman"/>
+        </w:rPr>
+        <w:t>In</w:t>
+      </w:r>
+      <w:proofErr w:type="gramEnd"/>
+      <w:r>
+        <w:rPr>
+          <w:rFonts w:ascii="Times New Roman" w:hAnsi="Times New Roman" w:cs="Times New Roman"/>
+        </w:rPr>
+        <w:t xml:space="preserve"> </w:t>
+      </w:r>
+      <w:r>
+        <w:rPr>
+          <w:rFonts w:ascii="Times New Roman" w:hAnsi="Times New Roman" w:cs="Times New Roman"/>
+        </w:rPr>
+        <w:t>order to choose 1 matching pair</w:t>
+      </w:r>
+      <w:r>
+        <w:rPr>
+          <w:rFonts w:ascii="Times New Roman" w:hAnsi="Times New Roman" w:cs="Times New Roman"/>
+        </w:rPr>
+        <w:t xml:space="preserve"> of all 3 colors</w:t>
+      </w:r>
+      <w:r>
+        <w:rPr>
+          <w:rFonts w:ascii="Times New Roman" w:hAnsi="Times New Roman" w:cs="Times New Roman"/>
+        </w:rPr>
+        <w:t>, and still grabbing the least</w:t>
+      </w:r>
+      <w:r>
+        <w:rPr>
+          <w:rFonts w:ascii="Times New Roman" w:hAnsi="Times New Roman" w:cs="Times New Roman"/>
+        </w:rPr>
+        <w:t xml:space="preserve"> amount possible to guarantee the correct </w:t>
+      </w:r>
+      <w:r>
+        <w:rPr>
+          <w:rFonts w:ascii="Times New Roman" w:hAnsi="Times New Roman" w:cs="Times New Roman"/>
+        </w:rPr>
+        <w:t>match</w:t>
+      </w:r>
+      <w:r>
+        <w:rPr>
+          <w:rFonts w:ascii="Times New Roman" w:hAnsi="Times New Roman" w:cs="Times New Roman"/>
+        </w:rPr>
+        <w:t>es</w:t>
+      </w:r>
+      <w:r>
+        <w:rPr>
+          <w:rFonts w:ascii="Times New Roman" w:hAnsi="Times New Roman" w:cs="Times New Roman"/>
+        </w:rPr>
+        <w:t>, I considered the possibility of using the above method for choosing just 1 sock and multiplying it by 3</w:t>
+      </w:r>
+      <w:r>
+        <w:rPr>
+          <w:rFonts w:ascii="Times New Roman" w:hAnsi="Times New Roman" w:cs="Times New Roman"/>
+        </w:rPr>
+        <w:t>.  That would have been a total of 12 socks chosen.  H</w:t>
+      </w:r>
+      <w:r>
+        <w:rPr>
+          <w:rFonts w:ascii="Times New Roman" w:hAnsi="Times New Roman" w:cs="Times New Roman"/>
+        </w:rPr>
+        <w:t xml:space="preserve">owever, </w:t>
+      </w:r>
+      <w:r>
+        <w:rPr>
+          <w:rFonts w:ascii="Times New Roman" w:hAnsi="Times New Roman" w:cs="Times New Roman"/>
+        </w:rPr>
+        <w:t xml:space="preserve">that would only guarantee 1 matching pair still, because it’s possible that 10 of the socks chosen are black, and the other 2 are a white and a brown one.  </w:t>
+      </w:r>
+      <w:r>
+        <w:rPr>
+          <w:rFonts w:ascii="Times New Roman" w:hAnsi="Times New Roman" w:cs="Times New Roman"/>
+        </w:rPr>
+        <w:t xml:space="preserve">So, we need to assume, in order to guarantee 1 pair of each color, that it’s possible, not likely, but possible that 10 of the socks chosen are black.  That would give us at least 1 matching pair in black, and no </w:t>
+      </w:r>
+      <w:proofErr w:type="gramStart"/>
+      <w:r>
+        <w:rPr>
+          <w:rFonts w:ascii="Times New Roman" w:hAnsi="Times New Roman" w:cs="Times New Roman"/>
+        </w:rPr>
+        <w:t>more black</w:t>
+      </w:r>
+      <w:proofErr w:type="gramEnd"/>
+      <w:r>
+        <w:rPr>
+          <w:rFonts w:ascii="Times New Roman" w:hAnsi="Times New Roman" w:cs="Times New Roman"/>
+        </w:rPr>
+        <w:t xml:space="preserve"> socks left to choose from.  If the 2 left over were the same color, that would give us a second matching pair, a</w:t>
+      </w:r>
+      <w:r>
+        <w:rPr>
+          <w:rFonts w:ascii="Times New Roman" w:hAnsi="Times New Roman" w:cs="Times New Roman"/>
+        </w:rPr>
+        <w:t>t which point we would still need to get the third matching pair; but if the 2 other socks were brown, we would still have 4 brown socks, and 4 white socks left to choose from.  We would need to grab at least 6 more in order to eliminate the possibility of choosing another brown pair, and giving us the guarantee of at least 1 white pair.  That is a total of 18 socks chosen to guarantee 1 match of each color.  If those other two socks left ov</w:t>
+      </w:r>
+      <w:r>
+        <w:rPr>
+          <w:rFonts w:ascii="Times New Roman" w:hAnsi="Times New Roman" w:cs="Times New Roman"/>
+        </w:rPr>
+        <w:t xml:space="preserve">er after choosing our first 12 were 2 white ones, then we would only need to grab 4 more in order to guarantee a brown match.  The problem with this entire scenario is that we cannot see, so we just don’t know what we are grabbing, and if we are to guarantee a match of all three colors, then we’d have to plan on eliminating the two colors with the most amount, the brown (6) and the black (10), leaving us only 2 more to have to choose to be positive that we also got at least 2 whites in there.  </w:t>
+      </w:r>
+      <w:r>
+        <w:rPr>
+          <w:rFonts w:ascii="Times New Roman" w:hAnsi="Times New Roman" w:cs="Times New Roman"/>
+        </w:rPr>
+        <w:t>To come to this conclusion I spent at least an hour trying to choose socks based on different options, and to do this scenario really doesn’t allow us to choose only a few to come to our goal.  It’s not realistic, as there are so many variables involved.  One possibility not discussed</w:t>
+      </w:r>
+      <w:r>
+        <w:rPr>
+          <w:rFonts w:ascii="Times New Roman" w:hAnsi="Times New Roman" w:cs="Times New Roman"/>
+        </w:rPr>
+        <w:t xml:space="preserve"> is that each color of socks could be different styles; therefore, possibly having a different </w:t>
+      </w:r>
+      <w:proofErr w:type="gramStart"/>
+      <w:r>
+        <w:rPr>
+          <w:rFonts w:ascii="Times New Roman" w:hAnsi="Times New Roman" w:cs="Times New Roman"/>
+        </w:rPr>
+        <w:t>feel</w:t>
+      </w:r>
+      <w:proofErr w:type="gramEnd"/>
+      <w:r>
+        <w:rPr>
+          <w:rFonts w:ascii="Times New Roman" w:hAnsi="Times New Roman" w:cs="Times New Roman"/>
+        </w:rPr>
+        <w:t>.  In lieu of eyesight, one might be able to rely on touch instead.</w:t>
+      </w:r>
+    </w:p>
+    <w:p>
+      <w:pPr>
+        <w:rPr>
+          <w:rFonts w:ascii="Times New Roman" w:hAnsi="Times New Roman" w:cs="Times New Roman"/>
+        </w:rPr>
+      </w:pPr>
+    </w:p>
+    <w:p>
+      <w:pPr>
+        <w:rPr>
+          <w:rFonts w:ascii="Times New Roman" w:hAnsi="Times New Roman" w:cs="Times New Roman"/>
+        </w:rPr>
+      </w:pPr>
+      <w:r>
+        <w:rPr>
+          <w:rFonts w:ascii="Times New Roman" w:hAnsi="Times New Roman" w:cs="Times New Roman"/>
+        </w:rPr>
+        <w:t>The same solution does not fit each of the scenarios.</w:t>
+      </w:r>
+    </w:p>
+    <w:p>
+      <w:pPr>
+        <w:rPr>
+          <w:rFonts w:ascii="Times New Roman" w:hAnsi="Times New Roman" w:cs="Times New Roman"/>
+        </w:rPr>
+      </w:pPr>
+    </w:p>
+    <w:p>
+      <w:pPr>
+        <w:rPr>
+          <w:rFonts w:ascii="Times New Roman" w:hAnsi="Times New Roman" w:cs="Times New Roman"/>
+        </w:rPr>
+      </w:pPr>
+    </w:p>
+    <w:p>
+      <w:pPr>
+        <w:rPr>
+          <w:rFonts w:ascii="Times New Roman" w:hAnsi="Times New Roman" w:cs="Times New Roman"/>
+        </w:rPr>
+      </w:pPr>
+    </w:p>
+    <w:p>
+      <w:pPr>
+        <w:rPr>
+          <w:rFonts w:ascii="Times New Roman" w:hAnsi="Times New Roman" w:cs="Times New Roman"/>
+        </w:rPr>
+      </w:pPr>
+    </w:p>
+    <w:p>
+      <w:pPr>
+        <w:rPr>
+          <w:rFonts w:ascii="Times New Roman" w:hAnsi="Times New Roman" w:cs="Times New Roman"/>
+        </w:rPr>
+      </w:pPr>
+      <w:r>
+        <w:rPr>
+          <w:rFonts w:ascii="Times New Roman" w:hAnsi="Times New Roman" w:cs="Times New Roman"/>
+        </w:rPr>
+        <w:t>Problem 3:</w:t>
       </w:r>
       <w:bookmarkStart w:id="0" w:name="_GoBack"/>
       <w:bookmarkEnd w:id="0"/>
-    </w:p>
-    <w:p>
-      <w:pPr>
-        <w:rPr>
-          <w:rFonts w:ascii="Times New Roman" w:hAnsi="Times New Roman" w:cs="Times New Roman"/>
-        </w:rPr>
-      </w:pPr>
-    </w:p>
-    <w:p>
-      <w:pPr>
-        <w:rPr>
-          <w:rFonts w:ascii="Times New Roman" w:hAnsi="Times New Roman" w:cs="Times New Roman"/>
-        </w:rPr>
-      </w:pPr>
-      <w:r>
-        <w:rPr>
-          <w:rFonts w:ascii="Times New Roman" w:hAnsi="Times New Roman" w:cs="Times New Roman"/>
-        </w:rPr>
-        <w:t xml:space="preserve">In order to choose 1 matching pairs of all 3 </w:t>
-      </w:r>
-      <w:proofErr w:type="gramStart"/>
-      <w:r>
-        <w:rPr>
-          <w:rFonts w:ascii="Times New Roman" w:hAnsi="Times New Roman" w:cs="Times New Roman"/>
-        </w:rPr>
-        <w:t>colors…..</w:t>
-      </w:r>
-      <w:proofErr w:type="gramEnd"/>
-    </w:p>
-    <w:p>
-      <w:pPr>
-        <w:rPr>
-          <w:rFonts w:ascii="Times New Roman" w:hAnsi="Times New Roman" w:cs="Times New Roman"/>
-        </w:rPr>
-      </w:pPr>
-    </w:p>
-    <w:p>
-      <w:pPr>
-        <w:rPr>
-          <w:rFonts w:ascii="Times New Roman" w:hAnsi="Times New Roman" w:cs="Times New Roman"/>
-        </w:rPr>
-      </w:pPr>
-    </w:p>
-    <w:p>
-      <w:pPr>
-        <w:rPr>
-          <w:rFonts w:ascii="Times New Roman" w:hAnsi="Times New Roman" w:cs="Times New Roman"/>
-        </w:rPr>
-      </w:pPr>
-      <w:r>
-        <w:rPr>
-          <w:rFonts w:ascii="Times New Roman" w:hAnsi="Times New Roman" w:cs="Times New Roman"/>
-        </w:rPr>
-        <w:t>Problem 3:</w:t>
-      </w:r>
     </w:p>
     <w:p>
       <w:pPr>
@@ -3924,7 +4096,7 @@
 </file>
 
 <file path=customXml/itemProps1.xml><?xml version="1.0" encoding="utf-8"?>
-<ds:datastoreItem xmlns:ds="http://schemas.openxmlformats.org/officeDocument/2006/customXml" ds:itemID="{29FC0824-38CD-F142-8D58-924508029B8F}">
+<ds:datastoreItem xmlns:ds="http://schemas.openxmlformats.org/officeDocument/2006/customXml" ds:itemID="{1CBAB6DA-8D81-4446-B43A-56AE8FF6750C}">
   <ds:schemaRefs>
     <ds:schemaRef ds:uri="http://schemas.openxmlformats.org/officeDocument/2006/bibliography"/>
   </ds:schemaRefs>

</xml_diff>

<commit_message>
I have described Problem 3, and defined the overall goal.  I have also played with the numbers and identified a pattern to answer the question of what finger she will land on at the count of 10, 100, and 1000.
</commit_message>
<xml_diff>
--- a/O-Bryen_Dusty_WPFRepository/ProblemSolving/O'Bryen_Dusty_ProblemSolving.docx
+++ b/O-Bryen_Dusty_WPFRepository/ProblemSolving/O'Bryen_Dusty_ProblemSolving.docx
@@ -447,6 +447,1668 @@
           <w:rFonts w:ascii="Times New Roman" w:hAnsi="Times New Roman" w:cs="Times New Roman"/>
         </w:rPr>
       </w:pPr>
+    </w:p>
+    <w:p>
+      <w:pPr>
+        <w:rPr>
+          <w:rFonts w:ascii="Times New Roman" w:hAnsi="Times New Roman" w:cs="Times New Roman"/>
+          <w:b/>
+        </w:rPr>
+      </w:pPr>
+    </w:p>
+    <w:p>
+      <w:pPr>
+        <w:rPr>
+          <w:rFonts w:ascii="Times New Roman" w:hAnsi="Times New Roman" w:cs="Times New Roman"/>
+          <w:b/>
+        </w:rPr>
+      </w:pPr>
+      <w:r>
+        <w:rPr>
+          <w:rFonts w:ascii="Times New Roman" w:hAnsi="Times New Roman" w:cs="Times New Roman"/>
+          <w:b/>
+        </w:rPr>
+        <w:t>Problem 2:</w:t>
+      </w:r>
+      <w:r>
+        <w:rPr>
+          <w:rFonts w:ascii="Times New Roman" w:hAnsi="Times New Roman" w:cs="Times New Roman"/>
+          <w:b/>
+        </w:rPr>
+        <w:t xml:space="preserve"> </w:t>
+      </w:r>
+      <w:r>
+        <w:rPr>
+          <w:rFonts w:ascii="Times New Roman" w:hAnsi="Times New Roman" w:cs="Times New Roman"/>
+          <w:b/>
+        </w:rPr>
+        <w:t>Socks in the Dark:</w:t>
+      </w:r>
+    </w:p>
+    <w:p>
+      <w:pPr>
+        <w:rPr>
+          <w:rFonts w:ascii="Times New Roman" w:hAnsi="Times New Roman" w:cs="Times New Roman"/>
+          <w:b/>
+        </w:rPr>
+      </w:pPr>
+      <w:r>
+        <w:rPr>
+          <w:rFonts w:ascii="Times New Roman" w:hAnsi="Times New Roman" w:cs="Times New Roman"/>
+          <w:b/>
+        </w:rPr>
+        <w:t>There are 20 socks in a drawer: 5 pairs of black socks, 3 pairs of brown and 2 pairs of white.  You select</w:t>
+      </w:r>
+      <w:r>
+        <w:rPr>
+          <w:rFonts w:ascii="Times New Roman" w:hAnsi="Times New Roman" w:cs="Times New Roman"/>
+          <w:b/>
+        </w:rPr>
+        <w:t xml:space="preserve"> the socks in the dark and can check them only after a selection has been made.  What is the smallest number of socks you need to select to guarantee getting the </w:t>
+      </w:r>
+      <w:proofErr w:type="gramStart"/>
+      <w:r>
+        <w:rPr>
+          <w:rFonts w:ascii="Times New Roman" w:hAnsi="Times New Roman" w:cs="Times New Roman"/>
+          <w:b/>
+        </w:rPr>
+        <w:t>following:</w:t>
+      </w:r>
+      <w:proofErr w:type="gramEnd"/>
+    </w:p>
+    <w:p>
+      <w:pPr>
+        <w:pStyle w:val="ListParagraph"/>
+        <w:numPr>
+          <w:ilvl w:val="0"/>
+          <w:numId w:val="11"/>
+        </w:numPr>
+        <w:rPr>
+          <w:rFonts w:ascii="Times New Roman" w:hAnsi="Times New Roman" w:cs="Times New Roman"/>
+          <w:b/>
+        </w:rPr>
+      </w:pPr>
+      <w:r>
+        <w:rPr>
+          <w:rFonts w:ascii="Times New Roman" w:hAnsi="Times New Roman" w:cs="Times New Roman"/>
+          <w:b/>
+        </w:rPr>
+        <w:t>At least one matching pair</w:t>
+      </w:r>
+    </w:p>
+    <w:p>
+      <w:pPr>
+        <w:pStyle w:val="ListParagraph"/>
+        <w:numPr>
+          <w:ilvl w:val="0"/>
+          <w:numId w:val="11"/>
+        </w:numPr>
+        <w:rPr>
+          <w:rFonts w:ascii="Times New Roman" w:hAnsi="Times New Roman" w:cs="Times New Roman"/>
+          <w:b/>
+        </w:rPr>
+      </w:pPr>
+      <w:r>
+        <w:rPr>
+          <w:rFonts w:ascii="Times New Roman" w:hAnsi="Times New Roman" w:cs="Times New Roman"/>
+          <w:b/>
+        </w:rPr>
+        <w:t>At least one matching pair of each color.</w:t>
+      </w:r>
+    </w:p>
+    <w:p>
+      <w:pPr>
+        <w:rPr>
+          <w:rFonts w:ascii="Times New Roman" w:hAnsi="Times New Roman" w:cs="Times New Roman"/>
+        </w:rPr>
+      </w:pPr>
+    </w:p>
+    <w:p>
+      <w:pPr>
+        <w:rPr>
+          <w:rFonts w:ascii="Times New Roman" w:hAnsi="Times New Roman" w:cs="Times New Roman"/>
+        </w:rPr>
+      </w:pPr>
+      <w:r>
+        <w:rPr>
+          <w:rFonts w:ascii="Times New Roman" w:hAnsi="Times New Roman" w:cs="Times New Roman"/>
+        </w:rPr>
+        <w:t xml:space="preserve">The problem is </w:t>
+      </w:r>
+      <w:r>
+        <w:rPr>
+          <w:rFonts w:ascii="Times New Roman" w:hAnsi="Times New Roman" w:cs="Times New Roman"/>
+        </w:rPr>
+        <w:t>that in the da</w:t>
+      </w:r>
+      <w:r>
+        <w:rPr>
+          <w:rFonts w:ascii="Times New Roman" w:hAnsi="Times New Roman" w:cs="Times New Roman"/>
+        </w:rPr>
+        <w:t xml:space="preserve">rk it’s difficult to know which pair of socks </w:t>
+      </w:r>
+      <w:r>
+        <w:rPr>
+          <w:rFonts w:ascii="Times New Roman" w:hAnsi="Times New Roman" w:cs="Times New Roman"/>
+        </w:rPr>
+        <w:t>is</w:t>
+      </w:r>
+      <w:r>
+        <w:rPr>
+          <w:rFonts w:ascii="Times New Roman" w:hAnsi="Times New Roman" w:cs="Times New Roman"/>
+        </w:rPr>
+        <w:t xml:space="preserve"> being chosen</w:t>
+      </w:r>
+      <w:r>
+        <w:rPr>
+          <w:rFonts w:ascii="Times New Roman" w:hAnsi="Times New Roman" w:cs="Times New Roman"/>
+        </w:rPr>
+        <w:t>, and the person is unable to view their selection until after choosing</w:t>
+      </w:r>
+      <w:r>
+        <w:rPr>
+          <w:rFonts w:ascii="Times New Roman" w:hAnsi="Times New Roman" w:cs="Times New Roman"/>
+        </w:rPr>
+        <w:t>.</w:t>
+      </w:r>
+      <w:r>
+        <w:rPr>
+          <w:rFonts w:ascii="Times New Roman" w:hAnsi="Times New Roman" w:cs="Times New Roman"/>
+        </w:rPr>
+        <w:t xml:space="preserve">  Quite possibly </w:t>
+      </w:r>
+      <w:r>
+        <w:rPr>
+          <w:rFonts w:ascii="Times New Roman" w:hAnsi="Times New Roman" w:cs="Times New Roman"/>
+        </w:rPr>
+        <w:t xml:space="preserve">they are in a location with no electricity, or a broken light, or they do not want to </w:t>
+      </w:r>
+      <w:r>
+        <w:rPr>
+          <w:rFonts w:ascii="Times New Roman" w:hAnsi="Times New Roman" w:cs="Times New Roman"/>
+        </w:rPr>
+        <w:t>disturb</w:t>
+      </w:r>
+      <w:r>
+        <w:rPr>
+          <w:rFonts w:ascii="Times New Roman" w:hAnsi="Times New Roman" w:cs="Times New Roman"/>
+        </w:rPr>
+        <w:t xml:space="preserve"> anyone else that may be in the room</w:t>
+      </w:r>
+      <w:r>
+        <w:rPr>
+          <w:rFonts w:ascii="Times New Roman" w:hAnsi="Times New Roman" w:cs="Times New Roman"/>
+        </w:rPr>
+        <w:t>, or they are in a contest where they are blindfolded</w:t>
+      </w:r>
+      <w:r>
+        <w:rPr>
+          <w:rFonts w:ascii="Times New Roman" w:hAnsi="Times New Roman" w:cs="Times New Roman"/>
+        </w:rPr>
+        <w:t xml:space="preserve">.  </w:t>
+      </w:r>
+      <w:r>
+        <w:rPr>
+          <w:rFonts w:ascii="Times New Roman" w:hAnsi="Times New Roman" w:cs="Times New Roman"/>
+        </w:rPr>
+        <w:t xml:space="preserve">The overall goal is to </w:t>
+      </w:r>
+      <w:r>
+        <w:rPr>
+          <w:rFonts w:ascii="Times New Roman" w:hAnsi="Times New Roman" w:cs="Times New Roman"/>
+        </w:rPr>
+        <w:t>choose enough to match colors, but only as little as possible.</w:t>
+      </w:r>
+    </w:p>
+    <w:p>
+      <w:pPr>
+        <w:rPr>
+          <w:rFonts w:ascii="Times New Roman" w:hAnsi="Times New Roman" w:cs="Times New Roman"/>
+        </w:rPr>
+      </w:pPr>
+    </w:p>
+    <w:p>
+      <w:pPr>
+        <w:rPr>
+          <w:rFonts w:ascii="Times New Roman" w:hAnsi="Times New Roman" w:cs="Times New Roman"/>
+        </w:rPr>
+      </w:pPr>
+      <w:r>
+        <w:rPr>
+          <w:rFonts w:ascii="Times New Roman" w:hAnsi="Times New Roman" w:cs="Times New Roman"/>
+        </w:rPr>
+        <w:t>Breaking the problem apart, I find th</w:t>
+      </w:r>
+      <w:r>
+        <w:rPr>
+          <w:rFonts w:ascii="Times New Roman" w:hAnsi="Times New Roman" w:cs="Times New Roman"/>
+        </w:rPr>
+        <w:t xml:space="preserve">e constraints to be the inability to see, for whatever reason.  </w:t>
+      </w:r>
+      <w:r>
+        <w:rPr>
+          <w:rFonts w:ascii="Times New Roman" w:hAnsi="Times New Roman" w:cs="Times New Roman"/>
+        </w:rPr>
+        <w:t xml:space="preserve">Also, the person would need to solve this problem on the spot in their mind.  And the fact that they are limited on the amount they are to grab.  </w:t>
+      </w:r>
+      <w:r>
+        <w:rPr>
+          <w:rFonts w:ascii="Times New Roman" w:hAnsi="Times New Roman" w:cs="Times New Roman"/>
+        </w:rPr>
+        <w:t>The sub goal is to figure out a solution to find at least one matching pair, and a matching pair of each color</w:t>
+      </w:r>
+      <w:r>
+        <w:rPr>
+          <w:rFonts w:ascii="Times New Roman" w:hAnsi="Times New Roman" w:cs="Times New Roman"/>
+        </w:rPr>
+        <w:t xml:space="preserve"> by getting as few as possible</w:t>
+      </w:r>
+      <w:r>
+        <w:rPr>
+          <w:rFonts w:ascii="Times New Roman" w:hAnsi="Times New Roman" w:cs="Times New Roman"/>
+        </w:rPr>
+        <w:t>.</w:t>
+      </w:r>
+    </w:p>
+    <w:p>
+      <w:pPr>
+        <w:rPr>
+          <w:rFonts w:ascii="Times New Roman" w:hAnsi="Times New Roman" w:cs="Times New Roman"/>
+        </w:rPr>
+      </w:pPr>
+    </w:p>
+    <w:p>
+      <w:pPr>
+        <w:rPr>
+          <w:rFonts w:ascii="Times New Roman" w:hAnsi="Times New Roman" w:cs="Times New Roman"/>
+        </w:rPr>
+      </w:pPr>
+      <w:r>
+        <w:rPr>
+          <w:rFonts w:ascii="Times New Roman" w:hAnsi="Times New Roman" w:cs="Times New Roman"/>
+        </w:rPr>
+        <w:t>Possi</w:t>
+      </w:r>
+      <w:r>
+        <w:rPr>
+          <w:rFonts w:ascii="Times New Roman" w:hAnsi="Times New Roman" w:cs="Times New Roman"/>
+        </w:rPr>
+        <w:t xml:space="preserve">ble solutions could be: One, to just grab some and rely on </w:t>
+      </w:r>
+      <w:r>
+        <w:rPr>
+          <w:rFonts w:ascii="Times New Roman" w:hAnsi="Times New Roman" w:cs="Times New Roman"/>
+        </w:rPr>
+        <w:t>luck to get matching pairs.  Or</w:t>
+      </w:r>
+      <w:r>
+        <w:rPr>
+          <w:rFonts w:ascii="Times New Roman" w:hAnsi="Times New Roman" w:cs="Times New Roman"/>
+        </w:rPr>
+        <w:t xml:space="preserve"> t</w:t>
+      </w:r>
+      <w:r>
+        <w:rPr>
+          <w:rFonts w:ascii="Times New Roman" w:hAnsi="Times New Roman" w:cs="Times New Roman"/>
+        </w:rPr>
+        <w:t>w</w:t>
+      </w:r>
+      <w:r>
+        <w:rPr>
+          <w:rFonts w:ascii="Times New Roman" w:hAnsi="Times New Roman" w:cs="Times New Roman"/>
+        </w:rPr>
+        <w:t>o</w:t>
+      </w:r>
+      <w:r>
+        <w:rPr>
+          <w:rFonts w:ascii="Times New Roman" w:hAnsi="Times New Roman" w:cs="Times New Roman"/>
+        </w:rPr>
+        <w:t>,</w:t>
+      </w:r>
+      <w:r>
+        <w:rPr>
+          <w:rFonts w:ascii="Times New Roman" w:hAnsi="Times New Roman" w:cs="Times New Roman"/>
+        </w:rPr>
+        <w:t xml:space="preserve"> </w:t>
+      </w:r>
+      <w:r>
+        <w:rPr>
+          <w:rFonts w:ascii="Times New Roman" w:hAnsi="Times New Roman" w:cs="Times New Roman"/>
+        </w:rPr>
+        <w:t>strategize a m</w:t>
+      </w:r>
+      <w:r>
+        <w:rPr>
+          <w:rFonts w:ascii="Times New Roman" w:hAnsi="Times New Roman" w:cs="Times New Roman"/>
+        </w:rPr>
+        <w:t>athematical plan to end up with enough to make matching pairs.</w:t>
+      </w:r>
+    </w:p>
+    <w:p>
+      <w:pPr>
+        <w:rPr>
+          <w:rFonts w:ascii="Times New Roman" w:hAnsi="Times New Roman" w:cs="Times New Roman"/>
+        </w:rPr>
+      </w:pPr>
+    </w:p>
+    <w:p>
+      <w:pPr>
+        <w:rPr>
+          <w:rFonts w:ascii="Times New Roman" w:hAnsi="Times New Roman" w:cs="Times New Roman"/>
+        </w:rPr>
+      </w:pPr>
+      <w:r>
+        <w:rPr>
+          <w:rFonts w:ascii="Times New Roman" w:hAnsi="Times New Roman" w:cs="Times New Roman"/>
+        </w:rPr>
+        <w:t>Randomly grabbing socks and relying on luck could work, but it’s quite a roll of the dice and will not guarantee meeting the goal of the exact amount of matching pairs asked for.  So, the best solution seems to be using mathematical logic to make the matches, and as long as the calculations are correct, this solution will meet the goal for both of the required matches of socks.</w:t>
+      </w:r>
+    </w:p>
+    <w:p>
+      <w:pPr>
+        <w:rPr>
+          <w:rFonts w:ascii="Times New Roman" w:hAnsi="Times New Roman" w:cs="Times New Roman"/>
+        </w:rPr>
+      </w:pPr>
+    </w:p>
+    <w:p>
+      <w:pPr>
+        <w:rPr>
+          <w:rFonts w:ascii="Times New Roman" w:hAnsi="Times New Roman" w:cs="Times New Roman"/>
+        </w:rPr>
+      </w:pPr>
+      <w:proofErr w:type="gramStart"/>
+      <w:r>
+        <w:rPr>
+          <w:rFonts w:ascii="Times New Roman" w:hAnsi="Times New Roman" w:cs="Times New Roman"/>
+        </w:rPr>
+        <w:t xml:space="preserve">a)  </w:t>
+      </w:r>
+      <w:r>
+        <w:rPr>
+          <w:rFonts w:ascii="Times New Roman" w:hAnsi="Times New Roman" w:cs="Times New Roman"/>
+        </w:rPr>
+        <w:t>In</w:t>
+      </w:r>
+      <w:proofErr w:type="gramEnd"/>
+      <w:r>
+        <w:rPr>
+          <w:rFonts w:ascii="Times New Roman" w:hAnsi="Times New Roman" w:cs="Times New Roman"/>
+        </w:rPr>
+        <w:t xml:space="preserve"> order to choose just 1 matching pair of socks, and grabbing the least amount possible, I feel the best mathematical method would be to grab 4 socks total.  Since we know there are 3 colors of socks, it makes sense to grab at least 3.  Granted there will be no guarantee that 1 of each color was chosen, but by grabbing a 4</w:t>
+      </w:r>
+      <w:r>
+        <w:rPr>
+          <w:rFonts w:ascii="Times New Roman" w:hAnsi="Times New Roman" w:cs="Times New Roman"/>
+          <w:vertAlign w:val="superscript"/>
+        </w:rPr>
+        <w:t>th</w:t>
+      </w:r>
+      <w:r>
+        <w:rPr>
+          <w:rFonts w:ascii="Times New Roman" w:hAnsi="Times New Roman" w:cs="Times New Roman"/>
+        </w:rPr>
+        <w:t xml:space="preserve"> sock, that one is guaranteed to match at least 1 of the other 3 socks chosen.  All 4 socks could end up being the same color, or 2 socks and 2 socks, or 3 socks and 1 other color.  No matter how you look at it, by choosing at least 4, there is guaranteed to be at least 1 matching pair.  If only 3 socks were chosen, they could possibly end up being 1 of each color; therefore, not a guaranteed match.</w:t>
+      </w:r>
+      <w:r>
+        <w:rPr>
+          <w:rFonts w:ascii="Times New Roman" w:hAnsi="Times New Roman" w:cs="Times New Roman"/>
+        </w:rPr>
+        <w:t xml:space="preserve">  If 5 or more socks were to be chosen, it would guarantee at least 2 matching pairs; which is more than what is being asked for this scenario, and would not be the least amount possible to guarantee at least 1 match.</w:t>
+      </w:r>
+    </w:p>
+    <w:p>
+      <w:pPr>
+        <w:rPr>
+          <w:rFonts w:ascii="Times New Roman" w:hAnsi="Times New Roman" w:cs="Times New Roman"/>
+        </w:rPr>
+      </w:pPr>
+    </w:p>
+    <w:p>
+      <w:pPr>
+        <w:rPr>
+          <w:rFonts w:ascii="Times New Roman" w:hAnsi="Times New Roman" w:cs="Times New Roman"/>
+        </w:rPr>
+      </w:pPr>
+      <w:proofErr w:type="gramStart"/>
+      <w:r>
+        <w:rPr>
+          <w:rFonts w:ascii="Times New Roman" w:hAnsi="Times New Roman" w:cs="Times New Roman"/>
+        </w:rPr>
+        <w:t xml:space="preserve">b)  </w:t>
+      </w:r>
+      <w:r>
+        <w:rPr>
+          <w:rFonts w:ascii="Times New Roman" w:hAnsi="Times New Roman" w:cs="Times New Roman"/>
+        </w:rPr>
+        <w:t>In</w:t>
+      </w:r>
+      <w:proofErr w:type="gramEnd"/>
+      <w:r>
+        <w:rPr>
+          <w:rFonts w:ascii="Times New Roman" w:hAnsi="Times New Roman" w:cs="Times New Roman"/>
+        </w:rPr>
+        <w:t xml:space="preserve"> </w:t>
+      </w:r>
+      <w:r>
+        <w:rPr>
+          <w:rFonts w:ascii="Times New Roman" w:hAnsi="Times New Roman" w:cs="Times New Roman"/>
+        </w:rPr>
+        <w:t>order to choose 1 matching pair</w:t>
+      </w:r>
+      <w:r>
+        <w:rPr>
+          <w:rFonts w:ascii="Times New Roman" w:hAnsi="Times New Roman" w:cs="Times New Roman"/>
+        </w:rPr>
+        <w:t xml:space="preserve"> of all 3 colors</w:t>
+      </w:r>
+      <w:r>
+        <w:rPr>
+          <w:rFonts w:ascii="Times New Roman" w:hAnsi="Times New Roman" w:cs="Times New Roman"/>
+        </w:rPr>
+        <w:t>, and still grabbing the least</w:t>
+      </w:r>
+      <w:r>
+        <w:rPr>
+          <w:rFonts w:ascii="Times New Roman" w:hAnsi="Times New Roman" w:cs="Times New Roman"/>
+        </w:rPr>
+        <w:t xml:space="preserve"> amount possible to guarantee the correct </w:t>
+      </w:r>
+      <w:r>
+        <w:rPr>
+          <w:rFonts w:ascii="Times New Roman" w:hAnsi="Times New Roman" w:cs="Times New Roman"/>
+        </w:rPr>
+        <w:t>match</w:t>
+      </w:r>
+      <w:r>
+        <w:rPr>
+          <w:rFonts w:ascii="Times New Roman" w:hAnsi="Times New Roman" w:cs="Times New Roman"/>
+        </w:rPr>
+        <w:t>es</w:t>
+      </w:r>
+      <w:r>
+        <w:rPr>
+          <w:rFonts w:ascii="Times New Roman" w:hAnsi="Times New Roman" w:cs="Times New Roman"/>
+        </w:rPr>
+        <w:t>, I considered the possibility of using the above method for choosing just 1 sock and multiplying it by 3</w:t>
+      </w:r>
+      <w:r>
+        <w:rPr>
+          <w:rFonts w:ascii="Times New Roman" w:hAnsi="Times New Roman" w:cs="Times New Roman"/>
+        </w:rPr>
+        <w:t>.  That would have been a total of 12 socks chosen.  H</w:t>
+      </w:r>
+      <w:r>
+        <w:rPr>
+          <w:rFonts w:ascii="Times New Roman" w:hAnsi="Times New Roman" w:cs="Times New Roman"/>
+        </w:rPr>
+        <w:t xml:space="preserve">owever, </w:t>
+      </w:r>
+      <w:r>
+        <w:rPr>
+          <w:rFonts w:ascii="Times New Roman" w:hAnsi="Times New Roman" w:cs="Times New Roman"/>
+        </w:rPr>
+        <w:t xml:space="preserve">that would only guarantee 1 matching pair still, because it’s possible that 10 of the socks chosen are black, and the other 2 are a white and a brown one.  </w:t>
+      </w:r>
+      <w:r>
+        <w:rPr>
+          <w:rFonts w:ascii="Times New Roman" w:hAnsi="Times New Roman" w:cs="Times New Roman"/>
+        </w:rPr>
+        <w:t xml:space="preserve">So, we need to assume, in order to guarantee 1 pair of each color, that it’s possible, not likely, but possible that 10 of the socks chosen are black.  That would give us at least 1 matching pair in black, and no </w:t>
+      </w:r>
+      <w:proofErr w:type="gramStart"/>
+      <w:r>
+        <w:rPr>
+          <w:rFonts w:ascii="Times New Roman" w:hAnsi="Times New Roman" w:cs="Times New Roman"/>
+        </w:rPr>
+        <w:t>more black</w:t>
+      </w:r>
+      <w:proofErr w:type="gramEnd"/>
+      <w:r>
+        <w:rPr>
+          <w:rFonts w:ascii="Times New Roman" w:hAnsi="Times New Roman" w:cs="Times New Roman"/>
+        </w:rPr>
+        <w:t xml:space="preserve"> socks left to choose from.  If the 2 left over were the same color, that would give us a second matching pair, a</w:t>
+      </w:r>
+      <w:r>
+        <w:rPr>
+          <w:rFonts w:ascii="Times New Roman" w:hAnsi="Times New Roman" w:cs="Times New Roman"/>
+        </w:rPr>
+        <w:t>t which point we would still need to get the third matching pair; but if the 2 other socks were brown, we would still have 4 brown socks, and 4 white socks left to choose from.  We would need to grab at least 6 more in order to eliminate the possibility of choosing another brown pair, and giving us the guarantee of at least 1 white pair.  That is a total of 18 socks chosen to guarantee 1 match of each color.  If those other two socks left ov</w:t>
+      </w:r>
+      <w:r>
+        <w:rPr>
+          <w:rFonts w:ascii="Times New Roman" w:hAnsi="Times New Roman" w:cs="Times New Roman"/>
+        </w:rPr>
+        <w:t xml:space="preserve">er after choosing our first 12 were 2 white ones, then we would only need to grab 4 more in order to guarantee a brown match.  The problem with this entire scenario is that we cannot see, so we just don’t know what we are grabbing, and if we are to guarantee a match of all three colors, then we’d have to plan on eliminating the two colors with the most amount, the brown (6) and the black (10), leaving us only 2 more to have to choose to be positive that we also got at least 2 whites in there.  </w:t>
+      </w:r>
+      <w:r>
+        <w:rPr>
+          <w:rFonts w:ascii="Times New Roman" w:hAnsi="Times New Roman" w:cs="Times New Roman"/>
+        </w:rPr>
+        <w:t>To come to this conclusion I spent at least an hour trying to choose socks based on different options, and to do this scenario really doesn’t allow us to choose only a few to come to our goal.  It’s not realistic, as there are so many variables involved.  One possibility not discussed</w:t>
+      </w:r>
+      <w:r>
+        <w:rPr>
+          <w:rFonts w:ascii="Times New Roman" w:hAnsi="Times New Roman" w:cs="Times New Roman"/>
+        </w:rPr>
+        <w:t xml:space="preserve"> is that each color of socks could be different styles; therefore, possibly having a different </w:t>
+      </w:r>
+      <w:proofErr w:type="gramStart"/>
+      <w:r>
+        <w:rPr>
+          <w:rFonts w:ascii="Times New Roman" w:hAnsi="Times New Roman" w:cs="Times New Roman"/>
+        </w:rPr>
+        <w:t>feel</w:t>
+      </w:r>
+      <w:proofErr w:type="gramEnd"/>
+      <w:r>
+        <w:rPr>
+          <w:rFonts w:ascii="Times New Roman" w:hAnsi="Times New Roman" w:cs="Times New Roman"/>
+        </w:rPr>
+        <w:t>.  In lieu of eyesight, one might be able to rely on touch instead.</w:t>
+      </w:r>
+    </w:p>
+    <w:p>
+      <w:pPr>
+        <w:rPr>
+          <w:rFonts w:ascii="Times New Roman" w:hAnsi="Times New Roman" w:cs="Times New Roman"/>
+        </w:rPr>
+      </w:pPr>
+    </w:p>
+    <w:p>
+      <w:pPr>
+        <w:rPr>
+          <w:rFonts w:ascii="Times New Roman" w:hAnsi="Times New Roman" w:cs="Times New Roman"/>
+        </w:rPr>
+      </w:pPr>
+      <w:r>
+        <w:rPr>
+          <w:rFonts w:ascii="Times New Roman" w:hAnsi="Times New Roman" w:cs="Times New Roman"/>
+        </w:rPr>
+        <w:t>The same solution does not fit each of the scenarios.</w:t>
+      </w:r>
+    </w:p>
+    <w:p>
+      <w:pPr>
+        <w:rPr>
+          <w:rFonts w:ascii="Times New Roman" w:hAnsi="Times New Roman" w:cs="Times New Roman"/>
+        </w:rPr>
+      </w:pPr>
+    </w:p>
+    <w:p>
+      <w:pPr>
+        <w:rPr>
+          <w:rFonts w:ascii="Times New Roman" w:hAnsi="Times New Roman" w:cs="Times New Roman"/>
+        </w:rPr>
+      </w:pPr>
+    </w:p>
+    <w:p>
+      <w:pPr>
+        <w:rPr>
+          <w:rFonts w:ascii="Times New Roman" w:hAnsi="Times New Roman" w:cs="Times New Roman"/>
+        </w:rPr>
+      </w:pPr>
+    </w:p>
+    <w:p>
+      <w:pPr>
+        <w:rPr>
+          <w:rFonts w:ascii="Times New Roman" w:hAnsi="Times New Roman" w:cs="Times New Roman"/>
+          <w:b/>
+        </w:rPr>
+      </w:pPr>
+      <w:r>
+        <w:rPr>
+          <w:rFonts w:ascii="Times New Roman" w:hAnsi="Times New Roman" w:cs="Times New Roman"/>
+          <w:b/>
+        </w:rPr>
+        <w:t>Problem 3:</w:t>
+      </w:r>
+      <w:r>
+        <w:rPr>
+          <w:rFonts w:ascii="Times New Roman" w:hAnsi="Times New Roman" w:cs="Times New Roman"/>
+          <w:b/>
+        </w:rPr>
+        <w:t xml:space="preserve"> Predicting Fingers:</w:t>
+      </w:r>
+    </w:p>
+    <w:p>
+      <w:pPr>
+        <w:rPr>
+          <w:rFonts w:ascii="Times New Roman" w:hAnsi="Times New Roman" w:cs="Times New Roman"/>
+          <w:b/>
+        </w:rPr>
+      </w:pPr>
+      <w:r>
+        <w:rPr>
+          <w:rFonts w:ascii="Times New Roman" w:hAnsi="Times New Roman" w:cs="Times New Roman"/>
+          <w:b/>
+        </w:rPr>
+        <w:t>A little girl counts using the fingers of her left hand as follows: She starts by calling her thumb 1, the first finger 2, the middle finger 3, ring finger 4, and little finger 5.  Then she reverses direction, calling the ring finger 6, middle finger 7, the first finger 8, and thumb 9, after which she calls her first finger 10 and so on.  If she continues to count in this manner, on which finger will she stop?</w:t>
+      </w:r>
+    </w:p>
+    <w:p>
+      <w:pPr>
+        <w:pStyle w:val="ListParagraph"/>
+        <w:numPr>
+          <w:ilvl w:val="0"/>
+          <w:numId w:val="12"/>
+        </w:numPr>
+        <w:rPr>
+          <w:rFonts w:ascii="Times New Roman" w:hAnsi="Times New Roman" w:cs="Times New Roman"/>
+          <w:b/>
+        </w:rPr>
+      </w:pPr>
+      <w:r>
+        <w:rPr>
+          <w:rFonts w:ascii="Times New Roman" w:hAnsi="Times New Roman" w:cs="Times New Roman"/>
+          <w:b/>
+        </w:rPr>
+        <w:t>What if the girl counts from 1 to 10</w:t>
+      </w:r>
+    </w:p>
+    <w:p>
+      <w:pPr>
+        <w:pStyle w:val="ListParagraph"/>
+        <w:numPr>
+          <w:ilvl w:val="0"/>
+          <w:numId w:val="12"/>
+        </w:numPr>
+        <w:rPr>
+          <w:rFonts w:ascii="Times New Roman" w:hAnsi="Times New Roman" w:cs="Times New Roman"/>
+          <w:b/>
+        </w:rPr>
+      </w:pPr>
+      <w:r>
+        <w:rPr>
+          <w:rFonts w:ascii="Times New Roman" w:hAnsi="Times New Roman" w:cs="Times New Roman"/>
+          <w:b/>
+        </w:rPr>
+        <w:t>What if the girl counts from 1 to 100</w:t>
+      </w:r>
+    </w:p>
+    <w:p>
+      <w:pPr>
+        <w:pStyle w:val="ListParagraph"/>
+        <w:numPr>
+          <w:ilvl w:val="0"/>
+          <w:numId w:val="12"/>
+        </w:numPr>
+        <w:rPr>
+          <w:rFonts w:ascii="Times New Roman" w:hAnsi="Times New Roman" w:cs="Times New Roman"/>
+          <w:b/>
+        </w:rPr>
+      </w:pPr>
+      <w:r>
+        <w:rPr>
+          <w:rFonts w:ascii="Times New Roman" w:hAnsi="Times New Roman" w:cs="Times New Roman"/>
+          <w:b/>
+        </w:rPr>
+        <w:t>What if the girl counts from 1 to 1000</w:t>
+      </w:r>
+    </w:p>
+    <w:p>
+      <w:pPr>
+        <w:rPr>
+          <w:rFonts w:ascii="Times New Roman" w:hAnsi="Times New Roman" w:cs="Times New Roman"/>
+        </w:rPr>
+      </w:pPr>
+    </w:p>
+    <w:p>
+      <w:pPr>
+        <w:rPr>
+          <w:rFonts w:ascii="Times New Roman" w:hAnsi="Times New Roman" w:cs="Times New Roman"/>
+        </w:rPr>
+      </w:pPr>
+      <w:r>
+        <w:rPr>
+          <w:rFonts w:ascii="Times New Roman" w:hAnsi="Times New Roman" w:cs="Times New Roman"/>
+        </w:rPr>
+        <w:t xml:space="preserve">The main problem in this entire scenario is that the girl is counting irregularly on her fingers, and not in a </w:t>
+      </w:r>
+      <w:r>
+        <w:rPr>
+          <w:rFonts w:ascii="Times New Roman" w:hAnsi="Times New Roman" w:cs="Times New Roman"/>
+        </w:rPr>
+        <w:t>repetitive manner going the same direction from 1-10, and then starting over going the same direction every count of 10.  The girl is probably young, and does not know multiplication since she is counting on her fingers, and based on the numbers that she needs to count to, it seems she is learning to count by 10’s and 100’s.  Ac</w:t>
+      </w:r>
+      <w:r>
+        <w:rPr>
+          <w:rFonts w:ascii="Times New Roman" w:hAnsi="Times New Roman" w:cs="Times New Roman"/>
+        </w:rPr>
+        <w:t>c</w:t>
+      </w:r>
+      <w:r>
+        <w:rPr>
+          <w:rFonts w:ascii="Times New Roman" w:hAnsi="Times New Roman" w:cs="Times New Roman"/>
+        </w:rPr>
+        <w:t>ording to this scenario, the overall goal is to find out what finger she will land on</w:t>
+      </w:r>
+      <w:r>
+        <w:rPr>
+          <w:rFonts w:ascii="Times New Roman" w:hAnsi="Times New Roman" w:cs="Times New Roman"/>
+        </w:rPr>
+        <w:t xml:space="preserve"> if counting by 10’s, and then 100’s, using the irregular pattern of counting that she started with.</w:t>
+      </w:r>
+      <w:r>
+        <w:rPr>
+          <w:rFonts w:ascii="Times New Roman" w:hAnsi="Times New Roman" w:cs="Times New Roman"/>
+        </w:rPr>
+        <w:t xml:space="preserve"> </w:t>
+      </w:r>
+      <w:bookmarkStart w:id="0" w:name="_GoBack"/>
+      <w:bookmarkEnd w:id="0"/>
+    </w:p>
+    <w:p>
+      <w:pPr>
+        <w:rPr>
+          <w:rFonts w:ascii="Times New Roman" w:hAnsi="Times New Roman" w:cs="Times New Roman"/>
+        </w:rPr>
+      </w:pPr>
+    </w:p>
+    <w:p>
+      <w:pPr>
+        <w:rPr>
+          <w:rFonts w:ascii="Times New Roman" w:hAnsi="Times New Roman" w:cs="Times New Roman"/>
+        </w:rPr>
+      </w:pPr>
+      <w:r>
+        <w:rPr>
+          <w:rFonts w:ascii="Times New Roman" w:hAnsi="Times New Roman" w:cs="Times New Roman"/>
+        </w:rPr>
+        <w:t>5</w:t>
+      </w:r>
+      <w:r>
+        <w:rPr>
+          <w:rFonts w:ascii="Times New Roman" w:hAnsi="Times New Roman" w:cs="Times New Roman"/>
+        </w:rPr>
+        <w:t xml:space="preserve"> </w:t>
+      </w:r>
+      <w:proofErr w:type="gramStart"/>
+      <w:r>
+        <w:rPr>
+          <w:rFonts w:ascii="Times New Roman" w:hAnsi="Times New Roman" w:cs="Times New Roman"/>
+        </w:rPr>
+        <w:t>pinky</w:t>
+      </w:r>
+      <w:proofErr w:type="gramEnd"/>
+    </w:p>
+    <w:p>
+      <w:pPr>
+        <w:rPr>
+          <w:rFonts w:ascii="Times New Roman" w:hAnsi="Times New Roman" w:cs="Times New Roman"/>
+        </w:rPr>
+      </w:pPr>
+      <w:proofErr w:type="gramStart"/>
+      <w:r>
+        <w:rPr>
+          <w:rFonts w:ascii="Times New Roman" w:hAnsi="Times New Roman" w:cs="Times New Roman"/>
+        </w:rPr>
+        <w:t>add</w:t>
+      </w:r>
+      <w:proofErr w:type="gramEnd"/>
+      <w:r>
+        <w:rPr>
+          <w:rFonts w:ascii="Times New Roman" w:hAnsi="Times New Roman" w:cs="Times New Roman"/>
+        </w:rPr>
+        <w:t xml:space="preserve"> 4 = 9 thumb</w:t>
+      </w:r>
+    </w:p>
+    <w:p>
+      <w:pPr>
+        <w:rPr>
+          <w:rFonts w:ascii="Times New Roman" w:hAnsi="Times New Roman" w:cs="Times New Roman"/>
+        </w:rPr>
+      </w:pPr>
+      <w:proofErr w:type="gramStart"/>
+      <w:r>
+        <w:rPr>
+          <w:rFonts w:ascii="Times New Roman" w:hAnsi="Times New Roman" w:cs="Times New Roman"/>
+        </w:rPr>
+        <w:t>add</w:t>
+      </w:r>
+      <w:proofErr w:type="gramEnd"/>
+      <w:r>
+        <w:rPr>
+          <w:rFonts w:ascii="Times New Roman" w:hAnsi="Times New Roman" w:cs="Times New Roman"/>
+        </w:rPr>
+        <w:t xml:space="preserve"> 1</w:t>
+      </w:r>
+      <w:r>
+        <w:rPr>
+          <w:rFonts w:ascii="Times New Roman" w:hAnsi="Times New Roman" w:cs="Times New Roman"/>
+        </w:rPr>
+        <w:t>= 10 first finger</w:t>
+      </w:r>
+    </w:p>
+    <w:p>
+      <w:pPr>
+        <w:rPr>
+          <w:rFonts w:ascii="Times New Roman" w:hAnsi="Times New Roman" w:cs="Times New Roman"/>
+        </w:rPr>
+      </w:pPr>
+      <w:proofErr w:type="gramStart"/>
+      <w:r>
+        <w:rPr>
+          <w:rFonts w:ascii="Times New Roman" w:hAnsi="Times New Roman" w:cs="Times New Roman"/>
+        </w:rPr>
+        <w:t>add</w:t>
+      </w:r>
+      <w:proofErr w:type="gramEnd"/>
+      <w:r>
+        <w:rPr>
+          <w:rFonts w:ascii="Times New Roman" w:hAnsi="Times New Roman" w:cs="Times New Roman"/>
+        </w:rPr>
+        <w:t xml:space="preserve"> 3 = 13 pinky</w:t>
+      </w:r>
+    </w:p>
+    <w:p>
+      <w:pPr>
+        <w:rPr>
+          <w:rFonts w:ascii="Times New Roman" w:hAnsi="Times New Roman" w:cs="Times New Roman"/>
+        </w:rPr>
+      </w:pPr>
+      <w:proofErr w:type="gramStart"/>
+      <w:r>
+        <w:rPr>
+          <w:rFonts w:ascii="Times New Roman" w:hAnsi="Times New Roman" w:cs="Times New Roman"/>
+        </w:rPr>
+        <w:t>add</w:t>
+      </w:r>
+      <w:proofErr w:type="gramEnd"/>
+      <w:r>
+        <w:rPr>
+          <w:rFonts w:ascii="Times New Roman" w:hAnsi="Times New Roman" w:cs="Times New Roman"/>
+        </w:rPr>
+        <w:t xml:space="preserve"> 4 = 17 thumb</w:t>
+      </w:r>
+      <w:r>
+        <w:rPr>
+          <w:rFonts w:ascii="Times New Roman" w:hAnsi="Times New Roman" w:cs="Times New Roman"/>
+        </w:rPr>
+        <w:t xml:space="preserve"> </w:t>
+      </w:r>
+    </w:p>
+    <w:p>
+      <w:pPr>
+        <w:rPr>
+          <w:rFonts w:ascii="Times New Roman" w:hAnsi="Times New Roman" w:cs="Times New Roman"/>
+        </w:rPr>
+      </w:pPr>
+      <w:proofErr w:type="gramStart"/>
+      <w:r>
+        <w:rPr>
+          <w:rFonts w:ascii="Times New Roman" w:hAnsi="Times New Roman" w:cs="Times New Roman"/>
+        </w:rPr>
+        <w:t>add</w:t>
+      </w:r>
+      <w:proofErr w:type="gramEnd"/>
+      <w:r>
+        <w:rPr>
+          <w:rFonts w:ascii="Times New Roman" w:hAnsi="Times New Roman" w:cs="Times New Roman"/>
+        </w:rPr>
+        <w:t xml:space="preserve"> 3 = 20 ring</w:t>
+      </w:r>
+    </w:p>
+    <w:p>
+      <w:pPr>
+        <w:rPr>
+          <w:rFonts w:ascii="Times New Roman" w:hAnsi="Times New Roman" w:cs="Times New Roman"/>
+        </w:rPr>
+      </w:pPr>
+      <w:proofErr w:type="gramStart"/>
+      <w:r>
+        <w:rPr>
+          <w:rFonts w:ascii="Times New Roman" w:hAnsi="Times New Roman" w:cs="Times New Roman"/>
+        </w:rPr>
+        <w:t>add</w:t>
+      </w:r>
+      <w:proofErr w:type="gramEnd"/>
+      <w:r>
+        <w:rPr>
+          <w:rFonts w:ascii="Times New Roman" w:hAnsi="Times New Roman" w:cs="Times New Roman"/>
+        </w:rPr>
+        <w:t xml:space="preserve"> 1 = 21 pinky</w:t>
+      </w:r>
+    </w:p>
+    <w:p>
+      <w:pPr>
+        <w:rPr>
+          <w:rFonts w:ascii="Times New Roman" w:hAnsi="Times New Roman" w:cs="Times New Roman"/>
+        </w:rPr>
+      </w:pPr>
+      <w:proofErr w:type="gramStart"/>
+      <w:r>
+        <w:rPr>
+          <w:rFonts w:ascii="Times New Roman" w:hAnsi="Times New Roman" w:cs="Times New Roman"/>
+        </w:rPr>
+        <w:t>add</w:t>
+      </w:r>
+      <w:proofErr w:type="gramEnd"/>
+      <w:r>
+        <w:rPr>
+          <w:rFonts w:ascii="Times New Roman" w:hAnsi="Times New Roman" w:cs="Times New Roman"/>
+        </w:rPr>
+        <w:t xml:space="preserve"> 4 = 25 thumb</w:t>
+      </w:r>
+    </w:p>
+    <w:p>
+      <w:pPr>
+        <w:rPr>
+          <w:rFonts w:ascii="Times New Roman" w:hAnsi="Times New Roman" w:cs="Times New Roman"/>
+        </w:rPr>
+      </w:pPr>
+    </w:p>
+    <w:p>
+      <w:pPr>
+        <w:rPr>
+          <w:rFonts w:ascii="Times New Roman" w:hAnsi="Times New Roman" w:cs="Times New Roman"/>
+        </w:rPr>
+      </w:pPr>
+      <w:r>
+        <w:rPr>
+          <w:rFonts w:ascii="Times New Roman" w:hAnsi="Times New Roman" w:cs="Times New Roman"/>
+        </w:rPr>
+        <w:t xml:space="preserve">5 </w:t>
+      </w:r>
+      <w:proofErr w:type="gramStart"/>
+      <w:r>
+        <w:rPr>
+          <w:rFonts w:ascii="Times New Roman" w:hAnsi="Times New Roman" w:cs="Times New Roman"/>
+        </w:rPr>
+        <w:t>pinky</w:t>
+      </w:r>
+      <w:proofErr w:type="gramEnd"/>
+    </w:p>
+    <w:p>
+      <w:pPr>
+        <w:rPr>
+          <w:rFonts w:ascii="Times New Roman" w:hAnsi="Times New Roman" w:cs="Times New Roman"/>
+        </w:rPr>
+      </w:pPr>
+      <w:proofErr w:type="gramStart"/>
+      <w:r>
+        <w:rPr>
+          <w:rFonts w:ascii="Times New Roman" w:hAnsi="Times New Roman" w:cs="Times New Roman"/>
+          <w:highlight w:val="yellow"/>
+        </w:rPr>
+        <w:t>add</w:t>
+      </w:r>
+      <w:proofErr w:type="gramEnd"/>
+      <w:r>
+        <w:rPr>
+          <w:rFonts w:ascii="Times New Roman" w:hAnsi="Times New Roman" w:cs="Times New Roman"/>
+          <w:highlight w:val="yellow"/>
+        </w:rPr>
+        <w:t xml:space="preserve"> 5 = 10 first</w:t>
+      </w:r>
+      <w:r>
+        <w:rPr>
+          <w:rFonts w:ascii="Times New Roman" w:hAnsi="Times New Roman" w:cs="Times New Roman"/>
+        </w:rPr>
+        <w:t xml:space="preserve"> </w:t>
+      </w:r>
+      <w:r>
+        <w:rPr>
+          <w:rFonts w:ascii="Times New Roman" w:hAnsi="Times New Roman" w:cs="Times New Roman"/>
+        </w:rPr>
+        <w:tab/>
+      </w:r>
+      <w:r>
+        <w:rPr>
+          <w:rFonts w:ascii="Times New Roman" w:hAnsi="Times New Roman" w:cs="Times New Roman"/>
+        </w:rPr>
+        <w:tab/>
+        <w:t>10 +20 = 30 ring +20 = 50 first +20 = 70 ring +20 = first</w:t>
+      </w:r>
+    </w:p>
+    <w:p>
+      <w:pPr>
+        <w:rPr>
+          <w:rFonts w:ascii="Times New Roman" w:hAnsi="Times New Roman" w:cs="Times New Roman"/>
+          <w:highlight w:val="cyan"/>
+        </w:rPr>
+      </w:pPr>
+      <w:proofErr w:type="gramStart"/>
+      <w:r>
+        <w:rPr>
+          <w:rFonts w:ascii="Times New Roman" w:hAnsi="Times New Roman" w:cs="Times New Roman"/>
+          <w:highlight w:val="cyan"/>
+        </w:rPr>
+        <w:t>add</w:t>
+      </w:r>
+      <w:proofErr w:type="gramEnd"/>
+      <w:r>
+        <w:rPr>
+          <w:rFonts w:ascii="Times New Roman" w:hAnsi="Times New Roman" w:cs="Times New Roman"/>
+          <w:highlight w:val="cyan"/>
+        </w:rPr>
+        <w:t xml:space="preserve"> 10 = 20 ring </w:t>
+      </w:r>
+    </w:p>
+    <w:p>
+      <w:pPr>
+        <w:rPr>
+          <w:rFonts w:ascii="Times New Roman" w:hAnsi="Times New Roman" w:cs="Times New Roman"/>
+        </w:rPr>
+      </w:pPr>
+      <w:proofErr w:type="gramStart"/>
+      <w:r>
+        <w:rPr>
+          <w:rFonts w:ascii="Times New Roman" w:hAnsi="Times New Roman" w:cs="Times New Roman"/>
+          <w:highlight w:val="cyan"/>
+        </w:rPr>
+        <w:t>add</w:t>
+      </w:r>
+      <w:proofErr w:type="gramEnd"/>
+      <w:r>
+        <w:rPr>
+          <w:rFonts w:ascii="Times New Roman" w:hAnsi="Times New Roman" w:cs="Times New Roman"/>
+          <w:highlight w:val="cyan"/>
+        </w:rPr>
+        <w:t xml:space="preserve"> 10 = 30 ring</w:t>
+      </w:r>
+    </w:p>
+    <w:p>
+      <w:pPr>
+        <w:rPr>
+          <w:rFonts w:ascii="Times New Roman" w:hAnsi="Times New Roman" w:cs="Times New Roman"/>
+          <w:highlight w:val="yellow"/>
+        </w:rPr>
+      </w:pPr>
+      <w:proofErr w:type="gramStart"/>
+      <w:r>
+        <w:rPr>
+          <w:rFonts w:ascii="Times New Roman" w:hAnsi="Times New Roman" w:cs="Times New Roman"/>
+          <w:highlight w:val="yellow"/>
+        </w:rPr>
+        <w:t>add</w:t>
+      </w:r>
+      <w:proofErr w:type="gramEnd"/>
+      <w:r>
+        <w:rPr>
+          <w:rFonts w:ascii="Times New Roman" w:hAnsi="Times New Roman" w:cs="Times New Roman"/>
+          <w:highlight w:val="yellow"/>
+        </w:rPr>
+        <w:t xml:space="preserve"> 10 = 40 </w:t>
+      </w:r>
+      <w:r>
+        <w:rPr>
+          <w:rFonts w:ascii="Times New Roman" w:hAnsi="Times New Roman" w:cs="Times New Roman"/>
+          <w:highlight w:val="yellow"/>
+        </w:rPr>
+        <w:t xml:space="preserve">first </w:t>
+      </w:r>
+    </w:p>
+    <w:p>
+      <w:pPr>
+        <w:rPr>
+          <w:rFonts w:ascii="Times New Roman" w:hAnsi="Times New Roman" w:cs="Times New Roman"/>
+        </w:rPr>
+      </w:pPr>
+      <w:proofErr w:type="gramStart"/>
+      <w:r>
+        <w:rPr>
+          <w:rFonts w:ascii="Times New Roman" w:hAnsi="Times New Roman" w:cs="Times New Roman"/>
+          <w:highlight w:val="yellow"/>
+        </w:rPr>
+        <w:t>add</w:t>
+      </w:r>
+      <w:proofErr w:type="gramEnd"/>
+      <w:r>
+        <w:rPr>
+          <w:rFonts w:ascii="Times New Roman" w:hAnsi="Times New Roman" w:cs="Times New Roman"/>
+          <w:highlight w:val="yellow"/>
+        </w:rPr>
+        <w:t xml:space="preserve"> 10 = 50 </w:t>
+      </w:r>
+      <w:r>
+        <w:rPr>
+          <w:rFonts w:ascii="Times New Roman" w:hAnsi="Times New Roman" w:cs="Times New Roman"/>
+          <w:highlight w:val="yellow"/>
+        </w:rPr>
+        <w:t>first</w:t>
+      </w:r>
+    </w:p>
+    <w:p>
+      <w:pPr>
+        <w:rPr>
+          <w:rFonts w:ascii="Times New Roman" w:hAnsi="Times New Roman" w:cs="Times New Roman"/>
+          <w:highlight w:val="cyan"/>
+        </w:rPr>
+      </w:pPr>
+      <w:proofErr w:type="gramStart"/>
+      <w:r>
+        <w:rPr>
+          <w:rFonts w:ascii="Times New Roman" w:hAnsi="Times New Roman" w:cs="Times New Roman"/>
+          <w:highlight w:val="cyan"/>
+        </w:rPr>
+        <w:t>add</w:t>
+      </w:r>
+      <w:proofErr w:type="gramEnd"/>
+      <w:r>
+        <w:rPr>
+          <w:rFonts w:ascii="Times New Roman" w:hAnsi="Times New Roman" w:cs="Times New Roman"/>
+          <w:highlight w:val="cyan"/>
+        </w:rPr>
+        <w:t xml:space="preserve"> 10 = 60 </w:t>
+      </w:r>
+      <w:r>
+        <w:rPr>
+          <w:rFonts w:ascii="Times New Roman" w:hAnsi="Times New Roman" w:cs="Times New Roman"/>
+          <w:highlight w:val="cyan"/>
+        </w:rPr>
+        <w:t>ring</w:t>
+      </w:r>
+    </w:p>
+    <w:p>
+      <w:pPr>
+        <w:rPr>
+          <w:rFonts w:ascii="Times New Roman" w:hAnsi="Times New Roman" w:cs="Times New Roman"/>
+        </w:rPr>
+      </w:pPr>
+      <w:proofErr w:type="gramStart"/>
+      <w:r>
+        <w:rPr>
+          <w:rFonts w:ascii="Times New Roman" w:hAnsi="Times New Roman" w:cs="Times New Roman"/>
+          <w:highlight w:val="cyan"/>
+        </w:rPr>
+        <w:t>add</w:t>
+      </w:r>
+      <w:proofErr w:type="gramEnd"/>
+      <w:r>
+        <w:rPr>
+          <w:rFonts w:ascii="Times New Roman" w:hAnsi="Times New Roman" w:cs="Times New Roman"/>
+          <w:highlight w:val="cyan"/>
+        </w:rPr>
+        <w:t xml:space="preserve"> 10 = 70 </w:t>
+      </w:r>
+      <w:r>
+        <w:rPr>
+          <w:rFonts w:ascii="Times New Roman" w:hAnsi="Times New Roman" w:cs="Times New Roman"/>
+          <w:highlight w:val="cyan"/>
+        </w:rPr>
+        <w:t>ring</w:t>
+      </w:r>
+    </w:p>
+    <w:p>
+      <w:pPr>
+        <w:rPr>
+          <w:rFonts w:ascii="Times New Roman" w:hAnsi="Times New Roman" w:cs="Times New Roman"/>
+          <w:highlight w:val="yellow"/>
+        </w:rPr>
+      </w:pPr>
+      <w:proofErr w:type="gramStart"/>
+      <w:r>
+        <w:rPr>
+          <w:rFonts w:ascii="Times New Roman" w:hAnsi="Times New Roman" w:cs="Times New Roman"/>
+          <w:highlight w:val="yellow"/>
+        </w:rPr>
+        <w:t>add</w:t>
+      </w:r>
+      <w:proofErr w:type="gramEnd"/>
+      <w:r>
+        <w:rPr>
+          <w:rFonts w:ascii="Times New Roman" w:hAnsi="Times New Roman" w:cs="Times New Roman"/>
+          <w:highlight w:val="yellow"/>
+        </w:rPr>
+        <w:t xml:space="preserve"> 10 = 80</w:t>
+      </w:r>
+      <w:r>
+        <w:rPr>
+          <w:rFonts w:ascii="Times New Roman" w:hAnsi="Times New Roman" w:cs="Times New Roman"/>
+          <w:highlight w:val="yellow"/>
+        </w:rPr>
+        <w:t xml:space="preserve"> first</w:t>
+      </w:r>
+    </w:p>
+    <w:p>
+      <w:pPr>
+        <w:rPr>
+          <w:rFonts w:ascii="Times New Roman" w:hAnsi="Times New Roman" w:cs="Times New Roman"/>
+        </w:rPr>
+      </w:pPr>
+      <w:proofErr w:type="gramStart"/>
+      <w:r>
+        <w:rPr>
+          <w:rFonts w:ascii="Times New Roman" w:hAnsi="Times New Roman" w:cs="Times New Roman"/>
+          <w:highlight w:val="yellow"/>
+        </w:rPr>
+        <w:t>add</w:t>
+      </w:r>
+      <w:proofErr w:type="gramEnd"/>
+      <w:r>
+        <w:rPr>
+          <w:rFonts w:ascii="Times New Roman" w:hAnsi="Times New Roman" w:cs="Times New Roman"/>
+          <w:highlight w:val="yellow"/>
+        </w:rPr>
+        <w:t xml:space="preserve"> 10 = 90</w:t>
+      </w:r>
+      <w:r>
+        <w:rPr>
+          <w:rFonts w:ascii="Times New Roman" w:hAnsi="Times New Roman" w:cs="Times New Roman"/>
+          <w:highlight w:val="yellow"/>
+        </w:rPr>
+        <w:t xml:space="preserve"> first</w:t>
+      </w:r>
+    </w:p>
+    <w:p>
+      <w:pPr>
+        <w:rPr>
+          <w:rFonts w:ascii="Times New Roman" w:hAnsi="Times New Roman" w:cs="Times New Roman"/>
+          <w:b/>
+        </w:rPr>
+      </w:pPr>
+      <w:proofErr w:type="gramStart"/>
+      <w:r>
+        <w:rPr>
+          <w:rFonts w:ascii="Times New Roman" w:hAnsi="Times New Roman" w:cs="Times New Roman"/>
+          <w:b/>
+          <w:highlight w:val="cyan"/>
+        </w:rPr>
+        <w:t>add</w:t>
+      </w:r>
+      <w:proofErr w:type="gramEnd"/>
+      <w:r>
+        <w:rPr>
+          <w:rFonts w:ascii="Times New Roman" w:hAnsi="Times New Roman" w:cs="Times New Roman"/>
+          <w:b/>
+          <w:highlight w:val="cyan"/>
+        </w:rPr>
+        <w:t xml:space="preserve"> 10 = 100</w:t>
+      </w:r>
+      <w:r>
+        <w:rPr>
+          <w:rFonts w:ascii="Times New Roman" w:hAnsi="Times New Roman" w:cs="Times New Roman"/>
+          <w:b/>
+          <w:highlight w:val="cyan"/>
+        </w:rPr>
+        <w:t xml:space="preserve"> ring</w:t>
+      </w:r>
+    </w:p>
+    <w:p>
+      <w:pPr>
+        <w:rPr>
+          <w:rFonts w:ascii="Times New Roman" w:hAnsi="Times New Roman" w:cs="Times New Roman"/>
+        </w:rPr>
+      </w:pPr>
+      <w:r>
+        <w:rPr>
+          <w:rFonts w:ascii="Times New Roman" w:hAnsi="Times New Roman" w:cs="Times New Roman"/>
+          <w:highlight w:val="cyan"/>
+        </w:rPr>
+        <w:t>110 ring</w:t>
+      </w:r>
+    </w:p>
+    <w:p>
+      <w:pPr>
+        <w:rPr>
+          <w:rFonts w:ascii="Times New Roman" w:hAnsi="Times New Roman" w:cs="Times New Roman"/>
+          <w:highlight w:val="yellow"/>
+        </w:rPr>
+      </w:pPr>
+      <w:r>
+        <w:rPr>
+          <w:rFonts w:ascii="Times New Roman" w:hAnsi="Times New Roman" w:cs="Times New Roman"/>
+          <w:highlight w:val="yellow"/>
+        </w:rPr>
+        <w:t>120 first</w:t>
+      </w:r>
+    </w:p>
+    <w:p>
+      <w:pPr>
+        <w:rPr>
+          <w:rFonts w:ascii="Times New Roman" w:hAnsi="Times New Roman" w:cs="Times New Roman"/>
+        </w:rPr>
+      </w:pPr>
+      <w:r>
+        <w:rPr>
+          <w:rFonts w:ascii="Times New Roman" w:hAnsi="Times New Roman" w:cs="Times New Roman"/>
+          <w:highlight w:val="yellow"/>
+        </w:rPr>
+        <w:t>130first</w:t>
+      </w:r>
+    </w:p>
+    <w:p>
+      <w:pPr>
+        <w:rPr>
+          <w:rFonts w:ascii="Times New Roman" w:hAnsi="Times New Roman" w:cs="Times New Roman"/>
+          <w:highlight w:val="cyan"/>
+        </w:rPr>
+      </w:pPr>
+      <w:r>
+        <w:rPr>
+          <w:rFonts w:ascii="Times New Roman" w:hAnsi="Times New Roman" w:cs="Times New Roman"/>
+          <w:highlight w:val="cyan"/>
+        </w:rPr>
+        <w:t>140 ring</w:t>
+      </w:r>
+    </w:p>
+    <w:p>
+      <w:pPr>
+        <w:rPr>
+          <w:rFonts w:ascii="Times New Roman" w:hAnsi="Times New Roman" w:cs="Times New Roman"/>
+        </w:rPr>
+      </w:pPr>
+      <w:r>
+        <w:rPr>
+          <w:rFonts w:ascii="Times New Roman" w:hAnsi="Times New Roman" w:cs="Times New Roman"/>
+          <w:highlight w:val="cyan"/>
+        </w:rPr>
+        <w:t>150 ring</w:t>
+      </w:r>
+    </w:p>
+    <w:p>
+      <w:pPr>
+        <w:rPr>
+          <w:rFonts w:ascii="Times New Roman" w:hAnsi="Times New Roman" w:cs="Times New Roman"/>
+          <w:highlight w:val="yellow"/>
+        </w:rPr>
+      </w:pPr>
+      <w:r>
+        <w:rPr>
+          <w:rFonts w:ascii="Times New Roman" w:hAnsi="Times New Roman" w:cs="Times New Roman"/>
+          <w:highlight w:val="yellow"/>
+        </w:rPr>
+        <w:t>160 first</w:t>
+      </w:r>
+    </w:p>
+    <w:p>
+      <w:pPr>
+        <w:rPr>
+          <w:rFonts w:ascii="Times New Roman" w:hAnsi="Times New Roman" w:cs="Times New Roman"/>
+        </w:rPr>
+      </w:pPr>
+      <w:r>
+        <w:rPr>
+          <w:rFonts w:ascii="Times New Roman" w:hAnsi="Times New Roman" w:cs="Times New Roman"/>
+          <w:highlight w:val="yellow"/>
+        </w:rPr>
+        <w:t>170 first</w:t>
+      </w:r>
+    </w:p>
+    <w:p>
+      <w:pPr>
+        <w:rPr>
+          <w:rFonts w:ascii="Times New Roman" w:hAnsi="Times New Roman" w:cs="Times New Roman"/>
+          <w:highlight w:val="cyan"/>
+        </w:rPr>
+      </w:pPr>
+      <w:r>
+        <w:rPr>
+          <w:rFonts w:ascii="Times New Roman" w:hAnsi="Times New Roman" w:cs="Times New Roman"/>
+          <w:highlight w:val="cyan"/>
+        </w:rPr>
+        <w:t>180 ring</w:t>
+      </w:r>
+    </w:p>
+    <w:p>
+      <w:pPr>
+        <w:rPr>
+          <w:rFonts w:ascii="Times New Roman" w:hAnsi="Times New Roman" w:cs="Times New Roman"/>
+        </w:rPr>
+      </w:pPr>
+      <w:r>
+        <w:rPr>
+          <w:rFonts w:ascii="Times New Roman" w:hAnsi="Times New Roman" w:cs="Times New Roman"/>
+          <w:highlight w:val="cyan"/>
+        </w:rPr>
+        <w:t>190 ring</w:t>
+      </w:r>
+    </w:p>
+    <w:p>
+      <w:pPr>
+        <w:rPr>
+          <w:rFonts w:ascii="Times New Roman" w:hAnsi="Times New Roman" w:cs="Times New Roman"/>
+          <w:b/>
+          <w:highlight w:val="yellow"/>
+        </w:rPr>
+      </w:pPr>
+      <w:r>
+        <w:rPr>
+          <w:rFonts w:ascii="Times New Roman" w:hAnsi="Times New Roman" w:cs="Times New Roman"/>
+          <w:b/>
+          <w:highlight w:val="yellow"/>
+        </w:rPr>
+        <w:t>200 first</w:t>
+      </w:r>
+    </w:p>
+    <w:p>
+      <w:pPr>
+        <w:rPr>
+          <w:rFonts w:ascii="Times New Roman" w:hAnsi="Times New Roman" w:cs="Times New Roman"/>
+        </w:rPr>
+      </w:pPr>
+      <w:r>
+        <w:rPr>
+          <w:rFonts w:ascii="Times New Roman" w:hAnsi="Times New Roman" w:cs="Times New Roman"/>
+          <w:highlight w:val="yellow"/>
+        </w:rPr>
+        <w:t>210 first</w:t>
+      </w:r>
+    </w:p>
+    <w:p>
+      <w:pPr>
+        <w:rPr>
+          <w:rFonts w:ascii="Times New Roman" w:hAnsi="Times New Roman" w:cs="Times New Roman"/>
+          <w:highlight w:val="cyan"/>
+        </w:rPr>
+      </w:pPr>
+      <w:r>
+        <w:rPr>
+          <w:rFonts w:ascii="Times New Roman" w:hAnsi="Times New Roman" w:cs="Times New Roman"/>
+          <w:highlight w:val="cyan"/>
+        </w:rPr>
+        <w:t>220 ring</w:t>
+      </w:r>
+    </w:p>
+    <w:p>
+      <w:pPr>
+        <w:rPr>
+          <w:rFonts w:ascii="Times New Roman" w:hAnsi="Times New Roman" w:cs="Times New Roman"/>
+        </w:rPr>
+      </w:pPr>
+      <w:r>
+        <w:rPr>
+          <w:rFonts w:ascii="Times New Roman" w:hAnsi="Times New Roman" w:cs="Times New Roman"/>
+          <w:highlight w:val="cyan"/>
+        </w:rPr>
+        <w:t>230 ring</w:t>
+      </w:r>
+    </w:p>
+    <w:p>
+      <w:pPr>
+        <w:rPr>
+          <w:rFonts w:ascii="Times New Roman" w:hAnsi="Times New Roman" w:cs="Times New Roman"/>
+          <w:highlight w:val="yellow"/>
+        </w:rPr>
+      </w:pPr>
+      <w:r>
+        <w:rPr>
+          <w:rFonts w:ascii="Times New Roman" w:hAnsi="Times New Roman" w:cs="Times New Roman"/>
+          <w:highlight w:val="yellow"/>
+        </w:rPr>
+        <w:t>240 first</w:t>
+      </w:r>
+    </w:p>
+    <w:p>
+      <w:pPr>
+        <w:rPr>
+          <w:rFonts w:ascii="Times New Roman" w:hAnsi="Times New Roman" w:cs="Times New Roman"/>
+        </w:rPr>
+      </w:pPr>
+      <w:r>
+        <w:rPr>
+          <w:rFonts w:ascii="Times New Roman" w:hAnsi="Times New Roman" w:cs="Times New Roman"/>
+          <w:highlight w:val="yellow"/>
+        </w:rPr>
+        <w:t>250 first</w:t>
+      </w:r>
+    </w:p>
+    <w:p>
+      <w:pPr>
+        <w:rPr>
+          <w:rFonts w:ascii="Times New Roman" w:hAnsi="Times New Roman" w:cs="Times New Roman"/>
+          <w:highlight w:val="cyan"/>
+        </w:rPr>
+      </w:pPr>
+      <w:r>
+        <w:rPr>
+          <w:rFonts w:ascii="Times New Roman" w:hAnsi="Times New Roman" w:cs="Times New Roman"/>
+          <w:highlight w:val="cyan"/>
+        </w:rPr>
+        <w:t>260 ring</w:t>
+      </w:r>
+    </w:p>
+    <w:p>
+      <w:pPr>
+        <w:rPr>
+          <w:rFonts w:ascii="Times New Roman" w:hAnsi="Times New Roman" w:cs="Times New Roman"/>
+        </w:rPr>
+      </w:pPr>
+      <w:r>
+        <w:rPr>
+          <w:rFonts w:ascii="Times New Roman" w:hAnsi="Times New Roman" w:cs="Times New Roman"/>
+          <w:highlight w:val="cyan"/>
+        </w:rPr>
+        <w:t>270 ring</w:t>
+      </w:r>
+    </w:p>
+    <w:p>
+      <w:pPr>
+        <w:rPr>
+          <w:rFonts w:ascii="Times New Roman" w:hAnsi="Times New Roman" w:cs="Times New Roman"/>
+          <w:highlight w:val="yellow"/>
+        </w:rPr>
+      </w:pPr>
+      <w:r>
+        <w:rPr>
+          <w:rFonts w:ascii="Times New Roman" w:hAnsi="Times New Roman" w:cs="Times New Roman"/>
+          <w:highlight w:val="yellow"/>
+        </w:rPr>
+        <w:t>280 first</w:t>
+      </w:r>
+    </w:p>
+    <w:p>
+      <w:pPr>
+        <w:rPr>
+          <w:rFonts w:ascii="Times New Roman" w:hAnsi="Times New Roman" w:cs="Times New Roman"/>
+        </w:rPr>
+      </w:pPr>
+      <w:r>
+        <w:rPr>
+          <w:rFonts w:ascii="Times New Roman" w:hAnsi="Times New Roman" w:cs="Times New Roman"/>
+          <w:highlight w:val="yellow"/>
+        </w:rPr>
+        <w:t>290 first</w:t>
+      </w:r>
+    </w:p>
+    <w:p>
+      <w:pPr>
+        <w:rPr>
+          <w:rFonts w:ascii="Times New Roman" w:hAnsi="Times New Roman" w:cs="Times New Roman"/>
+          <w:b/>
+        </w:rPr>
+      </w:pPr>
+      <w:r>
+        <w:rPr>
+          <w:rFonts w:ascii="Times New Roman" w:hAnsi="Times New Roman" w:cs="Times New Roman"/>
+          <w:b/>
+          <w:highlight w:val="cyan"/>
+        </w:rPr>
+        <w:t>300 ring</w:t>
+      </w:r>
+    </w:p>
+    <w:p>
+      <w:pPr>
+        <w:rPr>
+          <w:rFonts w:ascii="Times New Roman" w:hAnsi="Times New Roman" w:cs="Times New Roman"/>
+        </w:rPr>
+      </w:pPr>
+      <w:r>
+        <w:rPr>
+          <w:rFonts w:ascii="Times New Roman" w:hAnsi="Times New Roman" w:cs="Times New Roman"/>
+        </w:rPr>
+        <w:t>400 first</w:t>
+      </w:r>
+    </w:p>
+    <w:p>
+      <w:pPr>
+        <w:rPr>
+          <w:rFonts w:ascii="Times New Roman" w:hAnsi="Times New Roman" w:cs="Times New Roman"/>
+        </w:rPr>
+      </w:pPr>
+      <w:r>
+        <w:rPr>
+          <w:rFonts w:ascii="Times New Roman" w:hAnsi="Times New Roman" w:cs="Times New Roman"/>
+        </w:rPr>
+        <w:t>500 ring</w:t>
+      </w:r>
+    </w:p>
+    <w:p>
+      <w:pPr>
+        <w:rPr>
+          <w:rFonts w:ascii="Times New Roman" w:hAnsi="Times New Roman" w:cs="Times New Roman"/>
+        </w:rPr>
+      </w:pPr>
+      <w:r>
+        <w:rPr>
+          <w:rFonts w:ascii="Times New Roman" w:hAnsi="Times New Roman" w:cs="Times New Roman"/>
+        </w:rPr>
+        <w:t>600 first</w:t>
+      </w:r>
+    </w:p>
+    <w:p>
+      <w:pPr>
+        <w:rPr>
+          <w:rFonts w:ascii="Times New Roman" w:hAnsi="Times New Roman" w:cs="Times New Roman"/>
+        </w:rPr>
+      </w:pPr>
+      <w:r>
+        <w:rPr>
+          <w:rFonts w:ascii="Times New Roman" w:hAnsi="Times New Roman" w:cs="Times New Roman"/>
+        </w:rPr>
+        <w:t>700 ring</w:t>
+      </w:r>
+    </w:p>
+    <w:p>
+      <w:pPr>
+        <w:rPr>
+          <w:rFonts w:ascii="Times New Roman" w:hAnsi="Times New Roman" w:cs="Times New Roman"/>
+        </w:rPr>
+      </w:pPr>
+      <w:r>
+        <w:rPr>
+          <w:rFonts w:ascii="Times New Roman" w:hAnsi="Times New Roman" w:cs="Times New Roman"/>
+        </w:rPr>
+        <w:t>800 first</w:t>
+      </w:r>
+    </w:p>
+    <w:p>
+      <w:pPr>
+        <w:rPr>
+          <w:rFonts w:ascii="Times New Roman" w:hAnsi="Times New Roman" w:cs="Times New Roman"/>
+        </w:rPr>
+      </w:pPr>
+      <w:r>
+        <w:rPr>
+          <w:rFonts w:ascii="Times New Roman" w:hAnsi="Times New Roman" w:cs="Times New Roman"/>
+        </w:rPr>
+        <w:t>900 ring</w:t>
+      </w:r>
+    </w:p>
+    <w:p>
+      <w:pPr>
+        <w:rPr>
+          <w:rFonts w:ascii="Times New Roman" w:hAnsi="Times New Roman" w:cs="Times New Roman"/>
+        </w:rPr>
+      </w:pPr>
+      <w:r>
+        <w:rPr>
+          <w:rFonts w:ascii="Times New Roman" w:hAnsi="Times New Roman" w:cs="Times New Roman"/>
+        </w:rPr>
+        <w:t>1000 first</w:t>
+      </w:r>
     </w:p>
     <w:p>
       <w:pPr>
@@ -485,7 +2147,6 @@
           <w:rFonts w:ascii="Times New Roman" w:hAnsi="Times New Roman" w:cs="Times New Roman"/>
           <w:sz w:val="20"/>
           <w:szCs w:val="20"/>
-          <w:highlight w:val="yellow"/>
         </w:rPr>
       </w:pPr>
       <w:r>
@@ -493,7 +2154,6 @@
           <w:rFonts w:ascii="Times New Roman" w:hAnsi="Times New Roman" w:cs="Times New Roman"/>
           <w:sz w:val="20"/>
           <w:szCs w:val="20"/>
-          <w:highlight w:val="yellow"/>
         </w:rPr>
         <w:t>Define the problem.</w:t>
       </w:r>
@@ -509,7 +2169,6 @@
           <w:rFonts w:ascii="Times New Roman" w:hAnsi="Times New Roman" w:cs="Times New Roman"/>
           <w:sz w:val="20"/>
           <w:szCs w:val="20"/>
-          <w:highlight w:val="yellow"/>
         </w:rPr>
       </w:pPr>
       <w:r>
@@ -517,7 +2176,6 @@
           <w:rFonts w:ascii="Times New Roman" w:hAnsi="Times New Roman" w:cs="Times New Roman"/>
           <w:sz w:val="20"/>
           <w:szCs w:val="20"/>
-          <w:highlight w:val="yellow"/>
         </w:rPr>
         <w:t>Do this in your own words.</w:t>
       </w:r>
@@ -533,7 +2191,6 @@
           <w:rFonts w:ascii="Times New Roman" w:hAnsi="Times New Roman" w:cs="Times New Roman"/>
           <w:sz w:val="20"/>
           <w:szCs w:val="20"/>
-          <w:highlight w:val="yellow"/>
         </w:rPr>
       </w:pPr>
       <w:r>
@@ -541,7 +2198,6 @@
           <w:rFonts w:ascii="Times New Roman" w:hAnsi="Times New Roman" w:cs="Times New Roman"/>
           <w:sz w:val="20"/>
           <w:szCs w:val="20"/>
-          <w:highlight w:val="yellow"/>
         </w:rPr>
         <w:t>What insight can you offer into the problem that is not immediately visible from the word problem alone?</w:t>
       </w:r>
@@ -557,7 +2213,6 @@
           <w:rFonts w:ascii="Times New Roman" w:hAnsi="Times New Roman" w:cs="Times New Roman"/>
           <w:sz w:val="20"/>
           <w:szCs w:val="20"/>
-          <w:highlight w:val="yellow"/>
         </w:rPr>
       </w:pPr>
       <w:r>
@@ -565,7 +2220,6 @@
           <w:rFonts w:ascii="Times New Roman" w:hAnsi="Times New Roman" w:cs="Times New Roman"/>
           <w:sz w:val="20"/>
           <w:szCs w:val="20"/>
-          <w:highlight w:val="yellow"/>
         </w:rPr>
         <w:t>What is the overall goal?</w:t>
       </w:r>
@@ -581,7 +2235,6 @@
           <w:rFonts w:ascii="Times New Roman" w:hAnsi="Times New Roman" w:cs="Times New Roman"/>
           <w:sz w:val="20"/>
           <w:szCs w:val="20"/>
-          <w:highlight w:val="yellow"/>
         </w:rPr>
       </w:pPr>
       <w:r>
@@ -589,7 +2242,6 @@
           <w:rFonts w:ascii="Times New Roman" w:hAnsi="Times New Roman" w:cs="Times New Roman"/>
           <w:sz w:val="20"/>
           <w:szCs w:val="20"/>
-          <w:highlight w:val="yellow"/>
         </w:rPr>
         <w:t>Break the problem apart.</w:t>
       </w:r>
@@ -605,7 +2257,6 @@
           <w:rFonts w:ascii="Times New Roman" w:hAnsi="Times New Roman" w:cs="Times New Roman"/>
           <w:sz w:val="20"/>
           <w:szCs w:val="20"/>
-          <w:highlight w:val="yellow"/>
         </w:rPr>
       </w:pPr>
       <w:r>
@@ -613,7 +2264,6 @@
           <w:rFonts w:ascii="Times New Roman" w:hAnsi="Times New Roman" w:cs="Times New Roman"/>
           <w:sz w:val="20"/>
           <w:szCs w:val="20"/>
-          <w:highlight w:val="yellow"/>
         </w:rPr>
         <w:t>What are the constraints?</w:t>
       </w:r>
@@ -629,7 +2279,6 @@
           <w:rFonts w:ascii="Times New Roman" w:hAnsi="Times New Roman" w:cs="Times New Roman"/>
           <w:sz w:val="20"/>
           <w:szCs w:val="20"/>
-          <w:highlight w:val="yellow"/>
         </w:rPr>
       </w:pPr>
       <w:r>
@@ -637,7 +2286,6 @@
           <w:rFonts w:ascii="Times New Roman" w:hAnsi="Times New Roman" w:cs="Times New Roman"/>
           <w:sz w:val="20"/>
           <w:szCs w:val="20"/>
-          <w:highlight w:val="yellow"/>
         </w:rPr>
         <w:t>What are the sub-goals?</w:t>
       </w:r>
@@ -653,7 +2301,6 @@
           <w:rFonts w:ascii="Times New Roman" w:hAnsi="Times New Roman" w:cs="Times New Roman"/>
           <w:sz w:val="20"/>
           <w:szCs w:val="20"/>
-          <w:highlight w:val="yellow"/>
         </w:rPr>
       </w:pPr>
       <w:r>
@@ -661,7 +2308,6 @@
           <w:rFonts w:ascii="Times New Roman" w:hAnsi="Times New Roman" w:cs="Times New Roman"/>
           <w:sz w:val="20"/>
           <w:szCs w:val="20"/>
-          <w:highlight w:val="yellow"/>
         </w:rPr>
         <w:t>Identify Potential Solutions.</w:t>
       </w:r>
@@ -684,7 +2330,6 @@
           <w:rFonts w:ascii="Times New Roman" w:hAnsi="Times New Roman" w:cs="Times New Roman"/>
           <w:sz w:val="20"/>
           <w:szCs w:val="20"/>
-          <w:highlight w:val="yellow"/>
         </w:rPr>
         <w:t>For each of the sub-problems you’ve discussed in #2, what is a possible solution?</w:t>
       </w:r>
@@ -700,7 +2345,6 @@
           <w:rFonts w:ascii="Times New Roman" w:hAnsi="Times New Roman" w:cs="Times New Roman"/>
           <w:sz w:val="20"/>
           <w:szCs w:val="20"/>
-          <w:highlight w:val="yellow"/>
         </w:rPr>
       </w:pPr>
       <w:r>
@@ -708,7 +2352,6 @@
           <w:rFonts w:ascii="Times New Roman" w:hAnsi="Times New Roman" w:cs="Times New Roman"/>
           <w:sz w:val="20"/>
           <w:szCs w:val="20"/>
-          <w:highlight w:val="yellow"/>
         </w:rPr>
         <w:t>Evaluate each potential solution.</w:t>
       </w:r>
@@ -724,7 +2367,6 @@
           <w:rFonts w:ascii="Times New Roman" w:hAnsi="Times New Roman" w:cs="Times New Roman"/>
           <w:sz w:val="20"/>
           <w:szCs w:val="20"/>
-          <w:highlight w:val="yellow"/>
         </w:rPr>
       </w:pPr>
       <w:r>
@@ -732,7 +2374,6 @@
           <w:rFonts w:ascii="Times New Roman" w:hAnsi="Times New Roman" w:cs="Times New Roman"/>
           <w:sz w:val="20"/>
           <w:szCs w:val="20"/>
-          <w:highlight w:val="yellow"/>
         </w:rPr>
         <w:t>Does each solution meet the goals?</w:t>
       </w:r>
@@ -748,7 +2389,6 @@
           <w:rFonts w:ascii="Times New Roman" w:hAnsi="Times New Roman" w:cs="Times New Roman"/>
           <w:sz w:val="20"/>
           <w:szCs w:val="20"/>
-          <w:highlight w:val="yellow"/>
         </w:rPr>
       </w:pPr>
       <w:r>
@@ -756,7 +2396,6 @@
           <w:rFonts w:ascii="Times New Roman" w:hAnsi="Times New Roman" w:cs="Times New Roman"/>
           <w:sz w:val="20"/>
           <w:szCs w:val="20"/>
-          <w:highlight w:val="yellow"/>
         </w:rPr>
         <w:t>Will each solution work for ALL cases?</w:t>
       </w:r>
@@ -826,636 +2465,6 @@
         </w:rPr>
         <w:t>Describe some test cases you tried out to make sure it works. (You can include drawings and diagrams as part of your explanation as long as they are clearly communicating the solution).</w:t>
       </w:r>
-    </w:p>
-    <w:p>
-      <w:pPr>
-        <w:rPr>
-          <w:rFonts w:ascii="Times New Roman" w:hAnsi="Times New Roman" w:cs="Times New Roman"/>
-        </w:rPr>
-      </w:pPr>
-    </w:p>
-    <w:p>
-      <w:pPr>
-        <w:rPr>
-          <w:rFonts w:ascii="Times New Roman" w:hAnsi="Times New Roman" w:cs="Times New Roman"/>
-        </w:rPr>
-      </w:pPr>
-    </w:p>
-    <w:p>
-      <w:pPr>
-        <w:rPr>
-          <w:rFonts w:ascii="Times New Roman" w:hAnsi="Times New Roman" w:cs="Times New Roman"/>
-          <w:b/>
-        </w:rPr>
-      </w:pPr>
-      <w:r>
-        <w:rPr>
-          <w:rFonts w:ascii="Times New Roman" w:hAnsi="Times New Roman" w:cs="Times New Roman"/>
-          <w:b/>
-        </w:rPr>
-        <w:t>Problem 2:</w:t>
-      </w:r>
-      <w:r>
-        <w:rPr>
-          <w:rFonts w:ascii="Times New Roman" w:hAnsi="Times New Roman" w:cs="Times New Roman"/>
-          <w:b/>
-        </w:rPr>
-        <w:t xml:space="preserve"> </w:t>
-      </w:r>
-      <w:r>
-        <w:rPr>
-          <w:rFonts w:ascii="Times New Roman" w:hAnsi="Times New Roman" w:cs="Times New Roman"/>
-          <w:b/>
-        </w:rPr>
-        <w:t>Socks in the Dark:</w:t>
-      </w:r>
-    </w:p>
-    <w:p>
-      <w:pPr>
-        <w:rPr>
-          <w:rFonts w:ascii="Times New Roman" w:hAnsi="Times New Roman" w:cs="Times New Roman"/>
-          <w:b/>
-        </w:rPr>
-      </w:pPr>
-      <w:r>
-        <w:rPr>
-          <w:rFonts w:ascii="Times New Roman" w:hAnsi="Times New Roman" w:cs="Times New Roman"/>
-          <w:b/>
-        </w:rPr>
-        <w:t>There are 20 socks in a drawer: 5 pairs of black socks, 3 pairs of brown and 2 pairs of white.  You select</w:t>
-      </w:r>
-      <w:r>
-        <w:rPr>
-          <w:rFonts w:ascii="Times New Roman" w:hAnsi="Times New Roman" w:cs="Times New Roman"/>
-          <w:b/>
-        </w:rPr>
-        <w:t xml:space="preserve"> the socks in the dark and can check them only after a selection has been made.  What is the smallest number of socks you need to select to guarantee getting the </w:t>
-      </w:r>
-      <w:proofErr w:type="gramStart"/>
-      <w:r>
-        <w:rPr>
-          <w:rFonts w:ascii="Times New Roman" w:hAnsi="Times New Roman" w:cs="Times New Roman"/>
-          <w:b/>
-        </w:rPr>
-        <w:t>following:</w:t>
-      </w:r>
-      <w:proofErr w:type="gramEnd"/>
-    </w:p>
-    <w:p>
-      <w:pPr>
-        <w:pStyle w:val="ListParagraph"/>
-        <w:numPr>
-          <w:ilvl w:val="0"/>
-          <w:numId w:val="11"/>
-        </w:numPr>
-        <w:rPr>
-          <w:rFonts w:ascii="Times New Roman" w:hAnsi="Times New Roman" w:cs="Times New Roman"/>
-          <w:b/>
-        </w:rPr>
-      </w:pPr>
-      <w:r>
-        <w:rPr>
-          <w:rFonts w:ascii="Times New Roman" w:hAnsi="Times New Roman" w:cs="Times New Roman"/>
-          <w:b/>
-        </w:rPr>
-        <w:t>At least one matching pair</w:t>
-      </w:r>
-    </w:p>
-    <w:p>
-      <w:pPr>
-        <w:pStyle w:val="ListParagraph"/>
-        <w:numPr>
-          <w:ilvl w:val="0"/>
-          <w:numId w:val="11"/>
-        </w:numPr>
-        <w:rPr>
-          <w:rFonts w:ascii="Times New Roman" w:hAnsi="Times New Roman" w:cs="Times New Roman"/>
-          <w:b/>
-        </w:rPr>
-      </w:pPr>
-      <w:r>
-        <w:rPr>
-          <w:rFonts w:ascii="Times New Roman" w:hAnsi="Times New Roman" w:cs="Times New Roman"/>
-          <w:b/>
-        </w:rPr>
-        <w:t>At least one matching pair of each color.</w:t>
-      </w:r>
-    </w:p>
-    <w:p>
-      <w:pPr>
-        <w:rPr>
-          <w:rFonts w:ascii="Times New Roman" w:hAnsi="Times New Roman" w:cs="Times New Roman"/>
-        </w:rPr>
-      </w:pPr>
-    </w:p>
-    <w:p>
-      <w:pPr>
-        <w:rPr>
-          <w:rFonts w:ascii="Times New Roman" w:hAnsi="Times New Roman" w:cs="Times New Roman"/>
-        </w:rPr>
-      </w:pPr>
-      <w:r>
-        <w:rPr>
-          <w:rFonts w:ascii="Times New Roman" w:hAnsi="Times New Roman" w:cs="Times New Roman"/>
-        </w:rPr>
-        <w:t xml:space="preserve">The problem is </w:t>
-      </w:r>
-      <w:r>
-        <w:rPr>
-          <w:rFonts w:ascii="Times New Roman" w:hAnsi="Times New Roman" w:cs="Times New Roman"/>
-        </w:rPr>
-        <w:t>that in the da</w:t>
-      </w:r>
-      <w:r>
-        <w:rPr>
-          <w:rFonts w:ascii="Times New Roman" w:hAnsi="Times New Roman" w:cs="Times New Roman"/>
-        </w:rPr>
-        <w:t xml:space="preserve">rk it’s difficult to know which pair of socks </w:t>
-      </w:r>
-      <w:r>
-        <w:rPr>
-          <w:rFonts w:ascii="Times New Roman" w:hAnsi="Times New Roman" w:cs="Times New Roman"/>
-        </w:rPr>
-        <w:t>is</w:t>
-      </w:r>
-      <w:r>
-        <w:rPr>
-          <w:rFonts w:ascii="Times New Roman" w:hAnsi="Times New Roman" w:cs="Times New Roman"/>
-        </w:rPr>
-        <w:t xml:space="preserve"> being chosen</w:t>
-      </w:r>
-      <w:r>
-        <w:rPr>
-          <w:rFonts w:ascii="Times New Roman" w:hAnsi="Times New Roman" w:cs="Times New Roman"/>
-        </w:rPr>
-        <w:t>, and the person is unable to view their selection until after choosing</w:t>
-      </w:r>
-      <w:r>
-        <w:rPr>
-          <w:rFonts w:ascii="Times New Roman" w:hAnsi="Times New Roman" w:cs="Times New Roman"/>
-        </w:rPr>
-        <w:t>.</w:t>
-      </w:r>
-      <w:r>
-        <w:rPr>
-          <w:rFonts w:ascii="Times New Roman" w:hAnsi="Times New Roman" w:cs="Times New Roman"/>
-        </w:rPr>
-        <w:t xml:space="preserve">  Quite possibly </w:t>
-      </w:r>
-      <w:r>
-        <w:rPr>
-          <w:rFonts w:ascii="Times New Roman" w:hAnsi="Times New Roman" w:cs="Times New Roman"/>
-        </w:rPr>
-        <w:t xml:space="preserve">they are in a location with no electricity, or a broken light, or they do not want to </w:t>
-      </w:r>
-      <w:r>
-        <w:rPr>
-          <w:rFonts w:ascii="Times New Roman" w:hAnsi="Times New Roman" w:cs="Times New Roman"/>
-        </w:rPr>
-        <w:t>disturb</w:t>
-      </w:r>
-      <w:r>
-        <w:rPr>
-          <w:rFonts w:ascii="Times New Roman" w:hAnsi="Times New Roman" w:cs="Times New Roman"/>
-        </w:rPr>
-        <w:t xml:space="preserve"> anyone else that may be in the room</w:t>
-      </w:r>
-      <w:r>
-        <w:rPr>
-          <w:rFonts w:ascii="Times New Roman" w:hAnsi="Times New Roman" w:cs="Times New Roman"/>
-        </w:rPr>
-        <w:t>, or they are in a contest where they are blindfolded</w:t>
-      </w:r>
-      <w:r>
-        <w:rPr>
-          <w:rFonts w:ascii="Times New Roman" w:hAnsi="Times New Roman" w:cs="Times New Roman"/>
-        </w:rPr>
-        <w:t xml:space="preserve">.  </w:t>
-      </w:r>
-      <w:r>
-        <w:rPr>
-          <w:rFonts w:ascii="Times New Roman" w:hAnsi="Times New Roman" w:cs="Times New Roman"/>
-        </w:rPr>
-        <w:t xml:space="preserve">The overall goal is to </w:t>
-      </w:r>
-      <w:r>
-        <w:rPr>
-          <w:rFonts w:ascii="Times New Roman" w:hAnsi="Times New Roman" w:cs="Times New Roman"/>
-        </w:rPr>
-        <w:t>choose enough to match colors, but only as little as possible.</w:t>
-      </w:r>
-    </w:p>
-    <w:p>
-      <w:pPr>
-        <w:rPr>
-          <w:rFonts w:ascii="Times New Roman" w:hAnsi="Times New Roman" w:cs="Times New Roman"/>
-        </w:rPr>
-      </w:pPr>
-    </w:p>
-    <w:p>
-      <w:pPr>
-        <w:rPr>
-          <w:rFonts w:ascii="Times New Roman" w:hAnsi="Times New Roman" w:cs="Times New Roman"/>
-        </w:rPr>
-      </w:pPr>
-      <w:r>
-        <w:rPr>
-          <w:rFonts w:ascii="Times New Roman" w:hAnsi="Times New Roman" w:cs="Times New Roman"/>
-        </w:rPr>
-        <w:t>Breaking the problem apart, I find th</w:t>
-      </w:r>
-      <w:r>
-        <w:rPr>
-          <w:rFonts w:ascii="Times New Roman" w:hAnsi="Times New Roman" w:cs="Times New Roman"/>
-        </w:rPr>
-        <w:t xml:space="preserve">e constraints to be the inability to see, for whatever reason.  </w:t>
-      </w:r>
-      <w:r>
-        <w:rPr>
-          <w:rFonts w:ascii="Times New Roman" w:hAnsi="Times New Roman" w:cs="Times New Roman"/>
-        </w:rPr>
-        <w:t xml:space="preserve">Also, the person would need to solve this problem on the spot in their mind.  And the fact that they are limited on the amount they are to grab.  </w:t>
-      </w:r>
-      <w:r>
-        <w:rPr>
-          <w:rFonts w:ascii="Times New Roman" w:hAnsi="Times New Roman" w:cs="Times New Roman"/>
-        </w:rPr>
-        <w:t>The sub goal is to figure out a solution to find at least one matching pair, and a matching pair of each color</w:t>
-      </w:r>
-      <w:r>
-        <w:rPr>
-          <w:rFonts w:ascii="Times New Roman" w:hAnsi="Times New Roman" w:cs="Times New Roman"/>
-        </w:rPr>
-        <w:t xml:space="preserve"> by getting as few as possible</w:t>
-      </w:r>
-      <w:r>
-        <w:rPr>
-          <w:rFonts w:ascii="Times New Roman" w:hAnsi="Times New Roman" w:cs="Times New Roman"/>
-        </w:rPr>
-        <w:t>.</w:t>
-      </w:r>
-    </w:p>
-    <w:p>
-      <w:pPr>
-        <w:rPr>
-          <w:rFonts w:ascii="Times New Roman" w:hAnsi="Times New Roman" w:cs="Times New Roman"/>
-        </w:rPr>
-      </w:pPr>
-    </w:p>
-    <w:p>
-      <w:pPr>
-        <w:rPr>
-          <w:rFonts w:ascii="Times New Roman" w:hAnsi="Times New Roman" w:cs="Times New Roman"/>
-        </w:rPr>
-      </w:pPr>
-      <w:r>
-        <w:rPr>
-          <w:rFonts w:ascii="Times New Roman" w:hAnsi="Times New Roman" w:cs="Times New Roman"/>
-        </w:rPr>
-        <w:t>Possi</w:t>
-      </w:r>
-      <w:r>
-        <w:rPr>
-          <w:rFonts w:ascii="Times New Roman" w:hAnsi="Times New Roman" w:cs="Times New Roman"/>
-        </w:rPr>
-        <w:t xml:space="preserve">ble solutions could be: One, to just grab some and rely on </w:t>
-      </w:r>
-      <w:r>
-        <w:rPr>
-          <w:rFonts w:ascii="Times New Roman" w:hAnsi="Times New Roman" w:cs="Times New Roman"/>
-        </w:rPr>
-        <w:t>luck to get matching pairs.  Or</w:t>
-      </w:r>
-      <w:r>
-        <w:rPr>
-          <w:rFonts w:ascii="Times New Roman" w:hAnsi="Times New Roman" w:cs="Times New Roman"/>
-        </w:rPr>
-        <w:t xml:space="preserve"> t</w:t>
-      </w:r>
-      <w:r>
-        <w:rPr>
-          <w:rFonts w:ascii="Times New Roman" w:hAnsi="Times New Roman" w:cs="Times New Roman"/>
-        </w:rPr>
-        <w:t>w</w:t>
-      </w:r>
-      <w:r>
-        <w:rPr>
-          <w:rFonts w:ascii="Times New Roman" w:hAnsi="Times New Roman" w:cs="Times New Roman"/>
-        </w:rPr>
-        <w:t>o</w:t>
-      </w:r>
-      <w:r>
-        <w:rPr>
-          <w:rFonts w:ascii="Times New Roman" w:hAnsi="Times New Roman" w:cs="Times New Roman"/>
-        </w:rPr>
-        <w:t>,</w:t>
-      </w:r>
-      <w:r>
-        <w:rPr>
-          <w:rFonts w:ascii="Times New Roman" w:hAnsi="Times New Roman" w:cs="Times New Roman"/>
-        </w:rPr>
-        <w:t xml:space="preserve"> </w:t>
-      </w:r>
-      <w:r>
-        <w:rPr>
-          <w:rFonts w:ascii="Times New Roman" w:hAnsi="Times New Roman" w:cs="Times New Roman"/>
-        </w:rPr>
-        <w:t>strategize a m</w:t>
-      </w:r>
-      <w:r>
-        <w:rPr>
-          <w:rFonts w:ascii="Times New Roman" w:hAnsi="Times New Roman" w:cs="Times New Roman"/>
-        </w:rPr>
-        <w:t>athematical plan to end up with enough to make matching pairs.</w:t>
-      </w:r>
-    </w:p>
-    <w:p>
-      <w:pPr>
-        <w:rPr>
-          <w:rFonts w:ascii="Times New Roman" w:hAnsi="Times New Roman" w:cs="Times New Roman"/>
-        </w:rPr>
-      </w:pPr>
-    </w:p>
-    <w:p>
-      <w:pPr>
-        <w:rPr>
-          <w:rFonts w:ascii="Times New Roman" w:hAnsi="Times New Roman" w:cs="Times New Roman"/>
-        </w:rPr>
-      </w:pPr>
-      <w:r>
-        <w:rPr>
-          <w:rFonts w:ascii="Times New Roman" w:hAnsi="Times New Roman" w:cs="Times New Roman"/>
-        </w:rPr>
-        <w:t>Randomly grabbing socks and relying on luck could work, but it’s quite a roll of the dice and will not guarantee meeting the goal of the exact amount of matching pairs asked for.  So, the best solution seems to be using mathematical logic to make the matches, and as long as the calculations are correct, this solution will meet the goal for both of the required matches of socks.</w:t>
-      </w:r>
-    </w:p>
-    <w:p>
-      <w:pPr>
-        <w:rPr>
-          <w:rFonts w:ascii="Times New Roman" w:hAnsi="Times New Roman" w:cs="Times New Roman"/>
-        </w:rPr>
-      </w:pPr>
-    </w:p>
-    <w:p>
-      <w:pPr>
-        <w:rPr>
-          <w:rFonts w:ascii="Times New Roman" w:hAnsi="Times New Roman" w:cs="Times New Roman"/>
-        </w:rPr>
-      </w:pPr>
-      <w:proofErr w:type="gramStart"/>
-      <w:r>
-        <w:rPr>
-          <w:rFonts w:ascii="Times New Roman" w:hAnsi="Times New Roman" w:cs="Times New Roman"/>
-        </w:rPr>
-        <w:t xml:space="preserve">a)  </w:t>
-      </w:r>
-      <w:r>
-        <w:rPr>
-          <w:rFonts w:ascii="Times New Roman" w:hAnsi="Times New Roman" w:cs="Times New Roman"/>
-        </w:rPr>
-        <w:t>In</w:t>
-      </w:r>
-      <w:proofErr w:type="gramEnd"/>
-      <w:r>
-        <w:rPr>
-          <w:rFonts w:ascii="Times New Roman" w:hAnsi="Times New Roman" w:cs="Times New Roman"/>
-        </w:rPr>
-        <w:t xml:space="preserve"> order to choose just 1 matching pair of socks, and grabbing the least amount possible, I feel the best mathematical method would be to grab 4 socks total.  Since we know there are 3 colors of socks, it makes sense to grab at least 3.  Granted there will be no guarantee that 1 of each color was chosen, but by grabbing a 4</w:t>
-      </w:r>
-      <w:r>
-        <w:rPr>
-          <w:rFonts w:ascii="Times New Roman" w:hAnsi="Times New Roman" w:cs="Times New Roman"/>
-          <w:vertAlign w:val="superscript"/>
-        </w:rPr>
-        <w:t>th</w:t>
-      </w:r>
-      <w:r>
-        <w:rPr>
-          <w:rFonts w:ascii="Times New Roman" w:hAnsi="Times New Roman" w:cs="Times New Roman"/>
-        </w:rPr>
-        <w:t xml:space="preserve"> sock, that one is guaranteed to match at least 1 of the other 3 socks chosen.  All 4 socks could end up being the same color, or 2 socks and 2 socks, or 3 socks and 1 other color.  No matter how you look at it, by choosing at least 4, there is guaranteed to be at least 1 matching pair.  If only 3 socks were chosen, they could possibly end up being 1 of each color; therefore, not a guaranteed match.</w:t>
-      </w:r>
-      <w:r>
-        <w:rPr>
-          <w:rFonts w:ascii="Times New Roman" w:hAnsi="Times New Roman" w:cs="Times New Roman"/>
-        </w:rPr>
-        <w:t xml:space="preserve">  If 5 or more socks were to be chosen, it would guarantee at least 2 matching pairs; which is more than what is being asked for this scenario, and would not be the least amount possible to guarantee at least 1 match.</w:t>
-      </w:r>
-    </w:p>
-    <w:p>
-      <w:pPr>
-        <w:rPr>
-          <w:rFonts w:ascii="Times New Roman" w:hAnsi="Times New Roman" w:cs="Times New Roman"/>
-        </w:rPr>
-      </w:pPr>
-    </w:p>
-    <w:p>
-      <w:pPr>
-        <w:rPr>
-          <w:rFonts w:ascii="Times New Roman" w:hAnsi="Times New Roman" w:cs="Times New Roman"/>
-        </w:rPr>
-      </w:pPr>
-      <w:proofErr w:type="gramStart"/>
-      <w:r>
-        <w:rPr>
-          <w:rFonts w:ascii="Times New Roman" w:hAnsi="Times New Roman" w:cs="Times New Roman"/>
-        </w:rPr>
-        <w:t xml:space="preserve">b)  </w:t>
-      </w:r>
-      <w:r>
-        <w:rPr>
-          <w:rFonts w:ascii="Times New Roman" w:hAnsi="Times New Roman" w:cs="Times New Roman"/>
-        </w:rPr>
-        <w:t>In</w:t>
-      </w:r>
-      <w:proofErr w:type="gramEnd"/>
-      <w:r>
-        <w:rPr>
-          <w:rFonts w:ascii="Times New Roman" w:hAnsi="Times New Roman" w:cs="Times New Roman"/>
-        </w:rPr>
-        <w:t xml:space="preserve"> </w:t>
-      </w:r>
-      <w:r>
-        <w:rPr>
-          <w:rFonts w:ascii="Times New Roman" w:hAnsi="Times New Roman" w:cs="Times New Roman"/>
-        </w:rPr>
-        <w:t>order to choose 1 matching pair</w:t>
-      </w:r>
-      <w:r>
-        <w:rPr>
-          <w:rFonts w:ascii="Times New Roman" w:hAnsi="Times New Roman" w:cs="Times New Roman"/>
-        </w:rPr>
-        <w:t xml:space="preserve"> of all 3 colors</w:t>
-      </w:r>
-      <w:r>
-        <w:rPr>
-          <w:rFonts w:ascii="Times New Roman" w:hAnsi="Times New Roman" w:cs="Times New Roman"/>
-        </w:rPr>
-        <w:t>, and still grabbing the least</w:t>
-      </w:r>
-      <w:r>
-        <w:rPr>
-          <w:rFonts w:ascii="Times New Roman" w:hAnsi="Times New Roman" w:cs="Times New Roman"/>
-        </w:rPr>
-        <w:t xml:space="preserve"> amount possible to guarantee the correct </w:t>
-      </w:r>
-      <w:r>
-        <w:rPr>
-          <w:rFonts w:ascii="Times New Roman" w:hAnsi="Times New Roman" w:cs="Times New Roman"/>
-        </w:rPr>
-        <w:t>match</w:t>
-      </w:r>
-      <w:r>
-        <w:rPr>
-          <w:rFonts w:ascii="Times New Roman" w:hAnsi="Times New Roman" w:cs="Times New Roman"/>
-        </w:rPr>
-        <w:t>es</w:t>
-      </w:r>
-      <w:r>
-        <w:rPr>
-          <w:rFonts w:ascii="Times New Roman" w:hAnsi="Times New Roman" w:cs="Times New Roman"/>
-        </w:rPr>
-        <w:t>, I considered the possibility of using the above method for choosing just 1 sock and multiplying it by 3</w:t>
-      </w:r>
-      <w:r>
-        <w:rPr>
-          <w:rFonts w:ascii="Times New Roman" w:hAnsi="Times New Roman" w:cs="Times New Roman"/>
-        </w:rPr>
-        <w:t>.  That would have been a total of 12 socks chosen.  H</w:t>
-      </w:r>
-      <w:r>
-        <w:rPr>
-          <w:rFonts w:ascii="Times New Roman" w:hAnsi="Times New Roman" w:cs="Times New Roman"/>
-        </w:rPr>
-        <w:t xml:space="preserve">owever, </w:t>
-      </w:r>
-      <w:r>
-        <w:rPr>
-          <w:rFonts w:ascii="Times New Roman" w:hAnsi="Times New Roman" w:cs="Times New Roman"/>
-        </w:rPr>
-        <w:t xml:space="preserve">that would only guarantee 1 matching pair still, because it’s possible that 10 of the socks chosen are black, and the other 2 are a white and a brown one.  </w:t>
-      </w:r>
-      <w:r>
-        <w:rPr>
-          <w:rFonts w:ascii="Times New Roman" w:hAnsi="Times New Roman" w:cs="Times New Roman"/>
-        </w:rPr>
-        <w:t xml:space="preserve">So, we need to assume, in order to guarantee 1 pair of each color, that it’s possible, not likely, but possible that 10 of the socks chosen are black.  That would give us at least 1 matching pair in black, and no </w:t>
-      </w:r>
-      <w:proofErr w:type="gramStart"/>
-      <w:r>
-        <w:rPr>
-          <w:rFonts w:ascii="Times New Roman" w:hAnsi="Times New Roman" w:cs="Times New Roman"/>
-        </w:rPr>
-        <w:t>more black</w:t>
-      </w:r>
-      <w:proofErr w:type="gramEnd"/>
-      <w:r>
-        <w:rPr>
-          <w:rFonts w:ascii="Times New Roman" w:hAnsi="Times New Roman" w:cs="Times New Roman"/>
-        </w:rPr>
-        <w:t xml:space="preserve"> socks left to choose from.  If the 2 left over were the same color, that would give us a second matching pair, a</w:t>
-      </w:r>
-      <w:r>
-        <w:rPr>
-          <w:rFonts w:ascii="Times New Roman" w:hAnsi="Times New Roman" w:cs="Times New Roman"/>
-        </w:rPr>
-        <w:t>t which point we would still need to get the third matching pair; but if the 2 other socks were brown, we would still have 4 brown socks, and 4 white socks left to choose from.  We would need to grab at least 6 more in order to eliminate the possibility of choosing another brown pair, and giving us the guarantee of at least 1 white pair.  That is a total of 18 socks chosen to guarantee 1 match of each color.  If those other two socks left ov</w:t>
-      </w:r>
-      <w:r>
-        <w:rPr>
-          <w:rFonts w:ascii="Times New Roman" w:hAnsi="Times New Roman" w:cs="Times New Roman"/>
-        </w:rPr>
-        <w:t xml:space="preserve">er after choosing our first 12 were 2 white ones, then we would only need to grab 4 more in order to guarantee a brown match.  The problem with this entire scenario is that we cannot see, so we just don’t know what we are grabbing, and if we are to guarantee a match of all three colors, then we’d have to plan on eliminating the two colors with the most amount, the brown (6) and the black (10), leaving us only 2 more to have to choose to be positive that we also got at least 2 whites in there.  </w:t>
-      </w:r>
-      <w:r>
-        <w:rPr>
-          <w:rFonts w:ascii="Times New Roman" w:hAnsi="Times New Roman" w:cs="Times New Roman"/>
-        </w:rPr>
-        <w:t>To come to this conclusion I spent at least an hour trying to choose socks based on different options, and to do this scenario really doesn’t allow us to choose only a few to come to our goal.  It’s not realistic, as there are so many variables involved.  One possibility not discussed</w:t>
-      </w:r>
-      <w:r>
-        <w:rPr>
-          <w:rFonts w:ascii="Times New Roman" w:hAnsi="Times New Roman" w:cs="Times New Roman"/>
-        </w:rPr>
-        <w:t xml:space="preserve"> is that each color of socks could be different styles; therefore, possibly having a different </w:t>
-      </w:r>
-      <w:proofErr w:type="gramStart"/>
-      <w:r>
-        <w:rPr>
-          <w:rFonts w:ascii="Times New Roman" w:hAnsi="Times New Roman" w:cs="Times New Roman"/>
-        </w:rPr>
-        <w:t>feel</w:t>
-      </w:r>
-      <w:proofErr w:type="gramEnd"/>
-      <w:r>
-        <w:rPr>
-          <w:rFonts w:ascii="Times New Roman" w:hAnsi="Times New Roman" w:cs="Times New Roman"/>
-        </w:rPr>
-        <w:t>.  In lieu of eyesight, one might be able to rely on touch instead.</w:t>
-      </w:r>
-    </w:p>
-    <w:p>
-      <w:pPr>
-        <w:rPr>
-          <w:rFonts w:ascii="Times New Roman" w:hAnsi="Times New Roman" w:cs="Times New Roman"/>
-        </w:rPr>
-      </w:pPr>
-    </w:p>
-    <w:p>
-      <w:pPr>
-        <w:rPr>
-          <w:rFonts w:ascii="Times New Roman" w:hAnsi="Times New Roman" w:cs="Times New Roman"/>
-        </w:rPr>
-      </w:pPr>
-      <w:r>
-        <w:rPr>
-          <w:rFonts w:ascii="Times New Roman" w:hAnsi="Times New Roman" w:cs="Times New Roman"/>
-        </w:rPr>
-        <w:t>The same solution does not fit each of the scenarios.</w:t>
-      </w:r>
-    </w:p>
-    <w:p>
-      <w:pPr>
-        <w:rPr>
-          <w:rFonts w:ascii="Times New Roman" w:hAnsi="Times New Roman" w:cs="Times New Roman"/>
-        </w:rPr>
-      </w:pPr>
-    </w:p>
-    <w:p>
-      <w:pPr>
-        <w:rPr>
-          <w:rFonts w:ascii="Times New Roman" w:hAnsi="Times New Roman" w:cs="Times New Roman"/>
-        </w:rPr>
-      </w:pPr>
-    </w:p>
-    <w:p>
-      <w:pPr>
-        <w:rPr>
-          <w:rFonts w:ascii="Times New Roman" w:hAnsi="Times New Roman" w:cs="Times New Roman"/>
-        </w:rPr>
-      </w:pPr>
-    </w:p>
-    <w:p>
-      <w:pPr>
-        <w:rPr>
-          <w:rFonts w:ascii="Times New Roman" w:hAnsi="Times New Roman" w:cs="Times New Roman"/>
-        </w:rPr>
-      </w:pPr>
-    </w:p>
-    <w:p>
-      <w:pPr>
-        <w:rPr>
-          <w:rFonts w:ascii="Times New Roman" w:hAnsi="Times New Roman" w:cs="Times New Roman"/>
-        </w:rPr>
-      </w:pPr>
-      <w:r>
-        <w:rPr>
-          <w:rFonts w:ascii="Times New Roman" w:hAnsi="Times New Roman" w:cs="Times New Roman"/>
-        </w:rPr>
-        <w:t>Problem 3:</w:t>
-      </w:r>
-      <w:bookmarkStart w:id="0" w:name="_GoBack"/>
-      <w:bookmarkEnd w:id="0"/>
     </w:p>
     <w:p>
       <w:pPr>
@@ -1820,6 +2829,92 @@
     </w:lvl>
   </w:abstractNum>
   <w:abstractNum w:abstractNumId="3">
+    <w:nsid w:val="18261549"/>
+    <w:multiLevelType w:val="hybridMultilevel"/>
+    <w:tmpl w:val="8E98DFF6"/>
+    <w:lvl w:ilvl="0" w:tplc="04090017">
+      <w:start w:val="1"/>
+      <w:numFmt w:val="lowerLetter"/>
+      <w:lvlText w:val="%1)"/>
+      <w:lvlJc w:val="left"/>
+      <w:pPr>
+        <w:ind w:left="720" w:hanging="360"/>
+      </w:pPr>
+    </w:lvl>
+    <w:lvl w:ilvl="1" w:tplc="04090019" w:tentative="1">
+      <w:start w:val="1"/>
+      <w:numFmt w:val="lowerLetter"/>
+      <w:lvlText w:val="%2."/>
+      <w:lvlJc w:val="left"/>
+      <w:pPr>
+        <w:ind w:left="1440" w:hanging="360"/>
+      </w:pPr>
+    </w:lvl>
+    <w:lvl w:ilvl="2" w:tplc="0409001B" w:tentative="1">
+      <w:start w:val="1"/>
+      <w:numFmt w:val="lowerRoman"/>
+      <w:lvlText w:val="%3."/>
+      <w:lvlJc w:val="right"/>
+      <w:pPr>
+        <w:ind w:left="2160" w:hanging="180"/>
+      </w:pPr>
+    </w:lvl>
+    <w:lvl w:ilvl="3" w:tplc="0409000F" w:tentative="1">
+      <w:start w:val="1"/>
+      <w:numFmt w:val="decimal"/>
+      <w:lvlText w:val="%4."/>
+      <w:lvlJc w:val="left"/>
+      <w:pPr>
+        <w:ind w:left="2880" w:hanging="360"/>
+      </w:pPr>
+    </w:lvl>
+    <w:lvl w:ilvl="4" w:tplc="04090019" w:tentative="1">
+      <w:start w:val="1"/>
+      <w:numFmt w:val="lowerLetter"/>
+      <w:lvlText w:val="%5."/>
+      <w:lvlJc w:val="left"/>
+      <w:pPr>
+        <w:ind w:left="3600" w:hanging="360"/>
+      </w:pPr>
+    </w:lvl>
+    <w:lvl w:ilvl="5" w:tplc="0409001B" w:tentative="1">
+      <w:start w:val="1"/>
+      <w:numFmt w:val="lowerRoman"/>
+      <w:lvlText w:val="%6."/>
+      <w:lvlJc w:val="right"/>
+      <w:pPr>
+        <w:ind w:left="4320" w:hanging="180"/>
+      </w:pPr>
+    </w:lvl>
+    <w:lvl w:ilvl="6" w:tplc="0409000F" w:tentative="1">
+      <w:start w:val="1"/>
+      <w:numFmt w:val="decimal"/>
+      <w:lvlText w:val="%7."/>
+      <w:lvlJc w:val="left"/>
+      <w:pPr>
+        <w:ind w:left="5040" w:hanging="360"/>
+      </w:pPr>
+    </w:lvl>
+    <w:lvl w:ilvl="7" w:tplc="04090019" w:tentative="1">
+      <w:start w:val="1"/>
+      <w:numFmt w:val="lowerLetter"/>
+      <w:lvlText w:val="%8."/>
+      <w:lvlJc w:val="left"/>
+      <w:pPr>
+        <w:ind w:left="5760" w:hanging="360"/>
+      </w:pPr>
+    </w:lvl>
+    <w:lvl w:ilvl="8" w:tplc="0409001B" w:tentative="1">
+      <w:start w:val="1"/>
+      <w:numFmt w:val="lowerRoman"/>
+      <w:lvlText w:val="%9."/>
+      <w:lvlJc w:val="right"/>
+      <w:pPr>
+        <w:ind w:left="6480" w:hanging="180"/>
+      </w:pPr>
+    </w:lvl>
+  </w:abstractNum>
+  <w:abstractNum w:abstractNumId="4">
     <w:nsid w:val="298B01FF"/>
     <w:multiLevelType w:val="multilevel"/>
     <w:tmpl w:val="7CDEBAC4"/>
@@ -1905,7 +3000,7 @@
       </w:pPr>
     </w:lvl>
   </w:abstractNum>
-  <w:abstractNum w:abstractNumId="4">
+  <w:abstractNum w:abstractNumId="5">
     <w:nsid w:val="38FE158A"/>
     <w:multiLevelType w:val="multilevel"/>
     <w:tmpl w:val="0409001D"/>
@@ -1991,7 +3086,7 @@
       </w:pPr>
     </w:lvl>
   </w:abstractNum>
-  <w:abstractNum w:abstractNumId="5">
+  <w:abstractNum w:abstractNumId="6">
     <w:nsid w:val="3C2224D1"/>
     <w:multiLevelType w:val="multilevel"/>
     <w:tmpl w:val="0409001D"/>
@@ -2077,7 +3172,7 @@
       </w:pPr>
     </w:lvl>
   </w:abstractNum>
-  <w:abstractNum w:abstractNumId="6">
+  <w:abstractNum w:abstractNumId="7">
     <w:nsid w:val="3F6255E3"/>
     <w:multiLevelType w:val="multilevel"/>
     <w:tmpl w:val="0409001D"/>
@@ -2163,7 +3258,7 @@
       </w:pPr>
     </w:lvl>
   </w:abstractNum>
-  <w:abstractNum w:abstractNumId="7">
+  <w:abstractNum w:abstractNumId="8">
     <w:nsid w:val="4F326865"/>
     <w:multiLevelType w:val="multilevel"/>
     <w:tmpl w:val="0409001D"/>
@@ -2249,7 +3344,7 @@
       </w:pPr>
     </w:lvl>
   </w:abstractNum>
-  <w:abstractNum w:abstractNumId="8">
+  <w:abstractNum w:abstractNumId="9">
     <w:nsid w:val="6EF16130"/>
     <w:multiLevelType w:val="multilevel"/>
     <w:tmpl w:val="0409001D"/>
@@ -2335,7 +3430,7 @@
       </w:pPr>
     </w:lvl>
   </w:abstractNum>
-  <w:abstractNum w:abstractNumId="9">
+  <w:abstractNum w:abstractNumId="10">
     <w:nsid w:val="7F302F1A"/>
     <w:multiLevelType w:val="hybridMultilevel"/>
     <w:tmpl w:val="8F52AC7A"/>
@@ -2421,7 +3516,7 @@
       </w:pPr>
     </w:lvl>
   </w:abstractNum>
-  <w:abstractNum w:abstractNumId="10">
+  <w:abstractNum w:abstractNumId="11">
     <w:nsid w:val="7FAB142C"/>
     <w:multiLevelType w:val="multilevel"/>
     <w:tmpl w:val="0409001D"/>
@@ -2514,31 +3609,34 @@
     <w:abstractNumId w:val="2"/>
   </w:num>
   <w:num w:numId="3">
-    <w:abstractNumId w:val="3"/>
+    <w:abstractNumId w:val="4"/>
   </w:num>
   <w:num w:numId="4">
     <w:abstractNumId w:val="1"/>
   </w:num>
   <w:num w:numId="5">
+    <w:abstractNumId w:val="8"/>
+  </w:num>
+  <w:num w:numId="6">
+    <w:abstractNumId w:val="9"/>
+  </w:num>
+  <w:num w:numId="7">
     <w:abstractNumId w:val="7"/>
   </w:num>
-  <w:num w:numId="6">
-    <w:abstractNumId w:val="8"/>
+  <w:num w:numId="8">
+    <w:abstractNumId w:val="11"/>
   </w:num>
-  <w:num w:numId="7">
+  <w:num w:numId="9">
     <w:abstractNumId w:val="6"/>
   </w:num>
-  <w:num w:numId="8">
+  <w:num w:numId="10">
+    <w:abstractNumId w:val="5"/>
+  </w:num>
+  <w:num w:numId="11">
     <w:abstractNumId w:val="10"/>
   </w:num>
-  <w:num w:numId="9">
-    <w:abstractNumId w:val="5"/>
-  </w:num>
-  <w:num w:numId="10">
-    <w:abstractNumId w:val="4"/>
-  </w:num>
-  <w:num w:numId="11">
-    <w:abstractNumId w:val="9"/>
+  <w:num w:numId="12">
+    <w:abstractNumId w:val="3"/>
   </w:num>
 </w:numbering>
 </file>
@@ -4096,7 +5194,7 @@
 </file>
 
 <file path=customXml/itemProps1.xml><?xml version="1.0" encoding="utf-8"?>
-<ds:datastoreItem xmlns:ds="http://schemas.openxmlformats.org/officeDocument/2006/customXml" ds:itemID="{1CBAB6DA-8D81-4446-B43A-56AE8FF6750C}">
+<ds:datastoreItem xmlns:ds="http://schemas.openxmlformats.org/officeDocument/2006/customXml" ds:itemID="{813A5247-AD26-D94F-A08C-9AE25E1EC9DE}">
   <ds:schemaRefs>
     <ds:schemaRef ds:uri="http://schemas.openxmlformats.org/officeDocument/2006/bibliography"/>
   </ds:schemaRefs>

</xml_diff>

<commit_message>
Breaking Problem 3 apart to identify constraints and sub-goals.
</commit_message>
<xml_diff>
--- a/O-Bryen_Dusty_WPFRepository/ProblemSolving/O'Bryen_Dusty_ProblemSolving.docx
+++ b/O-Bryen_Dusty_WPFRepository/ProblemSolving/O'Bryen_Dusty_ProblemSolving.docx
@@ -1196,8 +1196,48 @@
         </w:rPr>
         <w:t xml:space="preserve"> </w:t>
       </w:r>
-      <w:bookmarkStart w:id="0" w:name="_GoBack"/>
-      <w:bookmarkEnd w:id="0"/>
+      <w:r>
+        <w:rPr>
+          <w:rFonts w:ascii="Times New Roman" w:hAnsi="Times New Roman" w:cs="Times New Roman"/>
+        </w:rPr>
+        <w:t xml:space="preserve">The constraints are that she appears to be limited to only counting on her hands.  The sub-goal would be to find a </w:t>
+      </w:r>
+      <w:r>
+        <w:rPr>
+          <w:rFonts w:ascii="Times New Roman" w:hAnsi="Times New Roman" w:cs="Times New Roman"/>
+        </w:rPr>
+        <w:t xml:space="preserve">mathematical solution or pattern in order to get to the answers </w:t>
+      </w:r>
+      <w:r>
+        <w:rPr>
+          <w:rFonts w:ascii="Times New Roman" w:hAnsi="Times New Roman" w:cs="Times New Roman"/>
+        </w:rPr>
+        <w:t xml:space="preserve">faster </w:t>
+      </w:r>
+      <w:r>
+        <w:rPr>
+          <w:rFonts w:ascii="Times New Roman" w:hAnsi="Times New Roman" w:cs="Times New Roman"/>
+        </w:rPr>
+        <w:t xml:space="preserve">without actually having to count all the way to </w:t>
+      </w:r>
+      <w:r>
+        <w:rPr>
+          <w:rFonts w:ascii="Times New Roman" w:hAnsi="Times New Roman" w:cs="Times New Roman"/>
+        </w:rPr>
+        <w:t>1000</w:t>
+      </w:r>
+      <w:r>
+        <w:rPr>
+          <w:rFonts w:ascii="Times New Roman" w:hAnsi="Times New Roman" w:cs="Times New Roman"/>
+        </w:rPr>
+        <w:t xml:space="preserve"> by 1’s using her same pattern</w:t>
+      </w:r>
+      <w:r>
+        <w:rPr>
+          <w:rFonts w:ascii="Times New Roman" w:hAnsi="Times New Roman" w:cs="Times New Roman"/>
+        </w:rPr>
+        <w:t xml:space="preserve">.  </w:t>
+      </w:r>
     </w:p>
     <w:p>
       <w:pPr>
@@ -2147,6 +2187,7 @@
           <w:rFonts w:ascii="Times New Roman" w:hAnsi="Times New Roman" w:cs="Times New Roman"/>
           <w:sz w:val="20"/>
           <w:szCs w:val="20"/>
+          <w:highlight w:val="yellow"/>
         </w:rPr>
       </w:pPr>
       <w:r>
@@ -2154,6 +2195,7 @@
           <w:rFonts w:ascii="Times New Roman" w:hAnsi="Times New Roman" w:cs="Times New Roman"/>
           <w:sz w:val="20"/>
           <w:szCs w:val="20"/>
+          <w:highlight w:val="yellow"/>
         </w:rPr>
         <w:t>Define the problem.</w:t>
       </w:r>
@@ -2169,6 +2211,7 @@
           <w:rFonts w:ascii="Times New Roman" w:hAnsi="Times New Roman" w:cs="Times New Roman"/>
           <w:sz w:val="20"/>
           <w:szCs w:val="20"/>
+          <w:highlight w:val="yellow"/>
         </w:rPr>
       </w:pPr>
       <w:r>
@@ -2176,6 +2219,7 @@
           <w:rFonts w:ascii="Times New Roman" w:hAnsi="Times New Roman" w:cs="Times New Roman"/>
           <w:sz w:val="20"/>
           <w:szCs w:val="20"/>
+          <w:highlight w:val="yellow"/>
         </w:rPr>
         <w:t>Do this in your own words.</w:t>
       </w:r>
@@ -2191,6 +2235,7 @@
           <w:rFonts w:ascii="Times New Roman" w:hAnsi="Times New Roman" w:cs="Times New Roman"/>
           <w:sz w:val="20"/>
           <w:szCs w:val="20"/>
+          <w:highlight w:val="yellow"/>
         </w:rPr>
       </w:pPr>
       <w:r>
@@ -2198,6 +2243,7 @@
           <w:rFonts w:ascii="Times New Roman" w:hAnsi="Times New Roman" w:cs="Times New Roman"/>
           <w:sz w:val="20"/>
           <w:szCs w:val="20"/>
+          <w:highlight w:val="yellow"/>
         </w:rPr>
         <w:t>What insight can you offer into the problem that is not immediately visible from the word problem alone?</w:t>
       </w:r>
@@ -2213,6 +2259,7 @@
           <w:rFonts w:ascii="Times New Roman" w:hAnsi="Times New Roman" w:cs="Times New Roman"/>
           <w:sz w:val="20"/>
           <w:szCs w:val="20"/>
+          <w:highlight w:val="yellow"/>
         </w:rPr>
       </w:pPr>
       <w:r>
@@ -2220,6 +2267,7 @@
           <w:rFonts w:ascii="Times New Roman" w:hAnsi="Times New Roman" w:cs="Times New Roman"/>
           <w:sz w:val="20"/>
           <w:szCs w:val="20"/>
+          <w:highlight w:val="yellow"/>
         </w:rPr>
         <w:t>What is the overall goal?</w:t>
       </w:r>
@@ -2235,13 +2283,17 @@
           <w:rFonts w:ascii="Times New Roman" w:hAnsi="Times New Roman" w:cs="Times New Roman"/>
           <w:sz w:val="20"/>
           <w:szCs w:val="20"/>
-        </w:rPr>
-      </w:pPr>
+          <w:highlight w:val="yellow"/>
+        </w:rPr>
+      </w:pPr>
+      <w:bookmarkStart w:id="0" w:name="_GoBack"/>
+      <w:bookmarkEnd w:id="0"/>
       <w:r>
         <w:rPr>
           <w:rFonts w:ascii="Times New Roman" w:hAnsi="Times New Roman" w:cs="Times New Roman"/>
           <w:sz w:val="20"/>
           <w:szCs w:val="20"/>
+          <w:highlight w:val="yellow"/>
         </w:rPr>
         <w:t>Break the problem apart.</w:t>
       </w:r>
@@ -2257,6 +2309,7 @@
           <w:rFonts w:ascii="Times New Roman" w:hAnsi="Times New Roman" w:cs="Times New Roman"/>
           <w:sz w:val="20"/>
           <w:szCs w:val="20"/>
+          <w:highlight w:val="yellow"/>
         </w:rPr>
       </w:pPr>
       <w:r>
@@ -2264,6 +2317,7 @@
           <w:rFonts w:ascii="Times New Roman" w:hAnsi="Times New Roman" w:cs="Times New Roman"/>
           <w:sz w:val="20"/>
           <w:szCs w:val="20"/>
+          <w:highlight w:val="yellow"/>
         </w:rPr>
         <w:t>What are the constraints?</w:t>
       </w:r>
@@ -2279,6 +2333,7 @@
           <w:rFonts w:ascii="Times New Roman" w:hAnsi="Times New Roman" w:cs="Times New Roman"/>
           <w:sz w:val="20"/>
           <w:szCs w:val="20"/>
+          <w:highlight w:val="yellow"/>
         </w:rPr>
       </w:pPr>
       <w:r>
@@ -2286,6 +2341,7 @@
           <w:rFonts w:ascii="Times New Roman" w:hAnsi="Times New Roman" w:cs="Times New Roman"/>
           <w:sz w:val="20"/>
           <w:szCs w:val="20"/>
+          <w:highlight w:val="yellow"/>
         </w:rPr>
         <w:t>What are the sub-goals?</w:t>
       </w:r>
@@ -5194,7 +5250,7 @@
 </file>
 
 <file path=customXml/itemProps1.xml><?xml version="1.0" encoding="utf-8"?>
-<ds:datastoreItem xmlns:ds="http://schemas.openxmlformats.org/officeDocument/2006/customXml" ds:itemID="{813A5247-AD26-D94F-A08C-9AE25E1EC9DE}">
+<ds:datastoreItem xmlns:ds="http://schemas.openxmlformats.org/officeDocument/2006/customXml" ds:itemID="{B48B934F-A0C8-BF4D-8898-FC4655EFD214}">
   <ds:schemaRefs>
     <ds:schemaRef ds:uri="http://schemas.openxmlformats.org/officeDocument/2006/bibliography"/>
   </ds:schemaRefs>

</xml_diff>

<commit_message>
I have identified only one solution, because it just seems too easy of problem to go complicating it by overthinking the issue.  This one is pretty common sense to me.
</commit_message>
<xml_diff>
--- a/O-Bryen_Dusty_WPFRepository/ProblemSolving/O'Bryen_Dusty_ProblemSolving.docx
+++ b/O-Bryen_Dusty_WPFRepository/ProblemSolving/O'Bryen_Dusty_ProblemSolving.docx
@@ -1164,13 +1164,19 @@
         <w:rPr>
           <w:rFonts w:ascii="Times New Roman" w:hAnsi="Times New Roman" w:cs="Times New Roman"/>
         </w:rPr>
-        <w:t xml:space="preserve">The main problem in this entire scenario is that the girl is counting irregularly on her fingers, and not in a </w:t>
-      </w:r>
-      <w:r>
-        <w:rPr>
-          <w:rFonts w:ascii="Times New Roman" w:hAnsi="Times New Roman" w:cs="Times New Roman"/>
-        </w:rPr>
-        <w:t>repetitive manner going the same direction from 1-10, and then starting over going the same direction every count of 10.  The girl is probably young, and does not know multiplication since she is counting on her fingers, and based on the numbers that she needs to count to, it seems she is learning to count by 10’s and 100’s.  Ac</w:t>
+        <w:t>The main problem in this entire scenario is that the girl is coun</w:t>
+      </w:r>
+      <w:r>
+        <w:rPr>
+          <w:rFonts w:ascii="Times New Roman" w:hAnsi="Times New Roman" w:cs="Times New Roman"/>
+        </w:rPr>
+        <w:t>ting irregularly on her fingers</w:t>
+      </w:r>
+      <w:r>
+        <w:rPr>
+          <w:rFonts w:ascii="Times New Roman" w:hAnsi="Times New Roman" w:cs="Times New Roman"/>
+        </w:rPr>
+        <w:t>.  The girl is probably young, and does not know multiplication since she is counting on her fingers, and based on the numbers that she needs to count to, it seems she is learning to count by 10’s and 100’s.  Ac</w:t>
       </w:r>
       <w:r>
         <w:rPr>
@@ -1188,7 +1194,19 @@
         <w:rPr>
           <w:rFonts w:ascii="Times New Roman" w:hAnsi="Times New Roman" w:cs="Times New Roman"/>
         </w:rPr>
-        <w:t xml:space="preserve"> if counting by 10’s, and then 100’s, using the irregular pattern of counting that she started with.</w:t>
+        <w:t xml:space="preserve">, </w:t>
+      </w:r>
+      <w:r>
+        <w:rPr>
+          <w:rFonts w:ascii="Times New Roman" w:hAnsi="Times New Roman" w:cs="Times New Roman"/>
+        </w:rPr>
+        <w:t xml:space="preserve">if </w:t>
+      </w:r>
+      <w:r>
+        <w:rPr>
+          <w:rFonts w:ascii="Times New Roman" w:hAnsi="Times New Roman" w:cs="Times New Roman"/>
+        </w:rPr>
+        <w:t>using the irregular pattern of counting that she started with.</w:t>
       </w:r>
       <w:r>
         <w:rPr>
@@ -1200,43 +1218,115 @@
         <w:rPr>
           <w:rFonts w:ascii="Times New Roman" w:hAnsi="Times New Roman" w:cs="Times New Roman"/>
         </w:rPr>
-        <w:t xml:space="preserve">The constraints are that she appears to be limited to only counting on her hands.  The sub-goal would be to find a </w:t>
-      </w:r>
-      <w:r>
-        <w:rPr>
-          <w:rFonts w:ascii="Times New Roman" w:hAnsi="Times New Roman" w:cs="Times New Roman"/>
-        </w:rPr>
-        <w:t xml:space="preserve">mathematical solution or pattern in order to get to the answers </w:t>
-      </w:r>
-      <w:r>
-        <w:rPr>
-          <w:rFonts w:ascii="Times New Roman" w:hAnsi="Times New Roman" w:cs="Times New Roman"/>
-        </w:rPr>
-        <w:t xml:space="preserve">faster </w:t>
-      </w:r>
-      <w:r>
-        <w:rPr>
-          <w:rFonts w:ascii="Times New Roman" w:hAnsi="Times New Roman" w:cs="Times New Roman"/>
-        </w:rPr>
-        <w:t xml:space="preserve">without actually having to count all the way to </w:t>
-      </w:r>
-      <w:r>
-        <w:rPr>
-          <w:rFonts w:ascii="Times New Roman" w:hAnsi="Times New Roman" w:cs="Times New Roman"/>
-        </w:rPr>
-        <w:t>1000</w:t>
-      </w:r>
-      <w:r>
-        <w:rPr>
-          <w:rFonts w:ascii="Times New Roman" w:hAnsi="Times New Roman" w:cs="Times New Roman"/>
-        </w:rPr>
-        <w:t xml:space="preserve"> by 1’s using her same pattern</w:t>
+        <w:t xml:space="preserve">The constraints are that she appears to be limited to only counting on her hands.  The sub-goal </w:t>
+      </w:r>
+      <w:r>
+        <w:rPr>
+          <w:rFonts w:ascii="Times New Roman" w:hAnsi="Times New Roman" w:cs="Times New Roman"/>
+        </w:rPr>
+        <w:t xml:space="preserve">is to find a faster way to get the answers, without actually having to </w:t>
+      </w:r>
+      <w:r>
+        <w:rPr>
+          <w:rFonts w:ascii="Times New Roman" w:hAnsi="Times New Roman" w:cs="Times New Roman"/>
+        </w:rPr>
+        <w:t xml:space="preserve">count it out by 1’s.  The solution in this scenario seems rather limited to me, and the only conclusion I come to </w:t>
+      </w:r>
+      <w:proofErr w:type="gramStart"/>
+      <w:r>
+        <w:rPr>
+          <w:rFonts w:ascii="Times New Roman" w:hAnsi="Times New Roman" w:cs="Times New Roman"/>
+        </w:rPr>
+        <w:t>is</w:t>
+      </w:r>
+      <w:proofErr w:type="gramEnd"/>
+      <w:r>
+        <w:rPr>
+          <w:rFonts w:ascii="Times New Roman" w:hAnsi="Times New Roman" w:cs="Times New Roman"/>
+        </w:rPr>
+        <w:t xml:space="preserve"> to</w:t>
+      </w:r>
+      <w:r>
+        <w:rPr>
+          <w:rFonts w:ascii="Times New Roman" w:hAnsi="Times New Roman" w:cs="Times New Roman"/>
+        </w:rPr>
+        <w:t xml:space="preserve"> </w:t>
+      </w:r>
+      <w:r>
+        <w:rPr>
+          <w:rFonts w:ascii="Times New Roman" w:hAnsi="Times New Roman" w:cs="Times New Roman"/>
+        </w:rPr>
+        <w:t xml:space="preserve">find a </w:t>
+      </w:r>
+      <w:r>
+        <w:rPr>
+          <w:rFonts w:ascii="Times New Roman" w:hAnsi="Times New Roman" w:cs="Times New Roman"/>
+        </w:rPr>
+        <w:t xml:space="preserve">mathematical </w:t>
+      </w:r>
+      <w:r>
+        <w:rPr>
+          <w:rFonts w:ascii="Times New Roman" w:hAnsi="Times New Roman" w:cs="Times New Roman"/>
+        </w:rPr>
+        <w:t>calculation</w:t>
+      </w:r>
+      <w:r>
+        <w:rPr>
+          <w:rFonts w:ascii="Times New Roman" w:hAnsi="Times New Roman" w:cs="Times New Roman"/>
+        </w:rPr>
+        <w:t xml:space="preserve"> or pattern </w:t>
+      </w:r>
+      <w:r>
+        <w:rPr>
+          <w:rFonts w:ascii="Times New Roman" w:hAnsi="Times New Roman" w:cs="Times New Roman"/>
+        </w:rPr>
+        <w:t>in her sequence of counting</w:t>
       </w:r>
       <w:r>
         <w:rPr>
           <w:rFonts w:ascii="Times New Roman" w:hAnsi="Times New Roman" w:cs="Times New Roman"/>
         </w:rPr>
         <w:t xml:space="preserve">.  </w:t>
+      </w:r>
+      <w:r>
+        <w:rPr>
+          <w:rFonts w:ascii="Times New Roman" w:hAnsi="Times New Roman" w:cs="Times New Roman"/>
+        </w:rPr>
+        <w:t xml:space="preserve">My solution meets the goal and will work for all cases, a-c.  </w:t>
+      </w:r>
+    </w:p>
+    <w:p>
+      <w:pPr>
+        <w:rPr>
+          <w:rFonts w:ascii="Times New Roman" w:hAnsi="Times New Roman" w:cs="Times New Roman"/>
+        </w:rPr>
+      </w:pPr>
+    </w:p>
+    <w:p>
+      <w:pPr>
+        <w:rPr>
+          <w:rFonts w:ascii="Times New Roman" w:hAnsi="Times New Roman" w:cs="Times New Roman"/>
+        </w:rPr>
+      </w:pPr>
+      <w:r>
+        <w:rPr>
+          <w:rFonts w:ascii="Times New Roman" w:hAnsi="Times New Roman" w:cs="Times New Roman"/>
+        </w:rPr>
+        <w:t xml:space="preserve">a) </w:t>
+      </w:r>
+      <w:proofErr w:type="gramStart"/>
+      <w:r>
+        <w:rPr>
+          <w:rFonts w:ascii="Times New Roman" w:hAnsi="Times New Roman" w:cs="Times New Roman"/>
+        </w:rPr>
+        <w:t>is</w:t>
+      </w:r>
+      <w:proofErr w:type="gramEnd"/>
+      <w:r>
+        <w:rPr>
+          <w:rFonts w:ascii="Times New Roman" w:hAnsi="Times New Roman" w:cs="Times New Roman"/>
+        </w:rPr>
+        <w:t xml:space="preserve"> already a given, the scenario already tells us that when she lands on 10</w:t>
       </w:r>
     </w:p>
     <w:p>
@@ -2286,8 +2376,6 @@
           <w:highlight w:val="yellow"/>
         </w:rPr>
       </w:pPr>
-      <w:bookmarkStart w:id="0" w:name="_GoBack"/>
-      <w:bookmarkEnd w:id="0"/>
       <w:r>
         <w:rPr>
           <w:rFonts w:ascii="Times New Roman" w:hAnsi="Times New Roman" w:cs="Times New Roman"/>
@@ -2336,6 +2424,8 @@
           <w:highlight w:val="yellow"/>
         </w:rPr>
       </w:pPr>
+      <w:bookmarkStart w:id="0" w:name="_GoBack"/>
+      <w:bookmarkEnd w:id="0"/>
       <w:r>
         <w:rPr>
           <w:rFonts w:ascii="Times New Roman" w:hAnsi="Times New Roman" w:cs="Times New Roman"/>
@@ -2357,6 +2447,7 @@
           <w:rFonts w:ascii="Times New Roman" w:hAnsi="Times New Roman" w:cs="Times New Roman"/>
           <w:sz w:val="20"/>
           <w:szCs w:val="20"/>
+          <w:highlight w:val="yellow"/>
         </w:rPr>
       </w:pPr>
       <w:r>
@@ -2364,6 +2455,7 @@
           <w:rFonts w:ascii="Times New Roman" w:hAnsi="Times New Roman" w:cs="Times New Roman"/>
           <w:sz w:val="20"/>
           <w:szCs w:val="20"/>
+          <w:highlight w:val="yellow"/>
         </w:rPr>
         <w:t>Identify Potential Solutions.</w:t>
       </w:r>
@@ -2379,6 +2471,7 @@
           <w:rFonts w:ascii="Times New Roman" w:hAnsi="Times New Roman" w:cs="Times New Roman"/>
           <w:sz w:val="20"/>
           <w:szCs w:val="20"/>
+          <w:highlight w:val="yellow"/>
         </w:rPr>
       </w:pPr>
       <w:r>
@@ -2386,6 +2479,7 @@
           <w:rFonts w:ascii="Times New Roman" w:hAnsi="Times New Roman" w:cs="Times New Roman"/>
           <w:sz w:val="20"/>
           <w:szCs w:val="20"/>
+          <w:highlight w:val="yellow"/>
         </w:rPr>
         <w:t>For each of the sub-problems you’ve discussed in #2, what is a possible solution?</w:t>
       </w:r>
@@ -2401,6 +2495,7 @@
           <w:rFonts w:ascii="Times New Roman" w:hAnsi="Times New Roman" w:cs="Times New Roman"/>
           <w:sz w:val="20"/>
           <w:szCs w:val="20"/>
+          <w:highlight w:val="yellow"/>
         </w:rPr>
       </w:pPr>
       <w:r>
@@ -2408,6 +2503,7 @@
           <w:rFonts w:ascii="Times New Roman" w:hAnsi="Times New Roman" w:cs="Times New Roman"/>
           <w:sz w:val="20"/>
           <w:szCs w:val="20"/>
+          <w:highlight w:val="yellow"/>
         </w:rPr>
         <w:t>Evaluate each potential solution.</w:t>
       </w:r>
@@ -2423,6 +2519,7 @@
           <w:rFonts w:ascii="Times New Roman" w:hAnsi="Times New Roman" w:cs="Times New Roman"/>
           <w:sz w:val="20"/>
           <w:szCs w:val="20"/>
+          <w:highlight w:val="yellow"/>
         </w:rPr>
       </w:pPr>
       <w:r>
@@ -2430,6 +2527,7 @@
           <w:rFonts w:ascii="Times New Roman" w:hAnsi="Times New Roman" w:cs="Times New Roman"/>
           <w:sz w:val="20"/>
           <w:szCs w:val="20"/>
+          <w:highlight w:val="yellow"/>
         </w:rPr>
         <w:t>Does each solution meet the goals?</w:t>
       </w:r>
@@ -2445,6 +2543,7 @@
           <w:rFonts w:ascii="Times New Roman" w:hAnsi="Times New Roman" w:cs="Times New Roman"/>
           <w:sz w:val="20"/>
           <w:szCs w:val="20"/>
+          <w:highlight w:val="yellow"/>
         </w:rPr>
       </w:pPr>
       <w:r>
@@ -2452,6 +2551,7 @@
           <w:rFonts w:ascii="Times New Roman" w:hAnsi="Times New Roman" w:cs="Times New Roman"/>
           <w:sz w:val="20"/>
           <w:szCs w:val="20"/>
+          <w:highlight w:val="yellow"/>
         </w:rPr>
         <w:t>Will each solution work for ALL cases?</w:t>
       </w:r>
@@ -5250,7 +5350,7 @@
 </file>
 
 <file path=customXml/itemProps1.xml><?xml version="1.0" encoding="utf-8"?>
-<ds:datastoreItem xmlns:ds="http://schemas.openxmlformats.org/officeDocument/2006/customXml" ds:itemID="{B48B934F-A0C8-BF4D-8898-FC4655EFD214}">
+<ds:datastoreItem xmlns:ds="http://schemas.openxmlformats.org/officeDocument/2006/customXml" ds:itemID="{BA220BF9-B827-AB49-996A-0FCCF78CBBC6}">
   <ds:schemaRefs>
     <ds:schemaRef ds:uri="http://schemas.openxmlformats.org/officeDocument/2006/bibliography"/>
   </ds:schemaRefs>

</xml_diff>

<commit_message>
I developed my plan of action and implemented it, as well as demonstrated how I got my answers, and other possible methods that may have gotten me the same answers, but just not as quickly.
</commit_message>
<xml_diff>
--- a/O-Bryen_Dusty_WPFRepository/ProblemSolving/O'Bryen_Dusty_ProblemSolving.docx
+++ b/O-Bryen_Dusty_WPFRepository/ProblemSolving/O'Bryen_Dusty_ProblemSolving.docx
@@ -1312,8 +1312,27 @@
         <w:rPr>
           <w:rFonts w:ascii="Times New Roman" w:hAnsi="Times New Roman" w:cs="Times New Roman"/>
         </w:rPr>
-        <w:t xml:space="preserve">a) </w:t>
-      </w:r>
+        <w:t>Than answer for:</w:t>
+      </w:r>
+    </w:p>
+    <w:p>
+      <w:pPr>
+        <w:rPr>
+          <w:rFonts w:ascii="Times New Roman" w:hAnsi="Times New Roman" w:cs="Times New Roman"/>
+        </w:rPr>
+      </w:pPr>
+    </w:p>
+    <w:p>
+      <w:pPr>
+        <w:pStyle w:val="ListParagraph"/>
+        <w:numPr>
+          <w:ilvl w:val="0"/>
+          <w:numId w:val="13"/>
+        </w:numPr>
+        <w:rPr>
+          <w:rFonts w:ascii="Times New Roman" w:hAnsi="Times New Roman" w:cs="Times New Roman"/>
+        </w:rPr>
+      </w:pPr>
       <w:proofErr w:type="gramStart"/>
       <w:r>
         <w:rPr>
@@ -1326,22 +1345,124 @@
         <w:rPr>
           <w:rFonts w:ascii="Times New Roman" w:hAnsi="Times New Roman" w:cs="Times New Roman"/>
         </w:rPr>
-        <w:t xml:space="preserve"> already a given, the scenario already tells us that when she lands on 10</w:t>
-      </w:r>
-    </w:p>
-    <w:p>
-      <w:pPr>
-        <w:rPr>
-          <w:rFonts w:ascii="Times New Roman" w:hAnsi="Times New Roman" w:cs="Times New Roman"/>
-        </w:rPr>
-      </w:pPr>
-    </w:p>
-    <w:p>
-      <w:pPr>
-        <w:rPr>
-          <w:rFonts w:ascii="Times New Roman" w:hAnsi="Times New Roman" w:cs="Times New Roman"/>
-        </w:rPr>
-      </w:pPr>
+        <w:t xml:space="preserve"> already a given, the scenario already tells us that when she lands on </w:t>
+      </w:r>
+      <w:r>
+        <w:rPr>
+          <w:rFonts w:ascii="Times New Roman" w:hAnsi="Times New Roman" w:cs="Times New Roman"/>
+        </w:rPr>
+        <w:t xml:space="preserve">her first finger when she gets to </w:t>
+      </w:r>
+      <w:r>
+        <w:rPr>
+          <w:rFonts w:ascii="Times New Roman" w:hAnsi="Times New Roman" w:cs="Times New Roman"/>
+        </w:rPr>
+        <w:t>10</w:t>
+      </w:r>
+      <w:r>
+        <w:rPr>
+          <w:rFonts w:ascii="Times New Roman" w:hAnsi="Times New Roman" w:cs="Times New Roman"/>
+        </w:rPr>
+        <w:t>.</w:t>
+      </w:r>
+    </w:p>
+    <w:p>
+      <w:pPr>
+        <w:pStyle w:val="ListParagraph"/>
+        <w:numPr>
+          <w:ilvl w:val="0"/>
+          <w:numId w:val="13"/>
+        </w:numPr>
+        <w:rPr>
+          <w:rFonts w:ascii="Times New Roman" w:hAnsi="Times New Roman" w:cs="Times New Roman"/>
+        </w:rPr>
+      </w:pPr>
+      <w:proofErr w:type="gramStart"/>
+      <w:r>
+        <w:rPr>
+          <w:rFonts w:ascii="Times New Roman" w:hAnsi="Times New Roman" w:cs="Times New Roman"/>
+        </w:rPr>
+        <w:t>is</w:t>
+      </w:r>
+      <w:proofErr w:type="gramEnd"/>
+      <w:r>
+        <w:rPr>
+          <w:rFonts w:ascii="Times New Roman" w:hAnsi="Times New Roman" w:cs="Times New Roman"/>
+        </w:rPr>
+        <w:t xml:space="preserve"> that she lands on her ring finger when she gets to 100.</w:t>
+      </w:r>
+    </w:p>
+    <w:p>
+      <w:pPr>
+        <w:pStyle w:val="ListParagraph"/>
+        <w:numPr>
+          <w:ilvl w:val="0"/>
+          <w:numId w:val="13"/>
+        </w:numPr>
+        <w:rPr>
+          <w:rFonts w:ascii="Times New Roman" w:hAnsi="Times New Roman" w:cs="Times New Roman"/>
+        </w:rPr>
+      </w:pPr>
+      <w:proofErr w:type="gramStart"/>
+      <w:r>
+        <w:rPr>
+          <w:rFonts w:ascii="Times New Roman" w:hAnsi="Times New Roman" w:cs="Times New Roman"/>
+        </w:rPr>
+        <w:t>is</w:t>
+      </w:r>
+      <w:proofErr w:type="gramEnd"/>
+      <w:r>
+        <w:rPr>
+          <w:rFonts w:ascii="Times New Roman" w:hAnsi="Times New Roman" w:cs="Times New Roman"/>
+        </w:rPr>
+        <w:t xml:space="preserve"> that she lands on her first finger when she gets to 1000.</w:t>
+      </w:r>
+    </w:p>
+    <w:p>
+      <w:pPr>
+        <w:rPr>
+          <w:rFonts w:ascii="Times New Roman" w:hAnsi="Times New Roman" w:cs="Times New Roman"/>
+        </w:rPr>
+      </w:pPr>
+    </w:p>
+    <w:p>
+      <w:pPr>
+        <w:rPr>
+          <w:rFonts w:ascii="Times New Roman" w:hAnsi="Times New Roman" w:cs="Times New Roman"/>
+        </w:rPr>
+      </w:pPr>
+      <w:r>
+        <w:rPr>
+          <w:rFonts w:ascii="Times New Roman" w:hAnsi="Times New Roman" w:cs="Times New Roman"/>
+        </w:rPr>
+        <w:t>I first tried to overcomplicate my method for finding a pattern by trying it on my own hands, starting where she left off at 10 on my first finger, then adding together 10, plus the number of fingers it took to either hit the last finger before having to change directions, or counts of 10’s.</w:t>
+      </w:r>
+    </w:p>
+    <w:p>
+      <w:pPr>
+        <w:rPr>
+          <w:rFonts w:ascii="Times New Roman" w:hAnsi="Times New Roman" w:cs="Times New Roman"/>
+        </w:rPr>
+      </w:pPr>
+    </w:p>
+    <w:p>
+      <w:pPr>
+        <w:rPr>
+          <w:rFonts w:ascii="Times New Roman" w:hAnsi="Times New Roman" w:cs="Times New Roman"/>
+        </w:rPr>
+      </w:pPr>
+      <w:r>
+        <w:rPr>
+          <w:rFonts w:ascii="Times New Roman" w:hAnsi="Times New Roman" w:cs="Times New Roman"/>
+        </w:rPr>
+        <w:t>Example:</w:t>
+      </w:r>
+      <w:r>
+        <w:rPr>
+          <w:rFonts w:ascii="Times New Roman" w:hAnsi="Times New Roman" w:cs="Times New Roman"/>
+        </w:rPr>
+        <w:tab/>
+      </w:r>
       <w:r>
         <w:rPr>
           <w:rFonts w:ascii="Times New Roman" w:hAnsi="Times New Roman" w:cs="Times New Roman"/>
@@ -1352,19 +1473,134 @@
         <w:rPr>
           <w:rFonts w:ascii="Times New Roman" w:hAnsi="Times New Roman" w:cs="Times New Roman"/>
         </w:rPr>
+        <w:t xml:space="preserve"> pinky</w:t>
+      </w:r>
+    </w:p>
+    <w:p>
+      <w:pPr>
+        <w:ind w:left="720" w:firstLine="720"/>
+        <w:rPr>
+          <w:rFonts w:ascii="Times New Roman" w:hAnsi="Times New Roman" w:cs="Times New Roman"/>
+        </w:rPr>
+      </w:pPr>
+      <w:proofErr w:type="gramStart"/>
+      <w:r>
+        <w:rPr>
+          <w:rFonts w:ascii="Times New Roman" w:hAnsi="Times New Roman" w:cs="Times New Roman"/>
+        </w:rPr>
+        <w:t>add</w:t>
+      </w:r>
+      <w:proofErr w:type="gramEnd"/>
+      <w:r>
+        <w:rPr>
+          <w:rFonts w:ascii="Times New Roman" w:hAnsi="Times New Roman" w:cs="Times New Roman"/>
+        </w:rPr>
+        <w:t xml:space="preserve"> 4 = 9 thumb</w:t>
+      </w:r>
+    </w:p>
+    <w:p>
+      <w:pPr>
+        <w:ind w:left="720" w:firstLine="720"/>
+        <w:rPr>
+          <w:rFonts w:ascii="Times New Roman" w:hAnsi="Times New Roman" w:cs="Times New Roman"/>
+        </w:rPr>
+      </w:pPr>
+      <w:proofErr w:type="gramStart"/>
+      <w:r>
+        <w:rPr>
+          <w:rFonts w:ascii="Times New Roman" w:hAnsi="Times New Roman" w:cs="Times New Roman"/>
+        </w:rPr>
+        <w:t>add</w:t>
+      </w:r>
+      <w:proofErr w:type="gramEnd"/>
+      <w:r>
+        <w:rPr>
+          <w:rFonts w:ascii="Times New Roman" w:hAnsi="Times New Roman" w:cs="Times New Roman"/>
+        </w:rPr>
+        <w:t xml:space="preserve"> 1</w:t>
+      </w:r>
+      <w:r>
+        <w:rPr>
+          <w:rFonts w:ascii="Times New Roman" w:hAnsi="Times New Roman" w:cs="Times New Roman"/>
+        </w:rPr>
+        <w:t>= 10 first finger</w:t>
+      </w:r>
+    </w:p>
+    <w:p>
+      <w:pPr>
+        <w:ind w:left="720" w:firstLine="720"/>
+        <w:rPr>
+          <w:rFonts w:ascii="Times New Roman" w:hAnsi="Times New Roman" w:cs="Times New Roman"/>
+        </w:rPr>
+      </w:pPr>
+      <w:proofErr w:type="gramStart"/>
+      <w:r>
+        <w:rPr>
+          <w:rFonts w:ascii="Times New Roman" w:hAnsi="Times New Roman" w:cs="Times New Roman"/>
+        </w:rPr>
+        <w:t>add</w:t>
+      </w:r>
+      <w:proofErr w:type="gramEnd"/>
+      <w:r>
+        <w:rPr>
+          <w:rFonts w:ascii="Times New Roman" w:hAnsi="Times New Roman" w:cs="Times New Roman"/>
+        </w:rPr>
+        <w:t xml:space="preserve"> 3 = 13 pinky</w:t>
+      </w:r>
+    </w:p>
+    <w:p>
+      <w:pPr>
+        <w:ind w:left="720" w:firstLine="720"/>
+        <w:rPr>
+          <w:rFonts w:ascii="Times New Roman" w:hAnsi="Times New Roman" w:cs="Times New Roman"/>
+        </w:rPr>
+      </w:pPr>
+      <w:proofErr w:type="gramStart"/>
+      <w:r>
+        <w:rPr>
+          <w:rFonts w:ascii="Times New Roman" w:hAnsi="Times New Roman" w:cs="Times New Roman"/>
+        </w:rPr>
+        <w:t>add</w:t>
+      </w:r>
+      <w:proofErr w:type="gramEnd"/>
+      <w:r>
+        <w:rPr>
+          <w:rFonts w:ascii="Times New Roman" w:hAnsi="Times New Roman" w:cs="Times New Roman"/>
+        </w:rPr>
+        <w:t xml:space="preserve"> 4 = 17 thumb</w:t>
+      </w:r>
+      <w:r>
+        <w:rPr>
+          <w:rFonts w:ascii="Times New Roman" w:hAnsi="Times New Roman" w:cs="Times New Roman"/>
+        </w:rPr>
         <w:t xml:space="preserve"> </w:t>
       </w:r>
+    </w:p>
+    <w:p>
+      <w:pPr>
+        <w:ind w:left="720" w:firstLine="720"/>
+        <w:rPr>
+          <w:rFonts w:ascii="Times New Roman" w:hAnsi="Times New Roman" w:cs="Times New Roman"/>
+        </w:rPr>
+      </w:pPr>
       <w:proofErr w:type="gramStart"/>
       <w:r>
         <w:rPr>
           <w:rFonts w:ascii="Times New Roman" w:hAnsi="Times New Roman" w:cs="Times New Roman"/>
         </w:rPr>
-        <w:t>pinky</w:t>
+        <w:t>add</w:t>
       </w:r>
       <w:proofErr w:type="gramEnd"/>
-    </w:p>
-    <w:p>
-      <w:pPr>
+      <w:r>
+        <w:rPr>
+          <w:rFonts w:ascii="Times New Roman" w:hAnsi="Times New Roman" w:cs="Times New Roman"/>
+        </w:rPr>
+        <w:t xml:space="preserve"> 3 = 20 ring</w:t>
+      </w:r>
+    </w:p>
+    <w:p>
+      <w:pPr>
+        <w:ind w:left="720" w:firstLine="720"/>
         <w:rPr>
           <w:rFonts w:ascii="Times New Roman" w:hAnsi="Times New Roman" w:cs="Times New Roman"/>
         </w:rPr>
@@ -1381,11 +1617,12 @@
         <w:rPr>
           <w:rFonts w:ascii="Times New Roman" w:hAnsi="Times New Roman" w:cs="Times New Roman"/>
         </w:rPr>
-        <w:t xml:space="preserve"> 4 = 9 thumb</w:t>
-      </w:r>
-    </w:p>
-    <w:p>
-      <w:pPr>
+        <w:t xml:space="preserve"> 1 = 21 pinky</w:t>
+      </w:r>
+    </w:p>
+    <w:p>
+      <w:pPr>
+        <w:ind w:left="720" w:firstLine="720"/>
         <w:rPr>
           <w:rFonts w:ascii="Times New Roman" w:hAnsi="Times New Roman" w:cs="Times New Roman"/>
         </w:rPr>
@@ -1402,55 +1639,187 @@
         <w:rPr>
           <w:rFonts w:ascii="Times New Roman" w:hAnsi="Times New Roman" w:cs="Times New Roman"/>
         </w:rPr>
-        <w:t xml:space="preserve"> 1</w:t>
-      </w:r>
-      <w:r>
-        <w:rPr>
-          <w:rFonts w:ascii="Times New Roman" w:hAnsi="Times New Roman" w:cs="Times New Roman"/>
-        </w:rPr>
-        <w:t>= 10 first finger</w:t>
-      </w:r>
-    </w:p>
-    <w:p>
-      <w:pPr>
-        <w:rPr>
-          <w:rFonts w:ascii="Times New Roman" w:hAnsi="Times New Roman" w:cs="Times New Roman"/>
-        </w:rPr>
-      </w:pPr>
+        <w:t xml:space="preserve"> 4 = 25 thumb</w:t>
+      </w:r>
+    </w:p>
+    <w:p>
+      <w:pPr>
+        <w:rPr>
+          <w:rFonts w:ascii="Times New Roman" w:hAnsi="Times New Roman" w:cs="Times New Roman"/>
+        </w:rPr>
+      </w:pPr>
+    </w:p>
+    <w:p>
+      <w:pPr>
+        <w:rPr>
+          <w:rFonts w:ascii="Times New Roman" w:hAnsi="Times New Roman" w:cs="Times New Roman"/>
+        </w:rPr>
+      </w:pPr>
+      <w:r>
+        <w:rPr>
+          <w:rFonts w:ascii="Times New Roman" w:hAnsi="Times New Roman" w:cs="Times New Roman"/>
+        </w:rPr>
+        <w:t xml:space="preserve">I quickly realized this method </w:t>
+      </w:r>
       <w:proofErr w:type="gramStart"/>
       <w:r>
         <w:rPr>
           <w:rFonts w:ascii="Times New Roman" w:hAnsi="Times New Roman" w:cs="Times New Roman"/>
         </w:rPr>
-        <w:t>add</w:t>
+        <w:t>may</w:t>
       </w:r>
       <w:proofErr w:type="gramEnd"/>
       <w:r>
         <w:rPr>
           <w:rFonts w:ascii="Times New Roman" w:hAnsi="Times New Roman" w:cs="Times New Roman"/>
         </w:rPr>
-        <w:t xml:space="preserve"> 3 = 13 pinky</w:t>
-      </w:r>
-    </w:p>
-    <w:p>
-      <w:pPr>
-        <w:rPr>
-          <w:rFonts w:ascii="Times New Roman" w:hAnsi="Times New Roman" w:cs="Times New Roman"/>
-        </w:rPr>
-      </w:pPr>
+        <w:t xml:space="preserve"> produce a pattern if I kept at it that way for a bit, but it seemed to complicated and would take too much time.  I wasn’t sure yet if I had to give up this way of figuring it out, but I wanted to try something else first.  I then thought maybe if I just use her same pattern of counting, and note what finger I fall on every count of 10’s, it would be a faster way of developing a pattern.  It seemed to be working, so I then </w:t>
+      </w:r>
       <w:proofErr w:type="gramStart"/>
       <w:r>
         <w:rPr>
           <w:rFonts w:ascii="Times New Roman" w:hAnsi="Times New Roman" w:cs="Times New Roman"/>
         </w:rPr>
-        <w:t>add</w:t>
+        <w:t>color coded</w:t>
       </w:r>
       <w:proofErr w:type="gramEnd"/>
       <w:r>
         <w:rPr>
           <w:rFonts w:ascii="Times New Roman" w:hAnsi="Times New Roman" w:cs="Times New Roman"/>
         </w:rPr>
-        <w:t xml:space="preserve"> 4 = 17 thumb</w:t>
+        <w:t xml:space="preserve"> the figures to more easily identify the pattern.  From 1 to 100</w:t>
+      </w:r>
+      <w:proofErr w:type="gramStart"/>
+      <w:r>
+        <w:rPr>
+          <w:rFonts w:ascii="Times New Roman" w:hAnsi="Times New Roman" w:cs="Times New Roman"/>
+        </w:rPr>
+        <w:t>,  a</w:t>
+      </w:r>
+      <w:proofErr w:type="gramEnd"/>
+      <w:r>
+        <w:rPr>
+          <w:rFonts w:ascii="Times New Roman" w:hAnsi="Times New Roman" w:cs="Times New Roman"/>
+        </w:rPr>
+        <w:t xml:space="preserve"> pattern of two times of landing on the ring finger, and then two times of landing on the first finger, then back to two times of landing on the ring finger</w:t>
+      </w:r>
+      <w:r>
+        <w:rPr>
+          <w:rFonts w:ascii="Times New Roman" w:hAnsi="Times New Roman" w:cs="Times New Roman"/>
+        </w:rPr>
+        <w:t xml:space="preserve">, and so on developed.  I actually did count to 100 by 1’s this way just to get the pattern down first.  After reaching 100 I knew the pattern, so I just started completing the pattern by 10’s in order to see what the pattern was for her fingers when she would land on the 100’s.  It then changed to a pattern of switching fingers every 100 </w:t>
+      </w:r>
+      <w:proofErr w:type="gramStart"/>
+      <w:r>
+        <w:rPr>
+          <w:rFonts w:ascii="Times New Roman" w:hAnsi="Times New Roman" w:cs="Times New Roman"/>
+        </w:rPr>
+        <w:t>count,</w:t>
+      </w:r>
+      <w:proofErr w:type="gramEnd"/>
+      <w:r>
+        <w:rPr>
+          <w:rFonts w:ascii="Times New Roman" w:hAnsi="Times New Roman" w:cs="Times New Roman"/>
+        </w:rPr>
+        <w:t xml:space="preserve"> to give us our answer for which finger she would land on at 1000.  There are other patterns that can be seen in my </w:t>
+      </w:r>
+      <w:proofErr w:type="gramStart"/>
+      <w:r>
+        <w:rPr>
+          <w:rFonts w:ascii="Times New Roman" w:hAnsi="Times New Roman" w:cs="Times New Roman"/>
+        </w:rPr>
+        <w:t>color coded</w:t>
+      </w:r>
+      <w:proofErr w:type="gramEnd"/>
+      <w:r>
+        <w:rPr>
+          <w:rFonts w:ascii="Times New Roman" w:hAnsi="Times New Roman" w:cs="Times New Roman"/>
+        </w:rPr>
+        <w:t xml:space="preserve"> method, and I did start to play around with that a bit too; but using this first method of getting a pattern was quickest, and easiest.</w:t>
+      </w:r>
+    </w:p>
+    <w:p>
+      <w:pPr>
+        <w:rPr>
+          <w:rFonts w:ascii="Times New Roman" w:hAnsi="Times New Roman" w:cs="Times New Roman"/>
+        </w:rPr>
+      </w:pPr>
+    </w:p>
+    <w:p>
+      <w:pPr>
+        <w:rPr>
+          <w:rFonts w:ascii="Times New Roman" w:hAnsi="Times New Roman" w:cs="Times New Roman"/>
+        </w:rPr>
+      </w:pPr>
+    </w:p>
+    <w:p>
+      <w:pPr>
+        <w:rPr>
+          <w:rFonts w:ascii="Times New Roman" w:hAnsi="Times New Roman" w:cs="Times New Roman"/>
+        </w:rPr>
+      </w:pPr>
+    </w:p>
+    <w:p>
+      <w:pPr>
+        <w:rPr>
+          <w:rFonts w:ascii="Times New Roman" w:hAnsi="Times New Roman" w:cs="Times New Roman"/>
+        </w:rPr>
+      </w:pPr>
+    </w:p>
+    <w:p>
+      <w:pPr>
+        <w:rPr>
+          <w:rFonts w:ascii="Times New Roman" w:hAnsi="Times New Roman" w:cs="Times New Roman"/>
+        </w:rPr>
+      </w:pPr>
+    </w:p>
+    <w:p>
+      <w:pPr>
+        <w:rPr>
+          <w:rFonts w:ascii="Times New Roman" w:hAnsi="Times New Roman" w:cs="Times New Roman"/>
+        </w:rPr>
+      </w:pPr>
+      <w:r>
+        <w:rPr>
+          <w:rFonts w:ascii="Times New Roman" w:hAnsi="Times New Roman" w:cs="Times New Roman"/>
+        </w:rPr>
+        <w:t>Here’s how it worked:</w:t>
+      </w:r>
+    </w:p>
+    <w:p>
+      <w:pPr>
+        <w:rPr>
+          <w:rFonts w:ascii="Times New Roman" w:hAnsi="Times New Roman" w:cs="Times New Roman"/>
+        </w:rPr>
+      </w:pPr>
+    </w:p>
+    <w:p>
+      <w:pPr>
+        <w:rPr>
+          <w:rFonts w:ascii="Times New Roman" w:hAnsi="Times New Roman" w:cs="Times New Roman"/>
+          <w:highlight w:val="yellow"/>
+        </w:rPr>
+        <w:sectPr>
+          <w:headerReference w:type="default" r:id="rId9"/>
+          <w:pgSz w:w="12240" w:h="15840"/>
+          <w:pgMar w:top="2160" w:right="1440" w:bottom="1440" w:left="1440" w:header="720" w:footer="720" w:gutter="0"/>
+          <w:cols w:space="720"/>
+          <w:docGrid w:linePitch="360"/>
+        </w:sectPr>
+      </w:pPr>
+    </w:p>
+    <w:p>
+      <w:pPr>
+        <w:rPr>
+          <w:rFonts w:ascii="Times New Roman" w:hAnsi="Times New Roman" w:cs="Times New Roman"/>
+        </w:rPr>
+      </w:pPr>
+      <w:r>
+        <w:rPr>
+          <w:rFonts w:ascii="Times New Roman" w:hAnsi="Times New Roman" w:cs="Times New Roman"/>
+          <w:highlight w:val="yellow"/>
+        </w:rPr>
+        <w:t>10 first</w:t>
       </w:r>
       <w:r>
         <w:rPr>
@@ -1458,126 +1827,6 @@
         </w:rPr>
         <w:t xml:space="preserve"> </w:t>
       </w:r>
-    </w:p>
-    <w:p>
-      <w:pPr>
-        <w:rPr>
-          <w:rFonts w:ascii="Times New Roman" w:hAnsi="Times New Roman" w:cs="Times New Roman"/>
-        </w:rPr>
-      </w:pPr>
-      <w:proofErr w:type="gramStart"/>
-      <w:r>
-        <w:rPr>
-          <w:rFonts w:ascii="Times New Roman" w:hAnsi="Times New Roman" w:cs="Times New Roman"/>
-        </w:rPr>
-        <w:t>add</w:t>
-      </w:r>
-      <w:proofErr w:type="gramEnd"/>
-      <w:r>
-        <w:rPr>
-          <w:rFonts w:ascii="Times New Roman" w:hAnsi="Times New Roman" w:cs="Times New Roman"/>
-        </w:rPr>
-        <w:t xml:space="preserve"> 3 = 20 ring</w:t>
-      </w:r>
-    </w:p>
-    <w:p>
-      <w:pPr>
-        <w:rPr>
-          <w:rFonts w:ascii="Times New Roman" w:hAnsi="Times New Roman" w:cs="Times New Roman"/>
-        </w:rPr>
-      </w:pPr>
-      <w:proofErr w:type="gramStart"/>
-      <w:r>
-        <w:rPr>
-          <w:rFonts w:ascii="Times New Roman" w:hAnsi="Times New Roman" w:cs="Times New Roman"/>
-        </w:rPr>
-        <w:t>add</w:t>
-      </w:r>
-      <w:proofErr w:type="gramEnd"/>
-      <w:r>
-        <w:rPr>
-          <w:rFonts w:ascii="Times New Roman" w:hAnsi="Times New Roman" w:cs="Times New Roman"/>
-        </w:rPr>
-        <w:t xml:space="preserve"> 1 = 21 pinky</w:t>
-      </w:r>
-    </w:p>
-    <w:p>
-      <w:pPr>
-        <w:rPr>
-          <w:rFonts w:ascii="Times New Roman" w:hAnsi="Times New Roman" w:cs="Times New Roman"/>
-        </w:rPr>
-      </w:pPr>
-      <w:proofErr w:type="gramStart"/>
-      <w:r>
-        <w:rPr>
-          <w:rFonts w:ascii="Times New Roman" w:hAnsi="Times New Roman" w:cs="Times New Roman"/>
-        </w:rPr>
-        <w:t>add</w:t>
-      </w:r>
-      <w:proofErr w:type="gramEnd"/>
-      <w:r>
-        <w:rPr>
-          <w:rFonts w:ascii="Times New Roman" w:hAnsi="Times New Roman" w:cs="Times New Roman"/>
-        </w:rPr>
-        <w:t xml:space="preserve"> 4 = 25 thumb</w:t>
-      </w:r>
-    </w:p>
-    <w:p>
-      <w:pPr>
-        <w:rPr>
-          <w:rFonts w:ascii="Times New Roman" w:hAnsi="Times New Roman" w:cs="Times New Roman"/>
-        </w:rPr>
-      </w:pPr>
-    </w:p>
-    <w:p>
-      <w:pPr>
-        <w:rPr>
-          <w:rFonts w:ascii="Times New Roman" w:hAnsi="Times New Roman" w:cs="Times New Roman"/>
-        </w:rPr>
-      </w:pPr>
-      <w:r>
-        <w:rPr>
-          <w:rFonts w:ascii="Times New Roman" w:hAnsi="Times New Roman" w:cs="Times New Roman"/>
-        </w:rPr>
-        <w:t xml:space="preserve">5 </w:t>
-      </w:r>
-      <w:proofErr w:type="gramStart"/>
-      <w:r>
-        <w:rPr>
-          <w:rFonts w:ascii="Times New Roman" w:hAnsi="Times New Roman" w:cs="Times New Roman"/>
-        </w:rPr>
-        <w:t>pinky</w:t>
-      </w:r>
-      <w:proofErr w:type="gramEnd"/>
-    </w:p>
-    <w:p>
-      <w:pPr>
-        <w:rPr>
-          <w:rFonts w:ascii="Times New Roman" w:hAnsi="Times New Roman" w:cs="Times New Roman"/>
-        </w:rPr>
-      </w:pPr>
-      <w:proofErr w:type="gramStart"/>
-      <w:r>
-        <w:rPr>
-          <w:rFonts w:ascii="Times New Roman" w:hAnsi="Times New Roman" w:cs="Times New Roman"/>
-          <w:highlight w:val="yellow"/>
-        </w:rPr>
-        <w:t>add</w:t>
-      </w:r>
-      <w:proofErr w:type="gramEnd"/>
-      <w:r>
-        <w:rPr>
-          <w:rFonts w:ascii="Times New Roman" w:hAnsi="Times New Roman" w:cs="Times New Roman"/>
-          <w:highlight w:val="yellow"/>
-        </w:rPr>
-        <w:t xml:space="preserve"> 5 = 10 first</w:t>
-      </w:r>
-      <w:r>
-        <w:rPr>
-          <w:rFonts w:ascii="Times New Roman" w:hAnsi="Times New Roman" w:cs="Times New Roman"/>
-        </w:rPr>
-        <w:t xml:space="preserve"> </w:t>
-      </w:r>
       <w:r>
         <w:rPr>
           <w:rFonts w:ascii="Times New Roman" w:hAnsi="Times New Roman" w:cs="Times New Roman"/>
@@ -1589,7 +1838,6 @@
           <w:rFonts w:ascii="Times New Roman" w:hAnsi="Times New Roman" w:cs="Times New Roman"/>
         </w:rPr>
         <w:tab/>
-        <w:t>10 +20 = 30 ring +20 = 50 first +20 = 70 ring +20 = first</w:t>
       </w:r>
     </w:p>
     <w:p>
@@ -2231,14 +2479,91 @@
       <w:pPr>
         <w:rPr>
           <w:rFonts w:ascii="Times New Roman" w:hAnsi="Times New Roman" w:cs="Times New Roman"/>
-        </w:rPr>
-      </w:pPr>
-      <w:r>
-        <w:rPr>
-          <w:rFonts w:ascii="Times New Roman" w:hAnsi="Times New Roman" w:cs="Times New Roman"/>
+          <w:b/>
+        </w:rPr>
+        <w:sectPr>
+          <w:type w:val="continuous"/>
+          <w:pgSz w:w="12240" w:h="15840"/>
+          <w:pgMar w:top="2160" w:right="1440" w:bottom="1440" w:left="1440" w:header="720" w:footer="720" w:gutter="0"/>
+          <w:cols w:num="3" w:space="720"/>
+          <w:docGrid w:linePitch="360"/>
+        </w:sectPr>
+      </w:pPr>
+      <w:r>
+        <w:rPr>
+          <w:rFonts w:ascii="Times New Roman" w:hAnsi="Times New Roman" w:cs="Times New Roman"/>
+          <w:b/>
         </w:rPr>
         <w:t>1000 first</w:t>
       </w:r>
+    </w:p>
+    <w:p>
+      <w:pPr>
+        <w:rPr>
+          <w:rFonts w:ascii="Times New Roman" w:hAnsi="Times New Roman" w:cs="Times New Roman"/>
+        </w:rPr>
+      </w:pPr>
+    </w:p>
+    <w:p>
+      <w:pPr>
+        <w:rPr>
+          <w:rFonts w:ascii="Times New Roman" w:hAnsi="Times New Roman" w:cs="Times New Roman"/>
+        </w:rPr>
+      </w:pPr>
+    </w:p>
+    <w:p>
+      <w:pPr>
+        <w:rPr>
+          <w:rFonts w:ascii="Times New Roman" w:hAnsi="Times New Roman" w:cs="Times New Roman"/>
+        </w:rPr>
+      </w:pPr>
+      <w:r>
+        <w:rPr>
+          <w:rFonts w:ascii="Times New Roman" w:hAnsi="Times New Roman" w:cs="Times New Roman"/>
+        </w:rPr>
+        <w:t>Other pattern started playing with, aft</w:t>
+      </w:r>
+      <w:r>
+        <w:rPr>
+          <w:rFonts w:ascii="Times New Roman" w:hAnsi="Times New Roman" w:cs="Times New Roman"/>
+        </w:rPr>
+        <w:t>er first figuring out the color-coded method:</w:t>
+      </w:r>
+    </w:p>
+    <w:p>
+      <w:pPr>
+        <w:rPr>
+          <w:rFonts w:ascii="Times New Roman" w:hAnsi="Times New Roman" w:cs="Times New Roman"/>
+        </w:rPr>
+      </w:pPr>
+      <w:r>
+        <w:rPr>
+          <w:rFonts w:ascii="Times New Roman" w:hAnsi="Times New Roman" w:cs="Times New Roman"/>
+        </w:rPr>
+        <w:t>10 +20 = 30 ring +20 = 50 first +20 = 70 ring +20 = first</w:t>
+      </w:r>
+    </w:p>
+    <w:p>
+      <w:pPr>
+        <w:rPr>
+          <w:rFonts w:ascii="Times New Roman" w:hAnsi="Times New Roman" w:cs="Times New Roman"/>
+        </w:rPr>
+      </w:pPr>
+      <w:r>
+        <w:rPr>
+          <w:rFonts w:ascii="Times New Roman" w:hAnsi="Times New Roman" w:cs="Times New Roman"/>
+        </w:rPr>
+        <w:t>While this method may have also shown me a pattern, it wouldn’t have been the fastest way.</w:t>
+      </w:r>
+      <w:bookmarkStart w:id="0" w:name="_GoBack"/>
+      <w:bookmarkEnd w:id="0"/>
+    </w:p>
+    <w:p>
+      <w:pPr>
+        <w:rPr>
+          <w:rFonts w:ascii="Times New Roman" w:hAnsi="Times New Roman" w:cs="Times New Roman"/>
+        </w:rPr>
+      </w:pPr>
     </w:p>
     <w:p>
       <w:pPr>
@@ -2424,8 +2749,6 @@
           <w:highlight w:val="yellow"/>
         </w:rPr>
       </w:pPr>
-      <w:bookmarkStart w:id="0" w:name="_GoBack"/>
-      <w:bookmarkEnd w:id="0"/>
       <w:r>
         <w:rPr>
           <w:rFonts w:ascii="Times New Roman" w:hAnsi="Times New Roman" w:cs="Times New Roman"/>
@@ -2630,7 +2953,7 @@
       </w:pPr>
     </w:p>
     <w:sectPr>
-      <w:headerReference w:type="default" r:id="rId9"/>
+      <w:type w:val="continuous"/>
       <w:pgSz w:w="12240" w:h="15840"/>
       <w:pgMar w:top="2160" w:right="1440" w:bottom="1440" w:left="1440" w:header="720" w:footer="720" w:gutter="0"/>
       <w:cols w:space="720"/>
@@ -3157,6 +3480,95 @@
     </w:lvl>
   </w:abstractNum>
   <w:abstractNum w:abstractNumId="5">
+    <w:nsid w:val="2C981160"/>
+    <w:multiLevelType w:val="hybridMultilevel"/>
+    <w:tmpl w:val="A0EE5470"/>
+    <w:lvl w:ilvl="0" w:tplc="04090017">
+      <w:start w:val="1"/>
+      <w:numFmt w:val="lowerLetter"/>
+      <w:lvlText w:val="%1)"/>
+      <w:lvlJc w:val="left"/>
+      <w:pPr>
+        <w:ind w:left="720" w:hanging="360"/>
+      </w:pPr>
+      <w:rPr>
+        <w:rFonts w:hint="default"/>
+      </w:rPr>
+    </w:lvl>
+    <w:lvl w:ilvl="1" w:tplc="04090019" w:tentative="1">
+      <w:start w:val="1"/>
+      <w:numFmt w:val="lowerLetter"/>
+      <w:lvlText w:val="%2."/>
+      <w:lvlJc w:val="left"/>
+      <w:pPr>
+        <w:ind w:left="1440" w:hanging="360"/>
+      </w:pPr>
+    </w:lvl>
+    <w:lvl w:ilvl="2" w:tplc="0409001B" w:tentative="1">
+      <w:start w:val="1"/>
+      <w:numFmt w:val="lowerRoman"/>
+      <w:lvlText w:val="%3."/>
+      <w:lvlJc w:val="right"/>
+      <w:pPr>
+        <w:ind w:left="2160" w:hanging="180"/>
+      </w:pPr>
+    </w:lvl>
+    <w:lvl w:ilvl="3" w:tplc="0409000F" w:tentative="1">
+      <w:start w:val="1"/>
+      <w:numFmt w:val="decimal"/>
+      <w:lvlText w:val="%4."/>
+      <w:lvlJc w:val="left"/>
+      <w:pPr>
+        <w:ind w:left="2880" w:hanging="360"/>
+      </w:pPr>
+    </w:lvl>
+    <w:lvl w:ilvl="4" w:tplc="04090019" w:tentative="1">
+      <w:start w:val="1"/>
+      <w:numFmt w:val="lowerLetter"/>
+      <w:lvlText w:val="%5."/>
+      <w:lvlJc w:val="left"/>
+      <w:pPr>
+        <w:ind w:left="3600" w:hanging="360"/>
+      </w:pPr>
+    </w:lvl>
+    <w:lvl w:ilvl="5" w:tplc="0409001B" w:tentative="1">
+      <w:start w:val="1"/>
+      <w:numFmt w:val="lowerRoman"/>
+      <w:lvlText w:val="%6."/>
+      <w:lvlJc w:val="right"/>
+      <w:pPr>
+        <w:ind w:left="4320" w:hanging="180"/>
+      </w:pPr>
+    </w:lvl>
+    <w:lvl w:ilvl="6" w:tplc="0409000F" w:tentative="1">
+      <w:start w:val="1"/>
+      <w:numFmt w:val="decimal"/>
+      <w:lvlText w:val="%7."/>
+      <w:lvlJc w:val="left"/>
+      <w:pPr>
+        <w:ind w:left="5040" w:hanging="360"/>
+      </w:pPr>
+    </w:lvl>
+    <w:lvl w:ilvl="7" w:tplc="04090019" w:tentative="1">
+      <w:start w:val="1"/>
+      <w:numFmt w:val="lowerLetter"/>
+      <w:lvlText w:val="%8."/>
+      <w:lvlJc w:val="left"/>
+      <w:pPr>
+        <w:ind w:left="5760" w:hanging="360"/>
+      </w:pPr>
+    </w:lvl>
+    <w:lvl w:ilvl="8" w:tplc="0409001B" w:tentative="1">
+      <w:start w:val="1"/>
+      <w:numFmt w:val="lowerRoman"/>
+      <w:lvlText w:val="%9."/>
+      <w:lvlJc w:val="right"/>
+      <w:pPr>
+        <w:ind w:left="6480" w:hanging="180"/>
+      </w:pPr>
+    </w:lvl>
+  </w:abstractNum>
+  <w:abstractNum w:abstractNumId="6">
     <w:nsid w:val="38FE158A"/>
     <w:multiLevelType w:val="multilevel"/>
     <w:tmpl w:val="0409001D"/>
@@ -3242,7 +3654,7 @@
       </w:pPr>
     </w:lvl>
   </w:abstractNum>
-  <w:abstractNum w:abstractNumId="6">
+  <w:abstractNum w:abstractNumId="7">
     <w:nsid w:val="3C2224D1"/>
     <w:multiLevelType w:val="multilevel"/>
     <w:tmpl w:val="0409001D"/>
@@ -3328,7 +3740,7 @@
       </w:pPr>
     </w:lvl>
   </w:abstractNum>
-  <w:abstractNum w:abstractNumId="7">
+  <w:abstractNum w:abstractNumId="8">
     <w:nsid w:val="3F6255E3"/>
     <w:multiLevelType w:val="multilevel"/>
     <w:tmpl w:val="0409001D"/>
@@ -3414,7 +3826,7 @@
       </w:pPr>
     </w:lvl>
   </w:abstractNum>
-  <w:abstractNum w:abstractNumId="8">
+  <w:abstractNum w:abstractNumId="9">
     <w:nsid w:val="4F326865"/>
     <w:multiLevelType w:val="multilevel"/>
     <w:tmpl w:val="0409001D"/>
@@ -3500,7 +3912,7 @@
       </w:pPr>
     </w:lvl>
   </w:abstractNum>
-  <w:abstractNum w:abstractNumId="9">
+  <w:abstractNum w:abstractNumId="10">
     <w:nsid w:val="6EF16130"/>
     <w:multiLevelType w:val="multilevel"/>
     <w:tmpl w:val="0409001D"/>
@@ -3586,7 +3998,7 @@
       </w:pPr>
     </w:lvl>
   </w:abstractNum>
-  <w:abstractNum w:abstractNumId="10">
+  <w:abstractNum w:abstractNumId="11">
     <w:nsid w:val="7F302F1A"/>
     <w:multiLevelType w:val="hybridMultilevel"/>
     <w:tmpl w:val="8F52AC7A"/>
@@ -3672,7 +4084,7 @@
       </w:pPr>
     </w:lvl>
   </w:abstractNum>
-  <w:abstractNum w:abstractNumId="11">
+  <w:abstractNum w:abstractNumId="12">
     <w:nsid w:val="7FAB142C"/>
     <w:multiLevelType w:val="multilevel"/>
     <w:tmpl w:val="0409001D"/>
@@ -3771,28 +4183,31 @@
     <w:abstractNumId w:val="1"/>
   </w:num>
   <w:num w:numId="5">
+    <w:abstractNumId w:val="9"/>
+  </w:num>
+  <w:num w:numId="6">
+    <w:abstractNumId w:val="10"/>
+  </w:num>
+  <w:num w:numId="7">
     <w:abstractNumId w:val="8"/>
   </w:num>
-  <w:num w:numId="6">
-    <w:abstractNumId w:val="9"/>
+  <w:num w:numId="8">
+    <w:abstractNumId w:val="12"/>
   </w:num>
-  <w:num w:numId="7">
+  <w:num w:numId="9">
     <w:abstractNumId w:val="7"/>
   </w:num>
-  <w:num w:numId="8">
-    <w:abstractNumId w:val="11"/>
-  </w:num>
-  <w:num w:numId="9">
+  <w:num w:numId="10">
     <w:abstractNumId w:val="6"/>
   </w:num>
-  <w:num w:numId="10">
-    <w:abstractNumId w:val="5"/>
-  </w:num>
   <w:num w:numId="11">
-    <w:abstractNumId w:val="10"/>
+    <w:abstractNumId w:val="11"/>
   </w:num>
   <w:num w:numId="12">
     <w:abstractNumId w:val="3"/>
+  </w:num>
+  <w:num w:numId="13">
+    <w:abstractNumId w:val="5"/>
   </w:num>
 </w:numbering>
 </file>
@@ -5350,7 +5765,7 @@
 </file>
 
 <file path=customXml/itemProps1.xml><?xml version="1.0" encoding="utf-8"?>
-<ds:datastoreItem xmlns:ds="http://schemas.openxmlformats.org/officeDocument/2006/customXml" ds:itemID="{BA220BF9-B827-AB49-996A-0FCCF78CBBC6}">
+<ds:datastoreItem xmlns:ds="http://schemas.openxmlformats.org/officeDocument/2006/customXml" ds:itemID="{F41B1F87-7BA7-F44D-8FB0-E1A97EC1207A}">
   <ds:schemaRefs>
     <ds:schemaRef ds:uri="http://schemas.openxmlformats.org/officeDocument/2006/bibliography"/>
   </ds:schemaRefs>

</xml_diff>